<commit_message>
Added some more results
</commit_message>
<xml_diff>
--- a/documents/research.docx
+++ b/documents/research.docx
@@ -18,10 +18,12 @@
         <w:t xml:space="preserve">Finding over-weighted </w:t>
       </w:r>
       <w:proofErr w:type="spellStart"/>
+      <w:proofErr w:type="gramStart"/>
       <w:r>
         <w:t>osu!mania</w:t>
       </w:r>
       <w:proofErr w:type="spellEnd"/>
+      <w:proofErr w:type="gramEnd"/>
       <w:r>
         <w:t xml:space="preserve"> maps with Score &amp; </w:t>
       </w:r>
@@ -93,26 +95,7 @@
         </w:numPr>
       </w:pPr>
       <w:r>
-        <w:t xml:space="preserve">Retrieving player scores of </w:t>
-      </w:r>
-      <w:r>
-        <w:rPr>
-          <w:b/>
-          <w:bCs/>
-        </w:rPr>
-        <w:t>maps to analyze</w:t>
-      </w:r>
-    </w:p>
-    <w:p>
-      <w:pPr>
-        <w:pStyle w:val="ListParagraph"/>
-        <w:numPr>
-          <w:ilvl w:val="0"/>
-          <w:numId w:val="17"/>
-        </w:numPr>
-      </w:pPr>
-      <w:r>
-        <w:t>Flesh out data and look at correlation</w:t>
+        <w:t>Work with KNIME</w:t>
       </w:r>
     </w:p>
     <w:p>
@@ -274,16 +257,7 @@
         </w:numPr>
       </w:pPr>
       <w:r>
-        <w:t>Next</w:t>
-      </w:r>
-      <w:r>
-        <w:t>,</w:t>
-      </w:r>
-      <w:r>
-        <w:t xml:space="preserve"> we run the data through KNIME</w:t>
-      </w:r>
-      <w:r>
-        <w:t xml:space="preserve"> for this task</w:t>
+        <w:t>Next, we run the data through KNIME for this task</w:t>
       </w:r>
     </w:p>
     <w:p>
@@ -375,33 +349,37 @@
       </w:r>
     </w:p>
     <w:p>
-      <w:r>
-        <w:t>We will randomly take 20% of the dat</w:t>
-      </w:r>
-      <w:bookmarkStart w:id="0" w:name="_GoBack"/>
-      <w:bookmarkEnd w:id="0"/>
-      <w:r>
-        <w:t xml:space="preserve">a to analyze, leaving us with </w:t>
-      </w:r>
-      <w:r>
+      <w:pPr>
         <w:rPr>
           <w:b/>
           <w:bCs/>
         </w:rPr>
-        <w:t>456</w:t>
+      </w:pPr>
+      <w:r>
+        <w:t xml:space="preserve">We will take players which have records </w:t>
+      </w:r>
+      <w:r>
+        <w:rPr>
+          <w:u w:val="single"/>
+        </w:rPr>
+        <w:t>in more than 50 of the maps</w:t>
+      </w:r>
+      <w:r>
+        <w:t xml:space="preserve"> to analyze, leaving us with </w:t>
       </w:r>
       <w:r>
         <w:rPr>
           <w:b/>
           <w:bCs/>
         </w:rPr>
-        <w:t xml:space="preserve"> maps</w:t>
-      </w:r>
-      <w:r>
-        <w:t xml:space="preserve"> to analyze.</w:t>
+        <w:t>285 players.</w:t>
       </w:r>
     </w:p>
     <w:p/>
+    <w:p>
+      <w:bookmarkStart w:id="0" w:name="_GoBack"/>
+      <w:bookmarkEnd w:id="0"/>
+    </w:p>
     <w:p>
       <w:pPr>
         <w:pStyle w:val="Heading1"/>
@@ -415,7 +393,7 @@
     <w:bookmarkEnd w:id="1"/>
     <w:p>
       <w:r>
-        <w:object w:dxaOrig="9026" w:dyaOrig="4624" w14:anchorId="56A162B7">
+        <w:object w:dxaOrig="9026" w:dyaOrig="5230" w14:anchorId="56A162B7">
           <v:shapetype id="_x0000_t75" coordsize="21600,21600" o:spt="75" o:preferrelative="t" path="m@4@5l@4@11@9@11@9@5xe" filled="f" stroked="f">
             <v:stroke joinstyle="miter"/>
             <v:formulas>
@@ -435,10 +413,10 @@
             <v:path o:extrusionok="f" gradientshapeok="t" o:connecttype="rect"/>
             <o:lock v:ext="edit" aspectratio="t"/>
           </v:shapetype>
-          <v:shape id="_x0000_i1029" type="#_x0000_t75" style="width:451.5pt;height:231pt" o:ole="">
+          <v:shape id="_x0000_i1052" type="#_x0000_t75" style="width:451.5pt;height:261pt" o:ole="">
             <v:imagedata r:id="rId8" o:title=""/>
           </v:shape>
-          <o:OLEObject Type="Embed" ProgID="Word.OpenDocumentText.12" ShapeID="_x0000_i1029" DrawAspect="Content" ObjectID="_1602966467" r:id="rId9"/>
+          <o:OLEObject Type="Embed" ProgID="Word.OpenDocumentText.12" ShapeID="_x0000_i1052" DrawAspect="Content" ObjectID="_1605040662" r:id="rId9"/>
         </w:object>
       </w:r>
     </w:p>
@@ -447,15 +425,25 @@
     <w:p>
       <w:r>
         <w:object w:dxaOrig="9026" w:dyaOrig="3289" w14:anchorId="79FB9195">
-          <v:shape id="_x0000_i1036" type="#_x0000_t75" style="width:451.5pt;height:164.25pt" o:ole="">
+          <v:shape id="_x0000_i1057" type="#_x0000_t75" style="width:451.5pt;height:164.25pt" o:ole="">
             <v:imagedata r:id="rId10" o:title=""/>
           </v:shape>
-          <o:OLEObject Type="Embed" ProgID="Word.OpenDocumentText.12" ShapeID="_x0000_i1036" DrawAspect="Content" ObjectID="_1602966468" r:id="rId11"/>
+          <o:OLEObject Type="Embed" ProgID="Word.OpenDocumentText.12" ShapeID="_x0000_i1057" DrawAspect="Content" ObjectID="_1605040663" r:id="rId11"/>
         </w:object>
       </w:r>
+      <w:bookmarkStart w:id="3" w:name="_MON_1605040497"/>
+      <w:bookmarkEnd w:id="3"/>
+      <w:r>
+        <w:object w:dxaOrig="9026" w:dyaOrig="7856" w14:anchorId="661034C3">
+          <v:shape id="_x0000_i1058" type="#_x0000_t75" style="width:451.5pt;height:393pt" o:ole="">
+            <v:imagedata r:id="rId12" o:title=""/>
+          </v:shape>
+          <o:OLEObject Type="Embed" ProgID="Word.OpenDocumentText.12" ShapeID="_x0000_i1058" DrawAspect="Content" ObjectID="_1605040664" r:id="rId13"/>
+        </w:object>
+      </w:r>
     </w:p>
     <w:sectPr>
-      <w:footerReference w:type="default" r:id="rId12"/>
+      <w:footerReference w:type="default" r:id="rId14"/>
       <w:pgSz w:w="12240" w:h="15840"/>
       <w:pgMar w:top="1267" w:right="1339" w:bottom="1339" w:left="1339" w:header="720" w:footer="720" w:gutter="0"/>
       <w:cols w:space="720"/>
@@ -2845,763 +2833,6 @@
 </w:styles>
 </file>
 
-<file path=word/glossary/document.xml><?xml version="1.0" encoding="utf-8"?>
-<w:glossaryDocument xmlns:wpc="http://schemas.microsoft.com/office/word/2010/wordprocessingCanvas" xmlns:cx="http://schemas.microsoft.com/office/drawing/2014/chartex" xmlns:cx1="http://schemas.microsoft.com/office/drawing/2015/9/8/chartex" xmlns:cx2="http://schemas.microsoft.com/office/drawing/2015/10/21/chartex" xmlns:cx3="http://schemas.microsoft.com/office/drawing/2016/5/9/chartex" xmlns:cx4="http://schemas.microsoft.com/office/drawing/2016/5/10/chartex" xmlns:cx5="http://schemas.microsoft.com/office/drawing/2016/5/11/chartex" xmlns:cx6="http://schemas.microsoft.com/office/drawing/2016/5/12/chartex" xmlns:cx7="http://schemas.microsoft.com/office/drawing/2016/5/13/chartex" xmlns:cx8="http://schemas.microsoft.com/office/drawing/2016/5/14/chartex" xmlns:mc="http://schemas.openxmlformats.org/markup-compatibility/2006" xmlns:aink="http://schemas.microsoft.com/office/drawing/2016/ink" xmlns:am3d="http://schemas.microsoft.com/office/drawing/2017/model3d" xmlns:o="urn:schemas-microsoft-com:office:office" xmlns:r="http://schemas.openxmlformats.org/officeDocument/2006/relationships" xmlns:m="http://schemas.openxmlformats.org/officeDocument/2006/math" xmlns:v="urn:schemas-microsoft-com:vml" xmlns:wp14="http://schemas.microsoft.com/office/word/2010/wordprocessingDrawing" xmlns:wp="http://schemas.openxmlformats.org/drawingml/2006/wordprocessingDrawing" xmlns:w10="urn:schemas-microsoft-com:office:word" xmlns:w="http://schemas.openxmlformats.org/wordprocessingml/2006/main" xmlns:w14="http://schemas.microsoft.com/office/word/2010/wordml" xmlns:w15="http://schemas.microsoft.com/office/word/2012/wordml" xmlns:w16cid="http://schemas.microsoft.com/office/word/2016/wordml/cid" xmlns:w16se="http://schemas.microsoft.com/office/word/2015/wordml/symex" xmlns:wpg="http://schemas.microsoft.com/office/word/2010/wordprocessingGroup" xmlns:wpi="http://schemas.microsoft.com/office/word/2010/wordprocessingInk" xmlns:wne="http://schemas.microsoft.com/office/word/2006/wordml" xmlns:wps="http://schemas.microsoft.com/office/word/2010/wordprocessingShape" mc:Ignorable="w14 w15 w16se w16cid wp14"/>
-</file>
-
-<file path=word/glossary/fontTable.xml><?xml version="1.0" encoding="utf-8"?>
-<w:fonts xmlns:mc="http://schemas.openxmlformats.org/markup-compatibility/2006" xmlns:r="http://schemas.openxmlformats.org/officeDocument/2006/relationships" xmlns:w="http://schemas.openxmlformats.org/wordprocessingml/2006/main" xmlns:w14="http://schemas.microsoft.com/office/word/2010/wordml" xmlns:w15="http://schemas.microsoft.com/office/word/2012/wordml" xmlns:w16cid="http://schemas.microsoft.com/office/word/2016/wordml/cid" xmlns:w16se="http://schemas.microsoft.com/office/word/2015/wordml/symex" mc:Ignorable="w14 w15 w16se w16cid">
-  <w:font w:name="Symbol">
-    <w:panose1 w:val="05050102010706020507"/>
-    <w:charset w:val="02"/>
-    <w:family w:val="roman"/>
-    <w:pitch w:val="variable"/>
-    <w:sig w:usb0="00000000" w:usb1="10000000" w:usb2="00000000" w:usb3="00000000" w:csb0="80000000" w:csb1="00000000"/>
-  </w:font>
-  <w:font w:name="Times New Roman">
-    <w:panose1 w:val="02020603050405020304"/>
-    <w:charset w:val="00"/>
-    <w:family w:val="roman"/>
-    <w:pitch w:val="variable"/>
-    <w:sig w:usb0="E0002EFF" w:usb1="C000785B" w:usb2="00000009" w:usb3="00000000" w:csb0="000001FF" w:csb1="00000000"/>
-  </w:font>
-  <w:font w:name="Courier New">
-    <w:panose1 w:val="02070309020205020404"/>
-    <w:charset w:val="00"/>
-    <w:family w:val="modern"/>
-    <w:pitch w:val="fixed"/>
-    <w:sig w:usb0="E0002EFF" w:usb1="C0007843" w:usb2="00000009" w:usb3="00000000" w:csb0="000001FF" w:csb1="00000000"/>
-  </w:font>
-  <w:font w:name="Wingdings">
-    <w:panose1 w:val="05000000000000000000"/>
-    <w:charset w:val="02"/>
-    <w:family w:val="auto"/>
-    <w:pitch w:val="variable"/>
-    <w:sig w:usb0="00000000" w:usb1="10000000" w:usb2="00000000" w:usb3="00000000" w:csb0="80000000" w:csb1="00000000"/>
-  </w:font>
-  <w:font w:name="ＭＳ Ｐ明朝">
-    <w:panose1 w:val="02020600040205080304"/>
-    <w:charset w:val="80"/>
-    <w:family w:val="roman"/>
-    <w:pitch w:val="variable"/>
-    <w:sig w:usb0="E00002FF" w:usb1="6AC7FDFB" w:usb2="08000012" w:usb3="00000000" w:csb0="0002009F" w:csb1="00000000"/>
-  </w:font>
-  <w:font w:name="Calibri">
-    <w:panose1 w:val="020F0502020204030204"/>
-    <w:charset w:val="00"/>
-    <w:family w:val="swiss"/>
-    <w:pitch w:val="variable"/>
-    <w:sig w:usb0="E0002AFF" w:usb1="C000247B" w:usb2="00000009" w:usb3="00000000" w:csb0="000001FF" w:csb1="00000000"/>
-  </w:font>
-  <w:font w:name="游明朝">
-    <w:panose1 w:val="02020400000000000000"/>
-    <w:charset w:val="80"/>
-    <w:family w:val="roman"/>
-    <w:pitch w:val="variable"/>
-    <w:sig w:usb0="800002E7" w:usb1="2AC7FCFF" w:usb2="00000012" w:usb3="00000000" w:csb0="0002009F" w:csb1="00000000"/>
-  </w:font>
-  <w:font w:name="Arial">
-    <w:panose1 w:val="020B0604020202020204"/>
-    <w:charset w:val="00"/>
-    <w:family w:val="swiss"/>
-    <w:pitch w:val="variable"/>
-    <w:sig w:usb0="E0002EFF" w:usb1="C000785B" w:usb2="00000009" w:usb3="00000000" w:csb0="000001FF" w:csb1="00000000"/>
-  </w:font>
-  <w:font w:name="游ゴシック Light">
-    <w:panose1 w:val="020B0300000000000000"/>
-    <w:charset w:val="80"/>
-    <w:family w:val="modern"/>
-    <w:pitch w:val="variable"/>
-    <w:sig w:usb0="E00002FF" w:usb1="2AC7FDFF" w:usb2="00000016" w:usb3="00000000" w:csb0="0002009F" w:csb1="00000000"/>
-  </w:font>
-  <w:font w:name="Calibri Light">
-    <w:panose1 w:val="020F0302020204030204"/>
-    <w:charset w:val="00"/>
-    <w:family w:val="swiss"/>
-    <w:pitch w:val="variable"/>
-    <w:sig w:usb0="E0002AFF" w:usb1="C000247B" w:usb2="00000009" w:usb3="00000000" w:csb0="000001FF" w:csb1="00000000"/>
-  </w:font>
-</w:fonts>
-</file>
-
-<file path=word/glossary/numbering.xml><?xml version="1.0" encoding="utf-8"?>
-<w:numbering xmlns:wpc="http://schemas.microsoft.com/office/word/2010/wordprocessingCanvas" xmlns:cx="http://schemas.microsoft.com/office/drawing/2014/chartex" xmlns:cx1="http://schemas.microsoft.com/office/drawing/2015/9/8/chartex" xmlns:cx2="http://schemas.microsoft.com/office/drawing/2015/10/21/chartex" xmlns:cx3="http://schemas.microsoft.com/office/drawing/2016/5/9/chartex" xmlns:cx4="http://schemas.microsoft.com/office/drawing/2016/5/10/chartex" xmlns:cx5="http://schemas.microsoft.com/office/drawing/2016/5/11/chartex" xmlns:cx6="http://schemas.microsoft.com/office/drawing/2016/5/12/chartex" xmlns:cx7="http://schemas.microsoft.com/office/drawing/2016/5/13/chartex" xmlns:cx8="http://schemas.microsoft.com/office/drawing/2016/5/14/chartex" xmlns:mc="http://schemas.openxmlformats.org/markup-compatibility/2006" xmlns:aink="http://schemas.microsoft.com/office/drawing/2016/ink" xmlns:am3d="http://schemas.microsoft.com/office/drawing/2017/model3d" xmlns:o="urn:schemas-microsoft-com:office:office" xmlns:r="http://schemas.openxmlformats.org/officeDocument/2006/relationships" xmlns:m="http://schemas.openxmlformats.org/officeDocument/2006/math" xmlns:v="urn:schemas-microsoft-com:vml" xmlns:wp14="http://schemas.microsoft.com/office/word/2010/wordprocessingDrawing" xmlns:wp="http://schemas.openxmlformats.org/drawingml/2006/wordprocessingDrawing" xmlns:w10="urn:schemas-microsoft-com:office:word" xmlns:w="http://schemas.openxmlformats.org/wordprocessingml/2006/main" xmlns:w14="http://schemas.microsoft.com/office/word/2010/wordml" xmlns:w15="http://schemas.microsoft.com/office/word/2012/wordml" xmlns:w16cid="http://schemas.microsoft.com/office/word/2016/wordml/cid" xmlns:w16se="http://schemas.microsoft.com/office/word/2015/wordml/symex" xmlns:wpg="http://schemas.microsoft.com/office/word/2010/wordprocessingGroup" xmlns:wpi="http://schemas.microsoft.com/office/word/2010/wordprocessingInk" xmlns:wne="http://schemas.microsoft.com/office/word/2006/wordml" xmlns:wps="http://schemas.microsoft.com/office/word/2010/wordprocessingShape" mc:Ignorable="w14 w15 w16se w16cid wp14">
-  <w:abstractNum w:abstractNumId="0" w15:restartNumberingAfterBreak="0">
-    <w:nsid w:val="52083510"/>
-    <w:multiLevelType w:val="hybridMultilevel"/>
-    <w:tmpl w:val="BE6E19F6"/>
-    <w:lvl w:ilvl="0" w:tplc="A50A105A">
-      <w:start w:val="1"/>
-      <w:numFmt w:val="bullet"/>
-      <w:pStyle w:val="ListBullet"/>
-      <w:lvlText w:val=""/>
-      <w:lvlJc w:val="left"/>
-      <w:pPr>
-        <w:tabs>
-          <w:tab w:val="num" w:pos="749"/>
-        </w:tabs>
-        <w:ind w:left="749" w:hanging="259"/>
-      </w:pPr>
-      <w:rPr>
-        <w:rFonts w:ascii="Symbol" w:hAnsi="Symbol" w:hint="default"/>
-        <w:color w:val="000000" w:themeColor="text1"/>
-        <w:w w:val="100"/>
-      </w:rPr>
-    </w:lvl>
-    <w:lvl w:ilvl="1" w:tplc="04090003">
-      <w:start w:val="1"/>
-      <w:numFmt w:val="bullet"/>
-      <w:lvlText w:val="o"/>
-      <w:lvlJc w:val="left"/>
-      <w:pPr>
-        <w:ind w:left="1440" w:hanging="360"/>
-      </w:pPr>
-      <w:rPr>
-        <w:rFonts w:ascii="Courier New" w:hAnsi="Courier New" w:cs="Courier New" w:hint="default"/>
-      </w:rPr>
-    </w:lvl>
-    <w:lvl w:ilvl="2" w:tplc="04090005" w:tentative="1">
-      <w:start w:val="1"/>
-      <w:numFmt w:val="bullet"/>
-      <w:lvlText w:val=""/>
-      <w:lvlJc w:val="left"/>
-      <w:pPr>
-        <w:ind w:left="2160" w:hanging="360"/>
-      </w:pPr>
-      <w:rPr>
-        <w:rFonts w:ascii="Wingdings" w:hAnsi="Wingdings" w:hint="default"/>
-      </w:rPr>
-    </w:lvl>
-    <w:lvl w:ilvl="3" w:tplc="04090001" w:tentative="1">
-      <w:start w:val="1"/>
-      <w:numFmt w:val="bullet"/>
-      <w:lvlText w:val=""/>
-      <w:lvlJc w:val="left"/>
-      <w:pPr>
-        <w:ind w:left="2880" w:hanging="360"/>
-      </w:pPr>
-      <w:rPr>
-        <w:rFonts w:ascii="Symbol" w:hAnsi="Symbol" w:hint="default"/>
-      </w:rPr>
-    </w:lvl>
-    <w:lvl w:ilvl="4" w:tplc="04090003" w:tentative="1">
-      <w:start w:val="1"/>
-      <w:numFmt w:val="bullet"/>
-      <w:lvlText w:val="o"/>
-      <w:lvlJc w:val="left"/>
-      <w:pPr>
-        <w:ind w:left="3600" w:hanging="360"/>
-      </w:pPr>
-      <w:rPr>
-        <w:rFonts w:ascii="Courier New" w:hAnsi="Courier New" w:cs="Courier New" w:hint="default"/>
-      </w:rPr>
-    </w:lvl>
-    <w:lvl w:ilvl="5" w:tplc="04090005" w:tentative="1">
-      <w:start w:val="1"/>
-      <w:numFmt w:val="bullet"/>
-      <w:lvlText w:val=""/>
-      <w:lvlJc w:val="left"/>
-      <w:pPr>
-        <w:ind w:left="4320" w:hanging="360"/>
-      </w:pPr>
-      <w:rPr>
-        <w:rFonts w:ascii="Wingdings" w:hAnsi="Wingdings" w:hint="default"/>
-      </w:rPr>
-    </w:lvl>
-    <w:lvl w:ilvl="6" w:tplc="04090001" w:tentative="1">
-      <w:start w:val="1"/>
-      <w:numFmt w:val="bullet"/>
-      <w:lvlText w:val=""/>
-      <w:lvlJc w:val="left"/>
-      <w:pPr>
-        <w:ind w:left="5040" w:hanging="360"/>
-      </w:pPr>
-      <w:rPr>
-        <w:rFonts w:ascii="Symbol" w:hAnsi="Symbol" w:hint="default"/>
-      </w:rPr>
-    </w:lvl>
-    <w:lvl w:ilvl="7" w:tplc="04090003" w:tentative="1">
-      <w:start w:val="1"/>
-      <w:numFmt w:val="bullet"/>
-      <w:lvlText w:val="o"/>
-      <w:lvlJc w:val="left"/>
-      <w:pPr>
-        <w:ind w:left="5760" w:hanging="360"/>
-      </w:pPr>
-      <w:rPr>
-        <w:rFonts w:ascii="Courier New" w:hAnsi="Courier New" w:cs="Courier New" w:hint="default"/>
-      </w:rPr>
-    </w:lvl>
-    <w:lvl w:ilvl="8" w:tplc="04090005" w:tentative="1">
-      <w:start w:val="1"/>
-      <w:numFmt w:val="bullet"/>
-      <w:lvlText w:val=""/>
-      <w:lvlJc w:val="left"/>
-      <w:pPr>
-        <w:ind w:left="6480" w:hanging="360"/>
-      </w:pPr>
-      <w:rPr>
-        <w:rFonts w:ascii="Wingdings" w:hAnsi="Wingdings" w:hint="default"/>
-      </w:rPr>
-    </w:lvl>
-  </w:abstractNum>
-  <w:num w:numId="1">
-    <w:abstractNumId w:val="0"/>
-  </w:num>
-</w:numbering>
-</file>
-
-<file path=word/glossary/settings.xml><?xml version="1.0" encoding="utf-8"?>
-<w:settings xmlns:mc="http://schemas.openxmlformats.org/markup-compatibility/2006" xmlns:o="urn:schemas-microsoft-com:office:office" xmlns:r="http://schemas.openxmlformats.org/officeDocument/2006/relationships" xmlns:m="http://schemas.openxmlformats.org/officeDocument/2006/math" xmlns:v="urn:schemas-microsoft-com:vml" xmlns:w10="urn:schemas-microsoft-com:office:word" xmlns:w="http://schemas.openxmlformats.org/wordprocessingml/2006/main" xmlns:w14="http://schemas.microsoft.com/office/word/2010/wordml" xmlns:w15="http://schemas.microsoft.com/office/word/2012/wordml" xmlns:w16cid="http://schemas.microsoft.com/office/word/2016/wordml/cid" xmlns:w16se="http://schemas.microsoft.com/office/word/2015/wordml/symex" xmlns:sl="http://schemas.openxmlformats.org/schemaLibrary/2006/main" mc:Ignorable="w14 w15 w16se w16cid">
-  <w:view w:val="normal"/>
-  <w:defaultTabStop w:val="720"/>
-  <w:characterSpacingControl w:val="doNotCompress"/>
-  <w:compat>
-    <w:useFELayout/>
-    <w:compatSetting w:name="compatibilityMode" w:uri="http://schemas.microsoft.com/office/word" w:val="15"/>
-    <w:compatSetting w:name="overrideTableStyleFontSizeAndJustification" w:uri="http://schemas.microsoft.com/office/word" w:val="1"/>
-    <w:compatSetting w:name="enableOpenTypeFeatures" w:uri="http://schemas.microsoft.com/office/word" w:val="1"/>
-    <w:compatSetting w:name="doNotFlipMirrorIndents" w:uri="http://schemas.microsoft.com/office/word" w:val="1"/>
-    <w:compatSetting w:name="differentiateMultirowTableHeaders" w:uri="http://schemas.microsoft.com/office/word" w:val="1"/>
-    <w:compatSetting w:name="useWord2013TrackBottomHyphenation" w:uri="http://schemas.microsoft.com/office/word" w:val="0"/>
-  </w:compat>
-  <w:rsids>
-    <w:rsidRoot w:val="00515895"/>
-    <w:rsid w:val="00515895"/>
-    <w:rsid w:val="006225A0"/>
-    <w:rsid w:val="006B4A7C"/>
-    <w:rsid w:val="00E96EB9"/>
-    <w:rsid w:val="00FD39E9"/>
-  </w:rsids>
-  <m:mathPr>
-    <m:mathFont m:val="Cambria Math"/>
-    <m:brkBin m:val="before"/>
-    <m:brkBinSub m:val="--"/>
-    <m:smallFrac m:val="0"/>
-    <m:dispDef/>
-    <m:lMargin m:val="0"/>
-    <m:rMargin m:val="0"/>
-    <m:defJc m:val="centerGroup"/>
-    <m:wrapIndent m:val="1440"/>
-    <m:intLim m:val="subSup"/>
-    <m:naryLim m:val="undOvr"/>
-  </m:mathPr>
-  <w:themeFontLang w:val="en-GB" w:eastAsia="ja-JP" w:bidi="ar-SA"/>
-  <w:clrSchemeMapping w:bg1="light1" w:t1="dark1" w:bg2="light2" w:t2="dark2" w:accent1="accent1" w:accent2="accent2" w:accent3="accent3" w:accent4="accent4" w:accent5="accent5" w:accent6="accent6" w:hyperlink="hyperlink" w:followedHyperlink="followedHyperlink"/>
-  <w:decimalSymbol w:val="."/>
-  <w:listSeparator w:val=";"/>
-  <w15:chartTrackingRefBased/>
-</w:settings>
-</file>
-
-<file path=word/glossary/styles.xml><?xml version="1.0" encoding="utf-8"?>
-<w:styles xmlns:mc="http://schemas.openxmlformats.org/markup-compatibility/2006" xmlns:r="http://schemas.openxmlformats.org/officeDocument/2006/relationships" xmlns:w="http://schemas.openxmlformats.org/wordprocessingml/2006/main" xmlns:w14="http://schemas.microsoft.com/office/word/2010/wordml" xmlns:w15="http://schemas.microsoft.com/office/word/2012/wordml" xmlns:w16cid="http://schemas.microsoft.com/office/word/2016/wordml/cid" xmlns:w16se="http://schemas.microsoft.com/office/word/2015/wordml/symex" mc:Ignorable="w14 w15 w16se w16cid">
-  <w:docDefaults>
-    <w:rPrDefault>
-      <w:rPr>
-        <w:rFonts w:asciiTheme="minorHAnsi" w:eastAsiaTheme="minorEastAsia" w:hAnsiTheme="minorHAnsi" w:cstheme="minorBidi"/>
-        <w:sz w:val="22"/>
-        <w:szCs w:val="22"/>
-        <w:lang w:val="en-GB" w:eastAsia="en-US" w:bidi="ar-SA"/>
-      </w:rPr>
-    </w:rPrDefault>
-    <w:pPrDefault>
-      <w:pPr>
-        <w:spacing w:after="160" w:line="259" w:lineRule="auto"/>
-      </w:pPr>
-    </w:pPrDefault>
-  </w:docDefaults>
-  <w:latentStyles w:defLockedState="0" w:defUIPriority="99" w:defSemiHidden="0" w:defUnhideWhenUsed="0" w:defQFormat="0" w:count="375">
-    <w:lsdException w:name="Normal" w:uiPriority="0" w:qFormat="1"/>
-    <w:lsdException w:name="heading 1" w:uiPriority="9" w:qFormat="1"/>
-    <w:lsdException w:name="heading 2" w:semiHidden="1" w:uiPriority="9" w:unhideWhenUsed="1" w:qFormat="1"/>
-    <w:lsdException w:name="heading 3" w:semiHidden="1" w:uiPriority="9" w:unhideWhenUsed="1" w:qFormat="1"/>
-    <w:lsdException w:name="heading 4" w:semiHidden="1" w:uiPriority="9" w:unhideWhenUsed="1" w:qFormat="1"/>
-    <w:lsdException w:name="heading 5" w:semiHidden="1" w:uiPriority="9" w:unhideWhenUsed="1" w:qFormat="1"/>
-    <w:lsdException w:name="heading 6" w:semiHidden="1" w:uiPriority="9" w:unhideWhenUsed="1" w:qFormat="1"/>
-    <w:lsdException w:name="heading 7" w:semiHidden="1" w:uiPriority="9" w:unhideWhenUsed="1" w:qFormat="1"/>
-    <w:lsdException w:name="heading 8" w:semiHidden="1" w:uiPriority="9" w:unhideWhenUsed="1" w:qFormat="1"/>
-    <w:lsdException w:name="heading 9" w:semiHidden="1" w:uiPriority="9" w:unhideWhenUsed="1" w:qFormat="1"/>
-    <w:lsdException w:name="index 1" w:semiHidden="1" w:unhideWhenUsed="1"/>
-    <w:lsdException w:name="index 2" w:semiHidden="1" w:unhideWhenUsed="1"/>
-    <w:lsdException w:name="index 3" w:semiHidden="1" w:unhideWhenUsed="1"/>
-    <w:lsdException w:name="index 4" w:semiHidden="1" w:unhideWhenUsed="1"/>
-    <w:lsdException w:name="index 5" w:semiHidden="1" w:unhideWhenUsed="1"/>
-    <w:lsdException w:name="index 6" w:semiHidden="1" w:unhideWhenUsed="1"/>
-    <w:lsdException w:name="index 7" w:semiHidden="1" w:unhideWhenUsed="1"/>
-    <w:lsdException w:name="index 8" w:semiHidden="1" w:unhideWhenUsed="1"/>
-    <w:lsdException w:name="index 9" w:semiHidden="1" w:unhideWhenUsed="1"/>
-    <w:lsdException w:name="toc 1" w:semiHidden="1" w:uiPriority="39" w:unhideWhenUsed="1"/>
-    <w:lsdException w:name="toc 2" w:semiHidden="1" w:uiPriority="39" w:unhideWhenUsed="1"/>
-    <w:lsdException w:name="toc 3" w:semiHidden="1" w:uiPriority="39" w:unhideWhenUsed="1"/>
-    <w:lsdException w:name="toc 4" w:semiHidden="1" w:uiPriority="39" w:unhideWhenUsed="1"/>
-    <w:lsdException w:name="toc 5" w:semiHidden="1" w:uiPriority="39" w:unhideWhenUsed="1"/>
-    <w:lsdException w:name="toc 6" w:semiHidden="1" w:uiPriority="39" w:unhideWhenUsed="1"/>
-    <w:lsdException w:name="toc 7" w:semiHidden="1" w:uiPriority="39" w:unhideWhenUsed="1"/>
-    <w:lsdException w:name="toc 8" w:semiHidden="1" w:uiPriority="39" w:unhideWhenUsed="1"/>
-    <w:lsdException w:name="toc 9" w:semiHidden="1" w:uiPriority="39" w:unhideWhenUsed="1"/>
-    <w:lsdException w:name="Normal Indent" w:semiHidden="1" w:unhideWhenUsed="1"/>
-    <w:lsdException w:name="footnote text" w:semiHidden="1" w:unhideWhenUsed="1"/>
-    <w:lsdException w:name="annotation text" w:semiHidden="1" w:unhideWhenUsed="1"/>
-    <w:lsdException w:name="header" w:semiHidden="1" w:unhideWhenUsed="1"/>
-    <w:lsdException w:name="footer" w:semiHidden="1" w:unhideWhenUsed="1"/>
-    <w:lsdException w:name="index heading" w:semiHidden="1" w:unhideWhenUsed="1"/>
-    <w:lsdException w:name="caption" w:semiHidden="1" w:uiPriority="35" w:unhideWhenUsed="1" w:qFormat="1"/>
-    <w:lsdException w:name="table of figures" w:semiHidden="1" w:unhideWhenUsed="1"/>
-    <w:lsdException w:name="envelope address" w:semiHidden="1" w:unhideWhenUsed="1"/>
-    <w:lsdException w:name="envelope return" w:semiHidden="1" w:unhideWhenUsed="1"/>
-    <w:lsdException w:name="footnote reference" w:semiHidden="1" w:unhideWhenUsed="1"/>
-    <w:lsdException w:name="annotation reference" w:semiHidden="1" w:unhideWhenUsed="1"/>
-    <w:lsdException w:name="line number" w:semiHidden="1" w:unhideWhenUsed="1"/>
-    <w:lsdException w:name="page number" w:semiHidden="1" w:unhideWhenUsed="1"/>
-    <w:lsdException w:name="endnote reference" w:semiHidden="1" w:unhideWhenUsed="1"/>
-    <w:lsdException w:name="endnote text" w:semiHidden="1" w:unhideWhenUsed="1"/>
-    <w:lsdException w:name="table of authorities" w:semiHidden="1" w:unhideWhenUsed="1"/>
-    <w:lsdException w:name="macro" w:semiHidden="1" w:unhideWhenUsed="1"/>
-    <w:lsdException w:name="toa heading" w:semiHidden="1" w:unhideWhenUsed="1"/>
-    <w:lsdException w:name="List" w:semiHidden="1" w:unhideWhenUsed="1"/>
-    <w:lsdException w:name="List Bullet" w:semiHidden="1" w:uiPriority="12" w:unhideWhenUsed="1" w:qFormat="1"/>
-    <w:lsdException w:name="List Number" w:semiHidden="1" w:unhideWhenUsed="1"/>
-    <w:lsdException w:name="List 2" w:semiHidden="1" w:unhideWhenUsed="1"/>
-    <w:lsdException w:name="List 3" w:semiHidden="1" w:unhideWhenUsed="1"/>
-    <w:lsdException w:name="List 4" w:semiHidden="1" w:unhideWhenUsed="1"/>
-    <w:lsdException w:name="List 5" w:semiHidden="1" w:unhideWhenUsed="1"/>
-    <w:lsdException w:name="List Bullet 2" w:semiHidden="1" w:unhideWhenUsed="1"/>
-    <w:lsdException w:name="List Bullet 3" w:semiHidden="1" w:unhideWhenUsed="1"/>
-    <w:lsdException w:name="List Bullet 4" w:semiHidden="1" w:unhideWhenUsed="1"/>
-    <w:lsdException w:name="List Bullet 5" w:semiHidden="1" w:unhideWhenUsed="1"/>
-    <w:lsdException w:name="List Number 2" w:semiHidden="1" w:unhideWhenUsed="1"/>
-    <w:lsdException w:name="List Number 3" w:semiHidden="1" w:unhideWhenUsed="1"/>
-    <w:lsdException w:name="List Number 4" w:semiHidden="1" w:unhideWhenUsed="1"/>
-    <w:lsdException w:name="List Number 5" w:semiHidden="1" w:unhideWhenUsed="1"/>
-    <w:lsdException w:name="Title" w:uiPriority="10" w:qFormat="1"/>
-    <w:lsdException w:name="Closing" w:semiHidden="1" w:unhideWhenUsed="1"/>
-    <w:lsdException w:name="Signature" w:semiHidden="1" w:unhideWhenUsed="1"/>
-    <w:lsdException w:name="Default Paragraph Font" w:semiHidden="1" w:uiPriority="1" w:unhideWhenUsed="1"/>
-    <w:lsdException w:name="Body Text" w:semiHidden="1" w:unhideWhenUsed="1"/>
-    <w:lsdException w:name="Body Text Indent" w:semiHidden="1" w:unhideWhenUsed="1"/>
-    <w:lsdException w:name="List Continue" w:semiHidden="1" w:unhideWhenUsed="1"/>
-    <w:lsdException w:name="List Continue 2" w:semiHidden="1" w:unhideWhenUsed="1"/>
-    <w:lsdException w:name="List Continue 3" w:semiHidden="1" w:unhideWhenUsed="1"/>
-    <w:lsdException w:name="List Continue 4" w:semiHidden="1" w:unhideWhenUsed="1"/>
-    <w:lsdException w:name="List Continue 5" w:semiHidden="1" w:unhideWhenUsed="1"/>
-    <w:lsdException w:name="Message Header" w:semiHidden="1" w:unhideWhenUsed="1"/>
-    <w:lsdException w:name="Subtitle" w:uiPriority="11" w:qFormat="1"/>
-    <w:lsdException w:name="Salutation" w:semiHidden="1" w:unhideWhenUsed="1"/>
-    <w:lsdException w:name="Date" w:semiHidden="1" w:unhideWhenUsed="1"/>
-    <w:lsdException w:name="Body Text First Indent" w:semiHidden="1" w:unhideWhenUsed="1"/>
-    <w:lsdException w:name="Body Text First Indent 2" w:semiHidden="1" w:unhideWhenUsed="1"/>
-    <w:lsdException w:name="Note Heading" w:semiHidden="1" w:unhideWhenUsed="1"/>
-    <w:lsdException w:name="Body Text 2" w:semiHidden="1" w:unhideWhenUsed="1"/>
-    <w:lsdException w:name="Body Text 3" w:semiHidden="1" w:unhideWhenUsed="1"/>
-    <w:lsdException w:name="Body Text Indent 2" w:semiHidden="1" w:unhideWhenUsed="1"/>
-    <w:lsdException w:name="Body Text Indent 3" w:semiHidden="1" w:unhideWhenUsed="1"/>
-    <w:lsdException w:name="Block Text" w:semiHidden="1" w:unhideWhenUsed="1"/>
-    <w:lsdException w:name="Hyperlink" w:semiHidden="1" w:unhideWhenUsed="1"/>
-    <w:lsdException w:name="FollowedHyperlink" w:semiHidden="1" w:unhideWhenUsed="1"/>
-    <w:lsdException w:name="Strong" w:uiPriority="22" w:qFormat="1"/>
-    <w:lsdException w:name="Emphasis" w:uiPriority="20" w:qFormat="1"/>
-    <w:lsdException w:name="Document Map" w:semiHidden="1" w:unhideWhenUsed="1"/>
-    <w:lsdException w:name="Plain Text" w:semiHidden="1" w:unhideWhenUsed="1"/>
-    <w:lsdException w:name="E-mail Signature" w:semiHidden="1" w:unhideWhenUsed="1"/>
-    <w:lsdException w:name="HTML Top of Form" w:semiHidden="1" w:unhideWhenUsed="1"/>
-    <w:lsdException w:name="HTML Bottom of Form" w:semiHidden="1" w:unhideWhenUsed="1"/>
-    <w:lsdException w:name="Normal (Web)" w:semiHidden="1" w:unhideWhenUsed="1"/>
-    <w:lsdException w:name="HTML Acronym" w:semiHidden="1" w:unhideWhenUsed="1"/>
-    <w:lsdException w:name="HTML Address" w:semiHidden="1" w:unhideWhenUsed="1"/>
-    <w:lsdException w:name="HTML Cite" w:semiHidden="1" w:unhideWhenUsed="1"/>
-    <w:lsdException w:name="HTML Code" w:semiHidden="1" w:unhideWhenUsed="1"/>
-    <w:lsdException w:name="HTML Definition" w:semiHidden="1" w:unhideWhenUsed="1"/>
-    <w:lsdException w:name="HTML Keyboard" w:semiHidden="1" w:unhideWhenUsed="1"/>
-    <w:lsdException w:name="HTML Preformatted" w:semiHidden="1" w:unhideWhenUsed="1"/>
-    <w:lsdException w:name="HTML Sample" w:semiHidden="1" w:unhideWhenUsed="1"/>
-    <w:lsdException w:name="HTML Typewriter" w:semiHidden="1" w:unhideWhenUsed="1"/>
-    <w:lsdException w:name="HTML Variable" w:semiHidden="1" w:unhideWhenUsed="1"/>
-    <w:lsdException w:name="Normal Table" w:semiHidden="1" w:unhideWhenUsed="1"/>
-    <w:lsdException w:name="annotation subject" w:semiHidden="1" w:unhideWhenUsed="1"/>
-    <w:lsdException w:name="No List" w:semiHidden="1" w:unhideWhenUsed="1"/>
-    <w:lsdException w:name="Outline List 1" w:semiHidden="1" w:unhideWhenUsed="1"/>
-    <w:lsdException w:name="Outline List 2" w:semiHidden="1" w:unhideWhenUsed="1"/>
-    <w:lsdException w:name="Outline List 3" w:semiHidden="1" w:unhideWhenUsed="1"/>
-    <w:lsdException w:name="Table Simple 1" w:semiHidden="1" w:unhideWhenUsed="1"/>
-    <w:lsdException w:name="Table Simple 2" w:semiHidden="1" w:unhideWhenUsed="1"/>
-    <w:lsdException w:name="Table Simple 3" w:semiHidden="1" w:unhideWhenUsed="1"/>
-    <w:lsdException w:name="Table Classic 1" w:semiHidden="1" w:unhideWhenUsed="1"/>
-    <w:lsdException w:name="Table Classic 2" w:semiHidden="1" w:unhideWhenUsed="1"/>
-    <w:lsdException w:name="Table Classic 3" w:semiHidden="1" w:unhideWhenUsed="1"/>
-    <w:lsdException w:name="Table Classic 4" w:semiHidden="1" w:unhideWhenUsed="1"/>
-    <w:lsdException w:name="Table Colorful 1" w:semiHidden="1" w:unhideWhenUsed="1"/>
-    <w:lsdException w:name="Table Colorful 2" w:semiHidden="1" w:unhideWhenUsed="1"/>
-    <w:lsdException w:name="Table Colorful 3" w:semiHidden="1" w:unhideWhenUsed="1"/>
-    <w:lsdException w:name="Table Columns 1" w:semiHidden="1" w:unhideWhenUsed="1"/>
-    <w:lsdException w:name="Table Columns 2" w:semiHidden="1" w:unhideWhenUsed="1"/>
-    <w:lsdException w:name="Table Columns 3" w:semiHidden="1" w:unhideWhenUsed="1"/>
-    <w:lsdException w:name="Table Columns 4" w:semiHidden="1" w:unhideWhenUsed="1"/>
-    <w:lsdException w:name="Table Columns 5" w:semiHidden="1" w:unhideWhenUsed="1"/>
-    <w:lsdException w:name="Table Grid 1" w:semiHidden="1" w:unhideWhenUsed="1"/>
-    <w:lsdException w:name="Table Grid 2" w:semiHidden="1" w:unhideWhenUsed="1"/>
-    <w:lsdException w:name="Table Grid 3" w:semiHidden="1" w:unhideWhenUsed="1"/>
-    <w:lsdException w:name="Table Grid 4" w:semiHidden="1" w:unhideWhenUsed="1"/>
-    <w:lsdException w:name="Table Grid 5" w:semiHidden="1" w:unhideWhenUsed="1"/>
-    <w:lsdException w:name="Table Grid 6" w:semiHidden="1" w:unhideWhenUsed="1"/>
-    <w:lsdException w:name="Table Grid 7" w:semiHidden="1" w:unhideWhenUsed="1"/>
-    <w:lsdException w:name="Table Grid 8" w:semiHidden="1" w:unhideWhenUsed="1"/>
-    <w:lsdException w:name="Table List 1" w:semiHidden="1" w:unhideWhenUsed="1"/>
-    <w:lsdException w:name="Table List 2" w:semiHidden="1" w:unhideWhenUsed="1"/>
-    <w:lsdException w:name="Table List 3" w:semiHidden="1" w:unhideWhenUsed="1"/>
-    <w:lsdException w:name="Table List 4" w:semiHidden="1" w:unhideWhenUsed="1"/>
-    <w:lsdException w:name="Table List 5" w:semiHidden="1" w:unhideWhenUsed="1"/>
-    <w:lsdException w:name="Table List 6" w:semiHidden="1" w:unhideWhenUsed="1"/>
-    <w:lsdException w:name="Table List 7" w:semiHidden="1" w:unhideWhenUsed="1"/>
-    <w:lsdException w:name="Table List 8" w:semiHidden="1" w:unhideWhenUsed="1"/>
-    <w:lsdException w:name="Table 3D effects 1" w:semiHidden="1" w:unhideWhenUsed="1"/>
-    <w:lsdException w:name="Table 3D effects 2" w:semiHidden="1" w:unhideWhenUsed="1"/>
-    <w:lsdException w:name="Table 3D effects 3" w:semiHidden="1" w:unhideWhenUsed="1"/>
-    <w:lsdException w:name="Table Contemporary" w:semiHidden="1" w:unhideWhenUsed="1"/>
-    <w:lsdException w:name="Table Elegant" w:semiHidden="1" w:unhideWhenUsed="1"/>
-    <w:lsdException w:name="Table Professional" w:semiHidden="1" w:unhideWhenUsed="1"/>
-    <w:lsdException w:name="Table Subtle 1" w:semiHidden="1" w:unhideWhenUsed="1"/>
-    <w:lsdException w:name="Table Subtle 2" w:semiHidden="1" w:unhideWhenUsed="1"/>
-    <w:lsdException w:name="Table Web 1" w:semiHidden="1" w:unhideWhenUsed="1"/>
-    <w:lsdException w:name="Table Web 2" w:semiHidden="1" w:unhideWhenUsed="1"/>
-    <w:lsdException w:name="Table Web 3" w:semiHidden="1" w:unhideWhenUsed="1"/>
-    <w:lsdException w:name="Balloon Text" w:semiHidden="1" w:unhideWhenUsed="1"/>
-    <w:lsdException w:name="Table Grid" w:uiPriority="39"/>
-    <w:lsdException w:name="Table Theme" w:semiHidden="1" w:unhideWhenUsed="1"/>
-    <w:lsdException w:name="Placeholder Text" w:semiHidden="1"/>
-    <w:lsdException w:name="No Spacing" w:uiPriority="1" w:qFormat="1"/>
-    <w:lsdException w:name="Light Shading" w:uiPriority="60"/>
-    <w:lsdException w:name="Light List" w:uiPriority="61"/>
-    <w:lsdException w:name="Light Grid" w:uiPriority="62"/>
-    <w:lsdException w:name="Medium Shading 1" w:uiPriority="63"/>
-    <w:lsdException w:name="Medium Shading 2" w:uiPriority="64"/>
-    <w:lsdException w:name="Medium List 1" w:uiPriority="65"/>
-    <w:lsdException w:name="Medium List 2" w:uiPriority="66"/>
-    <w:lsdException w:name="Medium Grid 1" w:uiPriority="67"/>
-    <w:lsdException w:name="Medium Grid 2" w:uiPriority="68"/>
-    <w:lsdException w:name="Medium Grid 3" w:uiPriority="69"/>
-    <w:lsdException w:name="Dark List" w:uiPriority="70"/>
-    <w:lsdException w:name="Colorful Shading" w:uiPriority="71"/>
-    <w:lsdException w:name="Colorful List" w:uiPriority="72"/>
-    <w:lsdException w:name="Colorful Grid" w:uiPriority="73"/>
-    <w:lsdException w:name="Light Shading Accent 1" w:uiPriority="60"/>
-    <w:lsdException w:name="Light List Accent 1" w:uiPriority="61"/>
-    <w:lsdException w:name="Light Grid Accent 1" w:uiPriority="62"/>
-    <w:lsdException w:name="Medium Shading 1 Accent 1" w:uiPriority="63"/>
-    <w:lsdException w:name="Medium Shading 2 Accent 1" w:uiPriority="64"/>
-    <w:lsdException w:name="Medium List 1 Accent 1" w:uiPriority="65"/>
-    <w:lsdException w:name="Revision" w:semiHidden="1"/>
-    <w:lsdException w:name="List Paragraph" w:uiPriority="34" w:qFormat="1"/>
-    <w:lsdException w:name="Quote" w:uiPriority="29" w:qFormat="1"/>
-    <w:lsdException w:name="Intense Quote" w:uiPriority="30" w:qFormat="1"/>
-    <w:lsdException w:name="Medium List 2 Accent 1" w:uiPriority="66"/>
-    <w:lsdException w:name="Medium Grid 1 Accent 1" w:uiPriority="67"/>
-    <w:lsdException w:name="Medium Grid 2 Accent 1" w:uiPriority="68"/>
-    <w:lsdException w:name="Medium Grid 3 Accent 1" w:uiPriority="69"/>
-    <w:lsdException w:name="Dark List Accent 1" w:uiPriority="70"/>
-    <w:lsdException w:name="Colorful Shading Accent 1" w:uiPriority="71"/>
-    <w:lsdException w:name="Colorful List Accent 1" w:uiPriority="72"/>
-    <w:lsdException w:name="Colorful Grid Accent 1" w:uiPriority="73"/>
-    <w:lsdException w:name="Light Shading Accent 2" w:uiPriority="60"/>
-    <w:lsdException w:name="Light List Accent 2" w:uiPriority="61"/>
-    <w:lsdException w:name="Light Grid Accent 2" w:uiPriority="62"/>
-    <w:lsdException w:name="Medium Shading 1 Accent 2" w:uiPriority="63"/>
-    <w:lsdException w:name="Medium Shading 2 Accent 2" w:uiPriority="64"/>
-    <w:lsdException w:name="Medium List 1 Accent 2" w:uiPriority="65"/>
-    <w:lsdException w:name="Medium List 2 Accent 2" w:uiPriority="66"/>
-    <w:lsdException w:name="Medium Grid 1 Accent 2" w:uiPriority="67"/>
-    <w:lsdException w:name="Medium Grid 2 Accent 2" w:uiPriority="68"/>
-    <w:lsdException w:name="Medium Grid 3 Accent 2" w:uiPriority="69"/>
-    <w:lsdException w:name="Dark List Accent 2" w:uiPriority="70"/>
-    <w:lsdException w:name="Colorful Shading Accent 2" w:uiPriority="71"/>
-    <w:lsdException w:name="Colorful List Accent 2" w:uiPriority="72"/>
-    <w:lsdException w:name="Colorful Grid Accent 2" w:uiPriority="73"/>
-    <w:lsdException w:name="Light Shading Accent 3" w:uiPriority="60"/>
-    <w:lsdException w:name="Light List Accent 3" w:uiPriority="61"/>
-    <w:lsdException w:name="Light Grid Accent 3" w:uiPriority="62"/>
-    <w:lsdException w:name="Medium Shading 1 Accent 3" w:uiPriority="63"/>
-    <w:lsdException w:name="Medium Shading 2 Accent 3" w:uiPriority="64"/>
-    <w:lsdException w:name="Medium List 1 Accent 3" w:uiPriority="65"/>
-    <w:lsdException w:name="Medium List 2 Accent 3" w:uiPriority="66"/>
-    <w:lsdException w:name="Medium Grid 1 Accent 3" w:uiPriority="67"/>
-    <w:lsdException w:name="Medium Grid 2 Accent 3" w:uiPriority="68"/>
-    <w:lsdException w:name="Medium Grid 3 Accent 3" w:uiPriority="69"/>
-    <w:lsdException w:name="Dark List Accent 3" w:uiPriority="70"/>
-    <w:lsdException w:name="Colorful Shading Accent 3" w:uiPriority="71"/>
-    <w:lsdException w:name="Colorful List Accent 3" w:uiPriority="72"/>
-    <w:lsdException w:name="Colorful Grid Accent 3" w:uiPriority="73"/>
-    <w:lsdException w:name="Light Shading Accent 4" w:uiPriority="60"/>
-    <w:lsdException w:name="Light List Accent 4" w:uiPriority="61"/>
-    <w:lsdException w:name="Light Grid Accent 4" w:uiPriority="62"/>
-    <w:lsdException w:name="Medium Shading 1 Accent 4" w:uiPriority="63"/>
-    <w:lsdException w:name="Medium Shading 2 Accent 4" w:uiPriority="64"/>
-    <w:lsdException w:name="Medium List 1 Accent 4" w:uiPriority="65"/>
-    <w:lsdException w:name="Medium List 2 Accent 4" w:uiPriority="66"/>
-    <w:lsdException w:name="Medium Grid 1 Accent 4" w:uiPriority="67"/>
-    <w:lsdException w:name="Medium Grid 2 Accent 4" w:uiPriority="68"/>
-    <w:lsdException w:name="Medium Grid 3 Accent 4" w:uiPriority="69"/>
-    <w:lsdException w:name="Dark List Accent 4" w:uiPriority="70"/>
-    <w:lsdException w:name="Colorful Shading Accent 4" w:uiPriority="71"/>
-    <w:lsdException w:name="Colorful List Accent 4" w:uiPriority="72"/>
-    <w:lsdException w:name="Colorful Grid Accent 4" w:uiPriority="73"/>
-    <w:lsdException w:name="Light Shading Accent 5" w:uiPriority="60"/>
-    <w:lsdException w:name="Light List Accent 5" w:uiPriority="61"/>
-    <w:lsdException w:name="Light Grid Accent 5" w:uiPriority="62"/>
-    <w:lsdException w:name="Medium Shading 1 Accent 5" w:uiPriority="63"/>
-    <w:lsdException w:name="Medium Shading 2 Accent 5" w:uiPriority="64"/>
-    <w:lsdException w:name="Medium List 1 Accent 5" w:uiPriority="65"/>
-    <w:lsdException w:name="Medium List 2 Accent 5" w:uiPriority="66"/>
-    <w:lsdException w:name="Medium Grid 1 Accent 5" w:uiPriority="67"/>
-    <w:lsdException w:name="Medium Grid 2 Accent 5" w:uiPriority="68"/>
-    <w:lsdException w:name="Medium Grid 3 Accent 5" w:uiPriority="69"/>
-    <w:lsdException w:name="Dark List Accent 5" w:uiPriority="70"/>
-    <w:lsdException w:name="Colorful Shading Accent 5" w:uiPriority="71"/>
-    <w:lsdException w:name="Colorful List Accent 5" w:uiPriority="72"/>
-    <w:lsdException w:name="Colorful Grid Accent 5" w:uiPriority="73"/>
-    <w:lsdException w:name="Light Shading Accent 6" w:uiPriority="60"/>
-    <w:lsdException w:name="Light List Accent 6" w:uiPriority="61"/>
-    <w:lsdException w:name="Light Grid Accent 6" w:uiPriority="62"/>
-    <w:lsdException w:name="Medium Shading 1 Accent 6" w:uiPriority="63"/>
-    <w:lsdException w:name="Medium Shading 2 Accent 6" w:uiPriority="64"/>
-    <w:lsdException w:name="Medium List 1 Accent 6" w:uiPriority="65"/>
-    <w:lsdException w:name="Medium List 2 Accent 6" w:uiPriority="66"/>
-    <w:lsdException w:name="Medium Grid 1 Accent 6" w:uiPriority="67"/>
-    <w:lsdException w:name="Medium Grid 2 Accent 6" w:uiPriority="68"/>
-    <w:lsdException w:name="Medium Grid 3 Accent 6" w:uiPriority="69"/>
-    <w:lsdException w:name="Dark List Accent 6" w:uiPriority="70"/>
-    <w:lsdException w:name="Colorful Shading Accent 6" w:uiPriority="71"/>
-    <w:lsdException w:name="Colorful List Accent 6" w:uiPriority="72"/>
-    <w:lsdException w:name="Colorful Grid Accent 6" w:uiPriority="73"/>
-    <w:lsdException w:name="Subtle Emphasis" w:uiPriority="19" w:qFormat="1"/>
-    <w:lsdException w:name="Intense Emphasis" w:uiPriority="21" w:qFormat="1"/>
-    <w:lsdException w:name="Subtle Reference" w:uiPriority="31" w:qFormat="1"/>
-    <w:lsdException w:name="Intense Reference" w:uiPriority="32" w:qFormat="1"/>
-    <w:lsdException w:name="Book Title" w:uiPriority="33" w:qFormat="1"/>
-    <w:lsdException w:name="Bibliography" w:semiHidden="1" w:uiPriority="37" w:unhideWhenUsed="1"/>
-    <w:lsdException w:name="TOC Heading" w:semiHidden="1" w:uiPriority="39" w:unhideWhenUsed="1" w:qFormat="1"/>
-    <w:lsdException w:name="Plain Table 1" w:uiPriority="41"/>
-    <w:lsdException w:name="Plain Table 2" w:uiPriority="42"/>
-    <w:lsdException w:name="Plain Table 3" w:uiPriority="43"/>
-    <w:lsdException w:name="Plain Table 4" w:uiPriority="44"/>
-    <w:lsdException w:name="Plain Table 5" w:uiPriority="45"/>
-    <w:lsdException w:name="Grid Table Light" w:uiPriority="40"/>
-    <w:lsdException w:name="Grid Table 1 Light" w:uiPriority="46"/>
-    <w:lsdException w:name="Grid Table 2" w:uiPriority="47"/>
-    <w:lsdException w:name="Grid Table 3" w:uiPriority="48"/>
-    <w:lsdException w:name="Grid Table 4" w:uiPriority="49"/>
-    <w:lsdException w:name="Grid Table 5 Dark" w:uiPriority="50"/>
-    <w:lsdException w:name="Grid Table 6 Colorful" w:uiPriority="51"/>
-    <w:lsdException w:name="Grid Table 7 Colorful" w:uiPriority="52"/>
-    <w:lsdException w:name="Grid Table 1 Light Accent 1" w:uiPriority="46"/>
-    <w:lsdException w:name="Grid Table 2 Accent 1" w:uiPriority="47"/>
-    <w:lsdException w:name="Grid Table 3 Accent 1" w:uiPriority="48"/>
-    <w:lsdException w:name="Grid Table 4 Accent 1" w:uiPriority="49"/>
-    <w:lsdException w:name="Grid Table 5 Dark Accent 1" w:uiPriority="50"/>
-    <w:lsdException w:name="Grid Table 6 Colorful Accent 1" w:uiPriority="51"/>
-    <w:lsdException w:name="Grid Table 7 Colorful Accent 1" w:uiPriority="52"/>
-    <w:lsdException w:name="Grid Table 1 Light Accent 2" w:uiPriority="46"/>
-    <w:lsdException w:name="Grid Table 2 Accent 2" w:uiPriority="47"/>
-    <w:lsdException w:name="Grid Table 3 Accent 2" w:uiPriority="48"/>
-    <w:lsdException w:name="Grid Table 4 Accent 2" w:uiPriority="49"/>
-    <w:lsdException w:name="Grid Table 5 Dark Accent 2" w:uiPriority="50"/>
-    <w:lsdException w:name="Grid Table 6 Colorful Accent 2" w:uiPriority="51"/>
-    <w:lsdException w:name="Grid Table 7 Colorful Accent 2" w:uiPriority="52"/>
-    <w:lsdException w:name="Grid Table 1 Light Accent 3" w:uiPriority="46"/>
-    <w:lsdException w:name="Grid Table 2 Accent 3" w:uiPriority="47"/>
-    <w:lsdException w:name="Grid Table 3 Accent 3" w:uiPriority="48"/>
-    <w:lsdException w:name="Grid Table 4 Accent 3" w:uiPriority="49"/>
-    <w:lsdException w:name="Grid Table 5 Dark Accent 3" w:uiPriority="50"/>
-    <w:lsdException w:name="Grid Table 6 Colorful Accent 3" w:uiPriority="51"/>
-    <w:lsdException w:name="Grid Table 7 Colorful Accent 3" w:uiPriority="52"/>
-    <w:lsdException w:name="Grid Table 1 Light Accent 4" w:uiPriority="46"/>
-    <w:lsdException w:name="Grid Table 2 Accent 4" w:uiPriority="47"/>
-    <w:lsdException w:name="Grid Table 3 Accent 4" w:uiPriority="48"/>
-    <w:lsdException w:name="Grid Table 4 Accent 4" w:uiPriority="49"/>
-    <w:lsdException w:name="Grid Table 5 Dark Accent 4" w:uiPriority="50"/>
-    <w:lsdException w:name="Grid Table 6 Colorful Accent 4" w:uiPriority="51"/>
-    <w:lsdException w:name="Grid Table 7 Colorful Accent 4" w:uiPriority="52"/>
-    <w:lsdException w:name="Grid Table 1 Light Accent 5" w:uiPriority="46"/>
-    <w:lsdException w:name="Grid Table 2 Accent 5" w:uiPriority="47"/>
-    <w:lsdException w:name="Grid Table 3 Accent 5" w:uiPriority="48"/>
-    <w:lsdException w:name="Grid Table 4 Accent 5" w:uiPriority="49"/>
-    <w:lsdException w:name="Grid Table 5 Dark Accent 5" w:uiPriority="50"/>
-    <w:lsdException w:name="Grid Table 6 Colorful Accent 5" w:uiPriority="51"/>
-    <w:lsdException w:name="Grid Table 7 Colorful Accent 5" w:uiPriority="52"/>
-    <w:lsdException w:name="Grid Table 1 Light Accent 6" w:uiPriority="46"/>
-    <w:lsdException w:name="Grid Table 2 Accent 6" w:uiPriority="47"/>
-    <w:lsdException w:name="Grid Table 3 Accent 6" w:uiPriority="48"/>
-    <w:lsdException w:name="Grid Table 4 Accent 6" w:uiPriority="49"/>
-    <w:lsdException w:name="Grid Table 5 Dark Accent 6" w:uiPriority="50"/>
-    <w:lsdException w:name="Grid Table 6 Colorful Accent 6" w:uiPriority="51"/>
-    <w:lsdException w:name="Grid Table 7 Colorful Accent 6" w:uiPriority="52"/>
-    <w:lsdException w:name="List Table 1 Light" w:uiPriority="46"/>
-    <w:lsdException w:name="List Table 2" w:uiPriority="47"/>
-    <w:lsdException w:name="List Table 3" w:uiPriority="48"/>
-    <w:lsdException w:name="List Table 4" w:uiPriority="49"/>
-    <w:lsdException w:name="List Table 5 Dark" w:uiPriority="50"/>
-    <w:lsdException w:name="List Table 6 Colorful" w:uiPriority="51"/>
-    <w:lsdException w:name="List Table 7 Colorful" w:uiPriority="52"/>
-    <w:lsdException w:name="List Table 1 Light Accent 1" w:uiPriority="46"/>
-    <w:lsdException w:name="List Table 2 Accent 1" w:uiPriority="47"/>
-    <w:lsdException w:name="List Table 3 Accent 1" w:uiPriority="48"/>
-    <w:lsdException w:name="List Table 4 Accent 1" w:uiPriority="49"/>
-    <w:lsdException w:name="List Table 5 Dark Accent 1" w:uiPriority="50"/>
-    <w:lsdException w:name="List Table 6 Colorful Accent 1" w:uiPriority="51"/>
-    <w:lsdException w:name="List Table 7 Colorful Accent 1" w:uiPriority="52"/>
-    <w:lsdException w:name="List Table 1 Light Accent 2" w:uiPriority="46"/>
-    <w:lsdException w:name="List Table 2 Accent 2" w:uiPriority="47"/>
-    <w:lsdException w:name="List Table 3 Accent 2" w:uiPriority="48"/>
-    <w:lsdException w:name="List Table 4 Accent 2" w:uiPriority="49"/>
-    <w:lsdException w:name="List Table 5 Dark Accent 2" w:uiPriority="50"/>
-    <w:lsdException w:name="List Table 6 Colorful Accent 2" w:uiPriority="51"/>
-    <w:lsdException w:name="List Table 7 Colorful Accent 2" w:uiPriority="52"/>
-    <w:lsdException w:name="List Table 1 Light Accent 3" w:uiPriority="46"/>
-    <w:lsdException w:name="List Table 2 Accent 3" w:uiPriority="47"/>
-    <w:lsdException w:name="List Table 3 Accent 3" w:uiPriority="48"/>
-    <w:lsdException w:name="List Table 4 Accent 3" w:uiPriority="49"/>
-    <w:lsdException w:name="List Table 5 Dark Accent 3" w:uiPriority="50"/>
-    <w:lsdException w:name="List Table 6 Colorful Accent 3" w:uiPriority="51"/>
-    <w:lsdException w:name="List Table 7 Colorful Accent 3" w:uiPriority="52"/>
-    <w:lsdException w:name="List Table 1 Light Accent 4" w:uiPriority="46"/>
-    <w:lsdException w:name="List Table 2 Accent 4" w:uiPriority="47"/>
-    <w:lsdException w:name="List Table 3 Accent 4" w:uiPriority="48"/>
-    <w:lsdException w:name="List Table 4 Accent 4" w:uiPriority="49"/>
-    <w:lsdException w:name="List Table 5 Dark Accent 4" w:uiPriority="50"/>
-    <w:lsdException w:name="List Table 6 Colorful Accent 4" w:uiPriority="51"/>
-    <w:lsdException w:name="List Table 7 Colorful Accent 4" w:uiPriority="52"/>
-    <w:lsdException w:name="List Table 1 Light Accent 5" w:uiPriority="46"/>
-    <w:lsdException w:name="List Table 2 Accent 5" w:uiPriority="47"/>
-    <w:lsdException w:name="List Table 3 Accent 5" w:uiPriority="48"/>
-    <w:lsdException w:name="List Table 4 Accent 5" w:uiPriority="49"/>
-    <w:lsdException w:name="List Table 5 Dark Accent 5" w:uiPriority="50"/>
-    <w:lsdException w:name="List Table 6 Colorful Accent 5" w:uiPriority="51"/>
-    <w:lsdException w:name="List Table 7 Colorful Accent 5" w:uiPriority="52"/>
-    <w:lsdException w:name="List Table 1 Light Accent 6" w:uiPriority="46"/>
-    <w:lsdException w:name="List Table 2 Accent 6" w:uiPriority="47"/>
-    <w:lsdException w:name="List Table 3 Accent 6" w:uiPriority="48"/>
-    <w:lsdException w:name="List Table 4 Accent 6" w:uiPriority="49"/>
-    <w:lsdException w:name="List Table 5 Dark Accent 6" w:uiPriority="50"/>
-    <w:lsdException w:name="List Table 6 Colorful Accent 6" w:uiPriority="51"/>
-    <w:lsdException w:name="List Table 7 Colorful Accent 6" w:uiPriority="52"/>
-    <w:lsdException w:name="Mention" w:semiHidden="1" w:unhideWhenUsed="1"/>
-    <w:lsdException w:name="Smart Hyperlink" w:semiHidden="1" w:unhideWhenUsed="1"/>
-    <w:lsdException w:name="Hashtag" w:semiHidden="1" w:unhideWhenUsed="1"/>
-    <w:lsdException w:name="Unresolved Mention" w:semiHidden="1" w:unhideWhenUsed="1"/>
-  </w:latentStyles>
-  <w:style w:type="paragraph" w:default="1" w:styleId="Normal">
-    <w:name w:val="Normal"/>
-    <w:qFormat/>
-  </w:style>
-  <w:style w:type="character" w:default="1" w:styleId="DefaultParagraphFont">
-    <w:name w:val="Default Paragraph Font"/>
-    <w:uiPriority w:val="1"/>
-    <w:semiHidden/>
-    <w:unhideWhenUsed/>
-  </w:style>
-  <w:style w:type="table" w:default="1" w:styleId="TableNormal">
-    <w:name w:val="Normal Table"/>
-    <w:uiPriority w:val="99"/>
-    <w:semiHidden/>
-    <w:unhideWhenUsed/>
-    <w:tblPr>
-      <w:tblInd w:w="0" w:type="dxa"/>
-      <w:tblCellMar>
-        <w:top w:w="0" w:type="dxa"/>
-        <w:left w:w="108" w:type="dxa"/>
-        <w:bottom w:w="0" w:type="dxa"/>
-        <w:right w:w="108" w:type="dxa"/>
-      </w:tblCellMar>
-    </w:tblPr>
-  </w:style>
-  <w:style w:type="numbering" w:default="1" w:styleId="NoList">
-    <w:name w:val="No List"/>
-    <w:uiPriority w:val="99"/>
-    <w:semiHidden/>
-    <w:unhideWhenUsed/>
-  </w:style>
-  <w:style w:type="paragraph" w:customStyle="1" w:styleId="BCF40F32E49A174C84D7B8EF392F39DC">
-    <w:name w:val="BCF40F32E49A174C84D7B8EF392F39DC"/>
-  </w:style>
-  <w:style w:type="paragraph" w:customStyle="1" w:styleId="60149D28221C17468EFD51CCACF57BCA">
-    <w:name w:val="60149D28221C17468EFD51CCACF57BCA"/>
-  </w:style>
-  <w:style w:type="paragraph" w:customStyle="1" w:styleId="3F68E324F49D50438C6E1F60747E6CC4">
-    <w:name w:val="3F68E324F49D50438C6E1F60747E6CC4"/>
-  </w:style>
-  <w:style w:type="paragraph" w:customStyle="1" w:styleId="745D7446B9105C4CA9A33A399E38A68D">
-    <w:name w:val="745D7446B9105C4CA9A33A399E38A68D"/>
-  </w:style>
-  <w:style w:type="paragraph" w:customStyle="1" w:styleId="5AF34BCFFFB81349BD8D3AE52C4A81DD">
-    <w:name w:val="5AF34BCFFFB81349BD8D3AE52C4A81DD"/>
-  </w:style>
-  <w:style w:type="paragraph" w:styleId="ListBullet">
-    <w:name w:val="List Bullet"/>
-    <w:basedOn w:val="Normal"/>
-    <w:uiPriority w:val="12"/>
-    <w:qFormat/>
-    <w:pPr>
-      <w:numPr>
-        <w:numId w:val="1"/>
-      </w:numPr>
-      <w:spacing w:after="240" w:line="312" w:lineRule="auto"/>
-    </w:pPr>
-    <w:rPr>
-      <w:rFonts w:eastAsiaTheme="minorHAnsi"/>
-      <w:color w:val="000000" w:themeColor="text1"/>
-      <w:sz w:val="24"/>
-      <w:szCs w:val="24"/>
-      <w:lang w:val="en-US" w:eastAsia="ja-JP"/>
-    </w:rPr>
-  </w:style>
-  <w:style w:type="paragraph" w:customStyle="1" w:styleId="F6BAA1EFD0C3874A8500A6C5AD4314EA">
-    <w:name w:val="F6BAA1EFD0C3874A8500A6C5AD4314EA"/>
-  </w:style>
-  <w:style w:type="paragraph" w:customStyle="1" w:styleId="A294936D2E289C4182BC09E9E16E97C2">
-    <w:name w:val="A294936D2E289C4182BC09E9E16E97C2"/>
-  </w:style>
-  <w:style w:type="paragraph" w:customStyle="1" w:styleId="7B5348DDF1E1DE4CBF2F9E953F75A72E">
-    <w:name w:val="7B5348DDF1E1DE4CBF2F9E953F75A72E"/>
-  </w:style>
-  <w:style w:type="paragraph" w:customStyle="1" w:styleId="F928F6BD6C74464AA2B372000FD5C0C8">
-    <w:name w:val="F928F6BD6C74464AA2B372000FD5C0C8"/>
-  </w:style>
-  <w:style w:type="paragraph" w:customStyle="1" w:styleId="7D79F3CF286FC741A2092CB25FA9AE03">
-    <w:name w:val="7D79F3CF286FC741A2092CB25FA9AE03"/>
-  </w:style>
-  <w:style w:type="paragraph" w:customStyle="1" w:styleId="1EABAF5F94081D4CA88B0A17EA2201C7">
-    <w:name w:val="1EABAF5F94081D4CA88B0A17EA2201C7"/>
-  </w:style>
-  <w:style w:type="paragraph" w:customStyle="1" w:styleId="676D2AD726EEA24ABF41612F5C12747E">
-    <w:name w:val="676D2AD726EEA24ABF41612F5C12747E"/>
-  </w:style>
-  <w:style w:type="paragraph" w:customStyle="1" w:styleId="E1B2C2507F31F64A820CFBD902D29D9E">
-    <w:name w:val="E1B2C2507F31F64A820CFBD902D29D9E"/>
-  </w:style>
-  <w:style w:type="paragraph" w:customStyle="1" w:styleId="BB6646D1158E714B9391827B4F0357E1">
-    <w:name w:val="BB6646D1158E714B9391827B4F0357E1"/>
-  </w:style>
-  <w:style w:type="paragraph" w:customStyle="1" w:styleId="5439EC36EBEDAC4BA568C47C7C709799">
-    <w:name w:val="5439EC36EBEDAC4BA568C47C7C709799"/>
-  </w:style>
-  <w:style w:type="paragraph" w:customStyle="1" w:styleId="373E22C6FF51524E8B9179683A20B158">
-    <w:name w:val="373E22C6FF51524E8B9179683A20B158"/>
-  </w:style>
-  <w:style w:type="paragraph" w:customStyle="1" w:styleId="D44B183E7062CE4789D9671E79BF9185">
-    <w:name w:val="D44B183E7062CE4789D9671E79BF9185"/>
-  </w:style>
-  <w:style w:type="paragraph" w:customStyle="1" w:styleId="7DE49EC265E2BA4CB7C05B28011EBC92">
-    <w:name w:val="7DE49EC265E2BA4CB7C05B28011EBC92"/>
-  </w:style>
-</w:styles>
-</file>
-
-<file path=word/glossary/webSettings.xml><?xml version="1.0" encoding="utf-8"?>
-<w:webSettings xmlns:mc="http://schemas.openxmlformats.org/markup-compatibility/2006" xmlns:r="http://schemas.openxmlformats.org/officeDocument/2006/relationships" xmlns:w="http://schemas.openxmlformats.org/wordprocessingml/2006/main" xmlns:w14="http://schemas.microsoft.com/office/word/2010/wordml" xmlns:w15="http://schemas.microsoft.com/office/word/2012/wordml" xmlns:w16cid="http://schemas.microsoft.com/office/word/2016/wordml/cid" xmlns:w16se="http://schemas.microsoft.com/office/word/2015/wordml/symex" mc:Ignorable="w14 w15 w16se w16cid">
-  <w:optimizeForBrowser/>
-  <w:allowPNG/>
-</w:webSettings>
-</file>
-
 <file path=word/theme/theme1.xml><?xml version="1.0" encoding="utf-8"?>
 <a:theme xmlns:a="http://schemas.openxmlformats.org/drawingml/2006/main" name="Office Theme">
   <a:themeElements>
@@ -3868,7 +3099,7 @@
 </file>
 
 <file path=customXml/itemProps1.xml><?xml version="1.0" encoding="utf-8"?>
-<ds:datastoreItem xmlns:ds="http://schemas.openxmlformats.org/officeDocument/2006/customXml" ds:itemID="{8328280C-64B0-4256-83CA-B8D79867B6E8}">
+<ds:datastoreItem xmlns:ds="http://schemas.openxmlformats.org/officeDocument/2006/customXml" ds:itemID="{BD9E0CEB-F8D5-4EAD-B226-A8E1E0BE3910}">
   <ds:schemaRefs>
     <ds:schemaRef ds:uri="http://schemas.openxmlformats.org/officeDocument/2006/bibliography"/>
   </ds:schemaRefs>

</xml_diff>

<commit_message>
Fix Errata in Regr_delta Calculation
</commit_message>
<xml_diff>
--- a/documents/research.docx
+++ b/documents/research.docx
@@ -36,15 +36,7 @@
     </w:p>
     <w:p>
       <w:r>
-        <w:t xml:space="preserve">If Star Rating (SR) perfectly represents difficulty, we would have a perfect correlation between SR and Score achieved by players. However, this is not true, and we would like to find out what </w:t>
-      </w:r>
-      <w:proofErr w:type="spellStart"/>
-      <w:r>
-        <w:t>beatmaps</w:t>
-      </w:r>
-      <w:proofErr w:type="spellEnd"/>
-      <w:r>
-        <w:t xml:space="preserve"> are so-called “overrated” and “underrated”.</w:t>
+        <w:t>If Star Rating (SR) perfectly represents difficulty, we would have a perfect correlation between SR and Score achieved by players. However, this is not true, and we would like to find out what beatmaps are so-called “overrated” and “underrated”.</w:t>
       </w:r>
     </w:p>
     <w:p>
@@ -236,15 +228,7 @@
               </w:numPr>
             </w:pPr>
             <w:r>
-              <w:t xml:space="preserve">Loved </w:t>
-            </w:r>
-            <w:proofErr w:type="spellStart"/>
-            <w:r>
-              <w:t>Beatmap</w:t>
-            </w:r>
-            <w:proofErr w:type="spellEnd"/>
-            <w:r>
-              <w:t xml:space="preserve"> Scores</w:t>
+              <w:t>Loved Beatmap Scores</w:t>
             </w:r>
           </w:p>
         </w:tc>
@@ -306,13 +290,8 @@
           </w:tcPr>
           <w:p>
             <w:r>
-              <w:t xml:space="preserve">Adding Variable </w:t>
-            </w:r>
-            <w:proofErr w:type="spellStart"/>
-            <w:r>
-              <w:t>Regr_Delta</w:t>
-            </w:r>
-            <w:proofErr w:type="spellEnd"/>
+              <w:t>Adding Variable Regr_Delta</w:t>
+            </w:r>
           </w:p>
         </w:tc>
         <w:tc>
@@ -320,13 +299,8 @@
             <w:tcW w:w="6863" w:type="dxa"/>
           </w:tcPr>
           <w:p>
-            <w:proofErr w:type="spellStart"/>
-            <w:r>
-              <w:t>Regr_delta</w:t>
-            </w:r>
-            <w:proofErr w:type="spellEnd"/>
-            <w:r>
-              <w:t xml:space="preserve"> = Estimated</w:t>
+            <w:r>
+              <w:t>Regr_delta = Estimated</w:t>
             </w:r>
             <w:r>
               <w:t xml:space="preserve"> Alpha</w:t>
@@ -363,14 +337,9 @@
           <w:p>
             <w:bookmarkStart w:id="0" w:name="_Hlk531370743"/>
             <w:r>
-              <w:t xml:space="preserve">Aggregation of </w:t>
-            </w:r>
-            <w:proofErr w:type="spellStart"/>
-            <w:r>
-              <w:t>Regr_delta</w:t>
+              <w:t>Aggregation of Regr_delta</w:t>
             </w:r>
             <w:bookmarkEnd w:id="0"/>
-            <w:proofErr w:type="spellEnd"/>
           </w:p>
         </w:tc>
         <w:tc>
@@ -379,26 +348,13 @@
           </w:tcPr>
           <w:p>
             <w:r>
-              <w:t xml:space="preserve">Using P^2 percentile to aggregate and calculate </w:t>
-            </w:r>
-            <w:proofErr w:type="spellStart"/>
-            <w:r>
-              <w:t>Regr_delta</w:t>
-            </w:r>
-            <w:proofErr w:type="spellEnd"/>
-            <w:r>
-              <w:t>.</w:t>
-            </w:r>
-          </w:p>
-          <w:p>
-            <w:r>
-              <w:t xml:space="preserve">Separate Graph </w:t>
-            </w:r>
-            <w:proofErr w:type="spellStart"/>
-            <w:r>
-              <w:t>fo</w:t>
-            </w:r>
-            <w:proofErr w:type="spellEnd"/>
+              <w:t>Using P^2 percentile to aggregate and calculate Regr_delta.</w:t>
+            </w:r>
+          </w:p>
+          <w:p>
+            <w:r>
+              <w:t>Separate Graph fo</w:t>
+            </w:r>
           </w:p>
         </w:tc>
       </w:tr>
@@ -500,15 +456,7 @@
         <w:t xml:space="preserve"> </w:t>
       </w:r>
       <w:r>
-        <w:t xml:space="preserve">(limited by </w:t>
-      </w:r>
-      <w:proofErr w:type="gramStart"/>
-      <w:r>
-        <w:t>osu!API</w:t>
-      </w:r>
-      <w:proofErr w:type="gramEnd"/>
-      <w:r>
-        <w:t>).</w:t>
+        <w:t>(limited by osu!API).</w:t>
       </w:r>
     </w:p>
     <w:p>
@@ -746,13 +694,8 @@
       </w:r>
     </w:p>
     <w:p>
-      <w:proofErr w:type="spellStart"/>
       <w:r>
-        <w:t>osu</w:t>
-      </w:r>
-      <w:proofErr w:type="spellEnd"/>
-      <w:r>
-        <w:t xml:space="preserve">! doesn’t provide an updated Star Rating value when you grab it from the API, so it’s impossible to calculate </w:t>
+        <w:t xml:space="preserve">osu! doesn’t provide an updated Star Rating value when you grab it from the API, so it’s impossible to calculate </w:t>
       </w:r>
       <w:r>
         <w:rPr>
@@ -889,13 +832,8 @@
         <w:pStyle w:val="Heading3"/>
       </w:pPr>
       <w:r>
-        <w:t xml:space="preserve">Adding Variable </w:t>
+        <w:t>Adding Variable Regr_Delta</w:t>
       </w:r>
-      <w:proofErr w:type="spellStart"/>
-      <w:r>
-        <w:t>Regr_Delta</w:t>
-      </w:r>
-      <w:proofErr w:type="spellEnd"/>
     </w:p>
     <w:p>
       <w:pPr>
@@ -941,68 +879,90 @@
             <w:rPr>
               <w:rFonts w:ascii="Cambria Math" w:hAnsi="Cambria Math"/>
             </w:rPr>
-            <m:t>=Alph</m:t>
+            <m:t>=</m:t>
           </m:r>
-          <m:sSub>
-            <m:sSubPr>
+          <m:f>
+            <m:fPr>
               <m:ctrlPr>
                 <w:rPr>
                   <w:rFonts w:ascii="Cambria Math" w:hAnsi="Cambria Math"/>
                   <w:i/>
                 </w:rPr>
               </m:ctrlPr>
-            </m:sSubPr>
-            <m:e>
+            </m:fPr>
+            <m:num>
               <m:r>
                 <w:rPr>
                   <w:rFonts w:ascii="Cambria Math" w:hAnsi="Cambria Math"/>
                 </w:rPr>
-                <m:t>a</m:t>
+                <m:t>Alph</m:t>
               </m:r>
-            </m:e>
-            <m:sub>
+              <m:sSub>
+                <m:sSubPr>
+                  <m:ctrlPr>
+                    <w:rPr>
+                      <w:rFonts w:ascii="Cambria Math" w:hAnsi="Cambria Math"/>
+                      <w:i/>
+                    </w:rPr>
+                  </m:ctrlPr>
+                </m:sSubPr>
+                <m:e>
+                  <m:r>
+                    <w:rPr>
+                      <w:rFonts w:ascii="Cambria Math" w:hAnsi="Cambria Math"/>
+                    </w:rPr>
+                    <m:t>a</m:t>
+                  </m:r>
+                </m:e>
+                <m:sub>
+                  <m:r>
+                    <w:rPr>
+                      <w:rFonts w:ascii="Cambria Math" w:hAnsi="Cambria Math"/>
+                    </w:rPr>
+                    <m:t>actual</m:t>
+                  </m:r>
+                </m:sub>
+              </m:sSub>
+            </m:num>
+            <m:den>
               <m:r>
                 <w:rPr>
                   <w:rFonts w:ascii="Cambria Math" w:hAnsi="Cambria Math"/>
                 </w:rPr>
-                <m:t>estimated</m:t>
+                <m:t>Alph</m:t>
               </m:r>
-            </m:sub>
-          </m:sSub>
-          <m:r>
-            <w:rPr>
-              <w:rFonts w:ascii="Cambria Math" w:hAnsi="Cambria Math"/>
-            </w:rPr>
-            <m:t>-Alph</m:t>
-          </m:r>
-          <m:sSub>
-            <m:sSubPr>
-              <m:ctrlPr>
-                <w:rPr>
-                  <w:rFonts w:ascii="Cambria Math" w:hAnsi="Cambria Math"/>
-                  <w:i/>
-                </w:rPr>
-              </m:ctrlPr>
-            </m:sSubPr>
-            <m:e>
-              <m:r>
-                <w:rPr>
-                  <w:rFonts w:ascii="Cambria Math" w:hAnsi="Cambria Math"/>
-                </w:rPr>
-                <m:t>a</m:t>
-              </m:r>
-            </m:e>
-            <m:sub>
-              <m:r>
-                <w:rPr>
-                  <w:rFonts w:ascii="Cambria Math" w:hAnsi="Cambria Math"/>
-                </w:rPr>
-                <m:t>actual</m:t>
-              </m:r>
-            </m:sub>
-          </m:sSub>
+              <m:sSub>
+                <m:sSubPr>
+                  <m:ctrlPr>
+                    <w:rPr>
+                      <w:rFonts w:ascii="Cambria Math" w:hAnsi="Cambria Math"/>
+                      <w:i/>
+                    </w:rPr>
+                  </m:ctrlPr>
+                </m:sSubPr>
+                <m:e>
+                  <m:r>
+                    <w:rPr>
+                      <w:rFonts w:ascii="Cambria Math" w:hAnsi="Cambria Math"/>
+                    </w:rPr>
+                    <m:t>a</m:t>
+                  </m:r>
+                </m:e>
+                <m:sub>
+                  <m:r>
+                    <w:rPr>
+                      <w:rFonts w:ascii="Cambria Math" w:hAnsi="Cambria Math"/>
+                    </w:rPr>
+                    <m:t>estimated</m:t>
+                  </m:r>
+                </m:sub>
+              </m:sSub>
+            </m:den>
+          </m:f>
         </m:oMath>
       </m:oMathPara>
+      <w:bookmarkStart w:id="1" w:name="_GoBack"/>
+      <w:bookmarkEnd w:id="1"/>
     </w:p>
     <w:p>
       <w:pPr>
@@ -1016,23 +976,13 @@
         </w:rPr>
         <w:t xml:space="preserve">This is like </w:t>
       </w:r>
-      <w:proofErr w:type="spellStart"/>
       <w:r>
         <w:rPr>
           <w:rFonts w:asciiTheme="majorHAnsi" w:eastAsiaTheme="majorEastAsia" w:hAnsiTheme="majorHAnsi" w:cstheme="majorBidi"/>
           <w:b/>
           <w:bCs/>
         </w:rPr>
-        <w:t>PredictionError</w:t>
-      </w:r>
-      <w:proofErr w:type="spellEnd"/>
-      <w:r>
-        <w:rPr>
-          <w:rFonts w:asciiTheme="majorHAnsi" w:eastAsiaTheme="majorEastAsia" w:hAnsiTheme="majorHAnsi" w:cstheme="majorBidi"/>
-          <w:b/>
-          <w:bCs/>
-        </w:rPr>
-        <w:t>,</w:t>
+        <w:t>PredictionError,</w:t>
       </w:r>
       <w:r>
         <w:rPr>
@@ -1046,13 +996,8 @@
         <w:pStyle w:val="Heading3"/>
       </w:pPr>
       <w:r>
-        <w:t xml:space="preserve">Aggregation of </w:t>
+        <w:t>Aggregation of Regr_delta</w:t>
       </w:r>
-      <w:proofErr w:type="spellStart"/>
-      <w:r>
-        <w:t>Regr_delta</w:t>
-      </w:r>
-      <w:proofErr w:type="spellEnd"/>
     </w:p>
     <w:p>
       <w:r>
@@ -1147,8 +1092,8 @@
                 <w:color w:val="000000"/>
               </w:rPr>
             </w:pPr>
-            <w:bookmarkStart w:id="1" w:name="__bookmark_1"/>
-            <w:bookmarkEnd w:id="1"/>
+            <w:bookmarkStart w:id="2" w:name="__bookmark_1"/>
+            <w:bookmarkEnd w:id="2"/>
             <w:r>
               <w:rPr>
                 <w:rFonts w:ascii="Verdana" w:eastAsia="Verdana" w:hAnsi="Verdana" w:cs="Verdana"/>
@@ -1254,7 +1199,6 @@
                 <w:color w:val="000000"/>
               </w:rPr>
             </w:pPr>
-            <w:proofErr w:type="spellStart"/>
             <w:r>
               <w:rPr>
                 <w:rFonts w:ascii="Verdana" w:eastAsia="Verdana" w:hAnsi="Verdana" w:cs="Verdana"/>
@@ -1269,7 +1213,6 @@
               </w:rPr>
               <w:t>a</w:t>
             </w:r>
-            <w:proofErr w:type="spellEnd"/>
           </w:p>
         </w:tc>
       </w:tr>
@@ -1334,27 +1277,7 @@
                 <w:sz w:val="17"/>
                 <w:szCs w:val="17"/>
               </w:rPr>
-              <w:t>Quarks (</w:t>
-            </w:r>
-            <w:proofErr w:type="spellStart"/>
-            <w:r>
-              <w:rPr>
-                <w:rFonts w:ascii="Verdana" w:eastAsia="Verdana" w:hAnsi="Verdana" w:cs="Verdana"/>
-                <w:color w:val="464646"/>
-                <w:sz w:val="17"/>
-                <w:szCs w:val="17"/>
-              </w:rPr>
-              <w:t>kradness&amp;Camellia</w:t>
-            </w:r>
-            <w:proofErr w:type="spellEnd"/>
-            <w:r>
-              <w:rPr>
-                <w:rFonts w:ascii="Verdana" w:eastAsia="Verdana" w:hAnsi="Verdana" w:cs="Verdana"/>
-                <w:color w:val="464646"/>
-                <w:sz w:val="17"/>
-                <w:szCs w:val="17"/>
-              </w:rPr>
-              <w:t>)</w:t>
+              <w:t>Quarks (kradness&amp;Camellia)</w:t>
             </w:r>
           </w:p>
         </w:tc>
@@ -1411,31 +1334,7 @@
                 <w:sz w:val="17"/>
                 <w:szCs w:val="17"/>
               </w:rPr>
-              <w:t xml:space="preserve">Intro + </w:t>
-            </w:r>
-            <w:proofErr w:type="spellStart"/>
-            <w:r>
-              <w:rPr>
-                <w:rFonts w:ascii="Verdana" w:eastAsia="Verdana" w:hAnsi="Verdana" w:cs="Verdana"/>
-                <w:b/>
-                <w:bCs/>
-                <w:color w:val="000000"/>
-                <w:sz w:val="17"/>
-                <w:szCs w:val="17"/>
-              </w:rPr>
-              <w:t>Dualive</w:t>
-            </w:r>
-            <w:proofErr w:type="spellEnd"/>
-            <w:r>
-              <w:rPr>
-                <w:rFonts w:ascii="Verdana" w:eastAsia="Verdana" w:hAnsi="Verdana" w:cs="Verdana"/>
-                <w:b/>
-                <w:bCs/>
-                <w:color w:val="000000"/>
-                <w:sz w:val="17"/>
-                <w:szCs w:val="17"/>
-              </w:rPr>
-              <w:t xml:space="preserve"> [Contemplate + Dive]</w:t>
+              <w:t>Intro + Dualive [Contemplate + Dive]</w:t>
             </w:r>
           </w:p>
         </w:tc>
@@ -1525,7 +1424,6 @@
                 <w:szCs w:val="17"/>
               </w:rPr>
             </w:pPr>
-            <w:proofErr w:type="spellStart"/>
             <w:r>
               <w:rPr>
                 <w:rFonts w:ascii="Verdana" w:eastAsia="Verdana" w:hAnsi="Verdana" w:cs="Verdana"/>
@@ -1533,17 +1431,7 @@
                 <w:sz w:val="17"/>
                 <w:szCs w:val="17"/>
               </w:rPr>
-              <w:t>Hitori</w:t>
-            </w:r>
-            <w:proofErr w:type="spellEnd"/>
-            <w:r>
-              <w:rPr>
-                <w:rFonts w:ascii="Verdana" w:eastAsia="Verdana" w:hAnsi="Verdana" w:cs="Verdana"/>
-                <w:color w:val="464646"/>
-                <w:sz w:val="17"/>
-                <w:szCs w:val="17"/>
-              </w:rPr>
-              <w:t xml:space="preserve"> Tori</w:t>
+              <w:t>Hitori Tori</w:t>
             </w:r>
           </w:p>
         </w:tc>
@@ -1591,53 +1479,16 @@
                 <w:szCs w:val="17"/>
               </w:rPr>
             </w:pPr>
-            <w:proofErr w:type="spellStart"/>
-            <w:r>
-              <w:rPr>
-                <w:rFonts w:ascii="Verdana" w:eastAsia="Verdana" w:hAnsi="Verdana" w:cs="Verdana"/>
-                <w:b/>
-                <w:bCs/>
-                <w:color w:val="000000"/>
-                <w:sz w:val="17"/>
-                <w:szCs w:val="17"/>
-              </w:rPr>
-              <w:t>perthed</w:t>
-            </w:r>
-            <w:proofErr w:type="spellEnd"/>
-            <w:r>
-              <w:rPr>
-                <w:rFonts w:ascii="Verdana" w:eastAsia="Verdana" w:hAnsi="Verdana" w:cs="Verdana"/>
-                <w:b/>
-                <w:bCs/>
-                <w:color w:val="000000"/>
-                <w:sz w:val="17"/>
-                <w:szCs w:val="17"/>
-              </w:rPr>
-              <w:t xml:space="preserve"> again (</w:t>
-            </w:r>
-            <w:proofErr w:type="spellStart"/>
-            <w:r>
-              <w:rPr>
-                <w:rFonts w:ascii="Verdana" w:eastAsia="Verdana" w:hAnsi="Verdana" w:cs="Verdana"/>
-                <w:b/>
-                <w:bCs/>
-                <w:color w:val="000000"/>
-                <w:sz w:val="17"/>
-                <w:szCs w:val="17"/>
-              </w:rPr>
-              <w:t>yambabom</w:t>
-            </w:r>
-            <w:proofErr w:type="spellEnd"/>
-            <w:r>
-              <w:rPr>
-                <w:rFonts w:ascii="Verdana" w:eastAsia="Verdana" w:hAnsi="Verdana" w:cs="Verdana"/>
-                <w:b/>
-                <w:bCs/>
-                <w:color w:val="000000"/>
-                <w:sz w:val="17"/>
-                <w:szCs w:val="17"/>
-              </w:rPr>
-              <w:t xml:space="preserve"> remix) [Extreme]</w:t>
+            <w:r>
+              <w:rPr>
+                <w:rFonts w:ascii="Verdana" w:eastAsia="Verdana" w:hAnsi="Verdana" w:cs="Verdana"/>
+                <w:b/>
+                <w:bCs/>
+                <w:color w:val="000000"/>
+                <w:sz w:val="17"/>
+                <w:szCs w:val="17"/>
+              </w:rPr>
+              <w:t>perthed again (yambabom remix) [Extreme]</w:t>
             </w:r>
           </w:p>
         </w:tc>
@@ -1734,39 +1585,8 @@
                 <w:sz w:val="17"/>
                 <w:szCs w:val="17"/>
               </w:rPr>
-              <w:t xml:space="preserve">So </w:t>
-            </w:r>
-            <w:proofErr w:type="spellStart"/>
-            <w:r>
-              <w:rPr>
-                <w:rFonts w:ascii="Verdana" w:eastAsia="Verdana" w:hAnsi="Verdana" w:cs="Verdana"/>
-                <w:color w:val="464646"/>
-                <w:sz w:val="17"/>
-                <w:szCs w:val="17"/>
-              </w:rPr>
-              <w:t>Sus</w:t>
-            </w:r>
-            <w:proofErr w:type="spellEnd"/>
-            <w:r>
-              <w:rPr>
-                <w:rFonts w:ascii="Verdana" w:eastAsia="Verdana" w:hAnsi="Verdana" w:cs="Verdana"/>
-                <w:color w:val="464646"/>
-                <w:sz w:val="17"/>
-                <w:szCs w:val="17"/>
-              </w:rPr>
-              <w:t xml:space="preserve"> + </w:t>
-            </w:r>
-            <w:proofErr w:type="spellStart"/>
-            <w:r>
-              <w:rPr>
-                <w:rFonts w:ascii="Verdana" w:eastAsia="Verdana" w:hAnsi="Verdana" w:cs="Verdana"/>
-                <w:color w:val="464646"/>
-                <w:sz w:val="17"/>
-                <w:szCs w:val="17"/>
-              </w:rPr>
-              <w:t>Konka</w:t>
-            </w:r>
-            <w:proofErr w:type="spellEnd"/>
+              <w:t>So Sus + Konka</w:t>
+            </w:r>
           </w:p>
         </w:tc>
         <w:tc>
@@ -1912,7 +1732,6 @@
                 <w:szCs w:val="17"/>
               </w:rPr>
             </w:pPr>
-            <w:proofErr w:type="spellStart"/>
             <w:r>
               <w:rPr>
                 <w:rFonts w:ascii="Verdana" w:eastAsia="Verdana" w:hAnsi="Verdana" w:cs="Verdana"/>
@@ -1922,7 +1741,6 @@
               </w:rPr>
               <w:t>Ekcle</w:t>
             </w:r>
-            <w:proofErr w:type="spellEnd"/>
           </w:p>
         </w:tc>
         <w:tc>
@@ -2068,7 +1886,6 @@
                 <w:szCs w:val="17"/>
               </w:rPr>
             </w:pPr>
-            <w:proofErr w:type="spellStart"/>
             <w:r>
               <w:rPr>
                 <w:rFonts w:ascii="Verdana" w:eastAsia="Verdana" w:hAnsi="Verdana" w:cs="Verdana"/>
@@ -2076,17 +1893,7 @@
                 <w:sz w:val="17"/>
                 <w:szCs w:val="17"/>
               </w:rPr>
-              <w:t>Hitori</w:t>
-            </w:r>
-            <w:proofErr w:type="spellEnd"/>
-            <w:r>
-              <w:rPr>
-                <w:rFonts w:ascii="Verdana" w:eastAsia="Verdana" w:hAnsi="Verdana" w:cs="Verdana"/>
-                <w:color w:val="464646"/>
-                <w:sz w:val="17"/>
-                <w:szCs w:val="17"/>
-              </w:rPr>
-              <w:t xml:space="preserve"> Tori</w:t>
+              <w:t>Hitori Tori</w:t>
             </w:r>
           </w:p>
         </w:tc>
@@ -2134,53 +1941,16 @@
                 <w:szCs w:val="17"/>
               </w:rPr>
             </w:pPr>
-            <w:proofErr w:type="spellStart"/>
-            <w:r>
-              <w:rPr>
-                <w:rFonts w:ascii="Verdana" w:eastAsia="Verdana" w:hAnsi="Verdana" w:cs="Verdana"/>
-                <w:b/>
-                <w:bCs/>
-                <w:color w:val="000000"/>
-                <w:sz w:val="17"/>
-                <w:szCs w:val="17"/>
-              </w:rPr>
-              <w:t>perthed</w:t>
-            </w:r>
-            <w:proofErr w:type="spellEnd"/>
-            <w:r>
-              <w:rPr>
-                <w:rFonts w:ascii="Verdana" w:eastAsia="Verdana" w:hAnsi="Verdana" w:cs="Verdana"/>
-                <w:b/>
-                <w:bCs/>
-                <w:color w:val="000000"/>
-                <w:sz w:val="17"/>
-                <w:szCs w:val="17"/>
-              </w:rPr>
-              <w:t xml:space="preserve"> again (</w:t>
-            </w:r>
-            <w:proofErr w:type="spellStart"/>
-            <w:r>
-              <w:rPr>
-                <w:rFonts w:ascii="Verdana" w:eastAsia="Verdana" w:hAnsi="Verdana" w:cs="Verdana"/>
-                <w:b/>
-                <w:bCs/>
-                <w:color w:val="000000"/>
-                <w:sz w:val="17"/>
-                <w:szCs w:val="17"/>
-              </w:rPr>
-              <w:t>yambabom</w:t>
-            </w:r>
-            <w:proofErr w:type="spellEnd"/>
-            <w:r>
-              <w:rPr>
-                <w:rFonts w:ascii="Verdana" w:eastAsia="Verdana" w:hAnsi="Verdana" w:cs="Verdana"/>
-                <w:b/>
-                <w:bCs/>
-                <w:color w:val="000000"/>
-                <w:sz w:val="17"/>
-                <w:szCs w:val="17"/>
-              </w:rPr>
-              <w:t xml:space="preserve"> remix) [Insane]</w:t>
+            <w:r>
+              <w:rPr>
+                <w:rFonts w:ascii="Verdana" w:eastAsia="Verdana" w:hAnsi="Verdana" w:cs="Verdana"/>
+                <w:b/>
+                <w:bCs/>
+                <w:color w:val="000000"/>
+                <w:sz w:val="17"/>
+                <w:szCs w:val="17"/>
+              </w:rPr>
+              <w:t>perthed again (yambabom remix) [Insane]</w:t>
             </w:r>
           </w:p>
         </w:tc>
@@ -2270,7 +2040,6 @@
                 <w:szCs w:val="17"/>
               </w:rPr>
             </w:pPr>
-            <w:proofErr w:type="spellStart"/>
             <w:r>
               <w:rPr>
                 <w:rFonts w:ascii="Verdana" w:eastAsia="Verdana" w:hAnsi="Verdana" w:cs="Verdana"/>
@@ -2280,7 +2049,6 @@
               </w:rPr>
               <w:t>LunaticSounds</w:t>
             </w:r>
-            <w:proofErr w:type="spellEnd"/>
           </w:p>
         </w:tc>
         <w:tc>
@@ -2580,7 +2348,6 @@
                 <w:szCs w:val="17"/>
               </w:rPr>
             </w:pPr>
-            <w:proofErr w:type="spellStart"/>
             <w:r>
               <w:rPr>
                 <w:rFonts w:ascii="Verdana" w:eastAsia="Verdana" w:hAnsi="Verdana" w:cs="Verdana"/>
@@ -2590,7 +2357,6 @@
               </w:rPr>
               <w:t>sakuraburst</w:t>
             </w:r>
-            <w:proofErr w:type="spellEnd"/>
           </w:p>
         </w:tc>
         <w:tc>
@@ -2637,53 +2403,16 @@
                 <w:szCs w:val="17"/>
               </w:rPr>
             </w:pPr>
-            <w:proofErr w:type="spellStart"/>
-            <w:r>
-              <w:rPr>
-                <w:rFonts w:ascii="Verdana" w:eastAsia="Verdana" w:hAnsi="Verdana" w:cs="Verdana"/>
-                <w:b/>
-                <w:bCs/>
-                <w:color w:val="000000"/>
-                <w:sz w:val="17"/>
-                <w:szCs w:val="17"/>
-              </w:rPr>
-              <w:t>skyshifter</w:t>
-            </w:r>
-            <w:proofErr w:type="spellEnd"/>
-            <w:r>
-              <w:rPr>
-                <w:rFonts w:ascii="Verdana" w:eastAsia="Verdana" w:hAnsi="Verdana" w:cs="Verdana"/>
-                <w:b/>
-                <w:bCs/>
-                <w:color w:val="000000"/>
-                <w:sz w:val="17"/>
-                <w:szCs w:val="17"/>
-              </w:rPr>
-              <w:t xml:space="preserve"> </w:t>
-            </w:r>
-            <w:proofErr w:type="spellStart"/>
-            <w:r>
-              <w:rPr>
-                <w:rFonts w:ascii="Verdana" w:eastAsia="Verdana" w:hAnsi="Verdana" w:cs="Verdana"/>
-                <w:b/>
-                <w:bCs/>
-                <w:color w:val="000000"/>
-                <w:sz w:val="17"/>
-                <w:szCs w:val="17"/>
-              </w:rPr>
-              <w:t>vip</w:t>
-            </w:r>
-            <w:proofErr w:type="spellEnd"/>
-            <w:r>
-              <w:rPr>
-                <w:rFonts w:ascii="Verdana" w:eastAsia="Verdana" w:hAnsi="Verdana" w:cs="Verdana"/>
-                <w:b/>
-                <w:bCs/>
-                <w:color w:val="000000"/>
-                <w:sz w:val="17"/>
-                <w:szCs w:val="17"/>
-              </w:rPr>
-              <w:t xml:space="preserve"> [us]</w:t>
+            <w:r>
+              <w:rPr>
+                <w:rFonts w:ascii="Verdana" w:eastAsia="Verdana" w:hAnsi="Verdana" w:cs="Verdana"/>
+                <w:b/>
+                <w:bCs/>
+                <w:color w:val="000000"/>
+                <w:sz w:val="17"/>
+                <w:szCs w:val="17"/>
+              </w:rPr>
+              <w:t>skyshifter vip [us]</w:t>
             </w:r>
           </w:p>
         </w:tc>
@@ -2828,53 +2557,16 @@
                 <w:szCs w:val="17"/>
               </w:rPr>
             </w:pPr>
-            <w:proofErr w:type="spellStart"/>
-            <w:r>
-              <w:rPr>
-                <w:rFonts w:ascii="Verdana" w:eastAsia="Verdana" w:hAnsi="Verdana" w:cs="Verdana"/>
-                <w:b/>
-                <w:bCs/>
-                <w:color w:val="000000"/>
-                <w:sz w:val="17"/>
-                <w:szCs w:val="17"/>
-              </w:rPr>
-              <w:t>fuego</w:t>
-            </w:r>
-            <w:proofErr w:type="spellEnd"/>
-            <w:r>
-              <w:rPr>
-                <w:rFonts w:ascii="Verdana" w:eastAsia="Verdana" w:hAnsi="Verdana" w:cs="Verdana"/>
-                <w:b/>
-                <w:bCs/>
-                <w:color w:val="000000"/>
-                <w:sz w:val="17"/>
-                <w:szCs w:val="17"/>
-              </w:rPr>
-              <w:t xml:space="preserve"> (</w:t>
-            </w:r>
-            <w:proofErr w:type="spellStart"/>
-            <w:r>
-              <w:rPr>
-                <w:rFonts w:ascii="Verdana" w:eastAsia="Verdana" w:hAnsi="Verdana" w:cs="Verdana"/>
-                <w:b/>
-                <w:bCs/>
-                <w:color w:val="000000"/>
-                <w:sz w:val="17"/>
-                <w:szCs w:val="17"/>
-              </w:rPr>
-              <w:t>sakuraburst</w:t>
-            </w:r>
-            <w:proofErr w:type="spellEnd"/>
-            <w:r>
-              <w:rPr>
-                <w:rFonts w:ascii="Verdana" w:eastAsia="Verdana" w:hAnsi="Verdana" w:cs="Verdana"/>
-                <w:b/>
-                <w:bCs/>
-                <w:color w:val="000000"/>
-                <w:sz w:val="17"/>
-                <w:szCs w:val="17"/>
-              </w:rPr>
-              <w:t xml:space="preserve"> remix) [MX]</w:t>
+            <w:r>
+              <w:rPr>
+                <w:rFonts w:ascii="Verdana" w:eastAsia="Verdana" w:hAnsi="Verdana" w:cs="Verdana"/>
+                <w:b/>
+                <w:bCs/>
+                <w:color w:val="000000"/>
+                <w:sz w:val="17"/>
+                <w:szCs w:val="17"/>
+              </w:rPr>
+              <w:t>fuego (sakuraburst remix) [MX]</w:t>
             </w:r>
           </w:p>
         </w:tc>
@@ -2964,7 +2656,6 @@
                 <w:szCs w:val="17"/>
               </w:rPr>
             </w:pPr>
-            <w:proofErr w:type="spellStart"/>
             <w:r>
               <w:rPr>
                 <w:rFonts w:ascii="Verdana" w:eastAsia="Verdana" w:hAnsi="Verdana" w:cs="Verdana"/>
@@ -2974,7 +2665,6 @@
               </w:rPr>
               <w:t>Sisterz</w:t>
             </w:r>
-            <w:proofErr w:type="spellEnd"/>
           </w:p>
         </w:tc>
         <w:tc>
@@ -3030,31 +2720,7 @@
                 <w:sz w:val="17"/>
                 <w:szCs w:val="17"/>
               </w:rPr>
-              <w:t xml:space="preserve">Inverse World [Supernova / </w:t>
-            </w:r>
-            <w:proofErr w:type="spellStart"/>
-            <w:r>
-              <w:rPr>
-                <w:rFonts w:ascii="Verdana" w:eastAsia="Verdana" w:hAnsi="Verdana" w:cs="Verdana"/>
-                <w:b/>
-                <w:bCs/>
-                <w:color w:val="000000"/>
-                <w:sz w:val="17"/>
-                <w:szCs w:val="17"/>
-              </w:rPr>
-              <w:t>Arzenvald's</w:t>
-            </w:r>
-            <w:proofErr w:type="spellEnd"/>
-            <w:r>
-              <w:rPr>
-                <w:rFonts w:ascii="Verdana" w:eastAsia="Verdana" w:hAnsi="Verdana" w:cs="Verdana"/>
-                <w:b/>
-                <w:bCs/>
-                <w:color w:val="000000"/>
-                <w:sz w:val="17"/>
-                <w:szCs w:val="17"/>
-              </w:rPr>
-              <w:t xml:space="preserve"> Insane]</w:t>
+              <w:t>Inverse World [Supernova / Arzenvald's Insane]</w:t>
             </w:r>
           </w:p>
         </w:tc>
@@ -3199,77 +2865,16 @@
                 <w:szCs w:val="17"/>
               </w:rPr>
             </w:pPr>
-            <w:proofErr w:type="spellStart"/>
-            <w:r>
-              <w:rPr>
-                <w:rFonts w:ascii="Verdana" w:eastAsia="Verdana" w:hAnsi="Verdana" w:cs="Verdana"/>
-                <w:b/>
-                <w:bCs/>
-                <w:color w:val="000000"/>
-                <w:sz w:val="17"/>
-                <w:szCs w:val="17"/>
-              </w:rPr>
-              <w:t>Blastix</w:t>
-            </w:r>
-            <w:proofErr w:type="spellEnd"/>
-            <w:r>
-              <w:rPr>
-                <w:rFonts w:ascii="Verdana" w:eastAsia="Verdana" w:hAnsi="Verdana" w:cs="Verdana"/>
-                <w:b/>
-                <w:bCs/>
-                <w:color w:val="000000"/>
-                <w:sz w:val="17"/>
-                <w:szCs w:val="17"/>
-              </w:rPr>
-              <w:t xml:space="preserve"> </w:t>
-            </w:r>
-            <w:proofErr w:type="spellStart"/>
-            <w:r>
-              <w:rPr>
-                <w:rFonts w:ascii="Verdana" w:eastAsia="Verdana" w:hAnsi="Verdana" w:cs="Verdana"/>
-                <w:b/>
-                <w:bCs/>
-                <w:color w:val="000000"/>
-                <w:sz w:val="17"/>
-                <w:szCs w:val="17"/>
-              </w:rPr>
-              <w:t>Riotz</w:t>
-            </w:r>
-            <w:proofErr w:type="spellEnd"/>
-            <w:r>
-              <w:rPr>
-                <w:rFonts w:ascii="Verdana" w:eastAsia="Verdana" w:hAnsi="Verdana" w:cs="Verdana"/>
-                <w:b/>
-                <w:bCs/>
-                <w:color w:val="000000"/>
-                <w:sz w:val="17"/>
-                <w:szCs w:val="17"/>
-              </w:rPr>
-              <w:t xml:space="preserve"> [</w:t>
-            </w:r>
-            <w:proofErr w:type="spellStart"/>
-            <w:r>
-              <w:rPr>
-                <w:rFonts w:ascii="Verdana" w:eastAsia="Verdana" w:hAnsi="Verdana" w:cs="Verdana"/>
-                <w:b/>
-                <w:bCs/>
-                <w:color w:val="000000"/>
-                <w:sz w:val="17"/>
-                <w:szCs w:val="17"/>
-              </w:rPr>
-              <w:t>Jinjin's</w:t>
-            </w:r>
-            <w:proofErr w:type="spellEnd"/>
-            <w:r>
-              <w:rPr>
-                <w:rFonts w:ascii="Verdana" w:eastAsia="Verdana" w:hAnsi="Verdana" w:cs="Verdana"/>
-                <w:b/>
-                <w:bCs/>
-                <w:color w:val="000000"/>
-                <w:sz w:val="17"/>
-                <w:szCs w:val="17"/>
-              </w:rPr>
-              <w:t xml:space="preserve"> INFINITE]</w:t>
+            <w:r>
+              <w:rPr>
+                <w:rFonts w:ascii="Verdana" w:eastAsia="Verdana" w:hAnsi="Verdana" w:cs="Verdana"/>
+                <w:b/>
+                <w:bCs/>
+                <w:color w:val="000000"/>
+                <w:sz w:val="17"/>
+                <w:szCs w:val="17"/>
+              </w:rPr>
+              <w:t>Blastix Riotz [Jinjin's INFINITE]</w:t>
             </w:r>
           </w:p>
         </w:tc>
@@ -3359,7 +2964,6 @@
                 <w:szCs w:val="17"/>
               </w:rPr>
             </w:pPr>
-            <w:proofErr w:type="spellStart"/>
             <w:r>
               <w:rPr>
                 <w:rFonts w:ascii="Verdana" w:eastAsia="Verdana" w:hAnsi="Verdana" w:cs="Verdana"/>
@@ -3369,7 +2973,6 @@
               </w:rPr>
               <w:t>Helblinde</w:t>
             </w:r>
-            <w:proofErr w:type="spellEnd"/>
           </w:p>
         </w:tc>
         <w:tc>
@@ -3570,29 +3173,16 @@
                 <w:szCs w:val="17"/>
               </w:rPr>
             </w:pPr>
-            <w:proofErr w:type="spellStart"/>
-            <w:r>
-              <w:rPr>
-                <w:rFonts w:ascii="Verdana" w:eastAsia="Verdana" w:hAnsi="Verdana" w:cs="Verdana"/>
-                <w:b/>
-                <w:bCs/>
-                <w:color w:val="000000"/>
-                <w:sz w:val="17"/>
-                <w:szCs w:val="17"/>
-              </w:rPr>
-              <w:t>Mazare</w:t>
-            </w:r>
-            <w:proofErr w:type="spellEnd"/>
-            <w:r>
-              <w:rPr>
-                <w:rFonts w:ascii="Verdana" w:eastAsia="Verdana" w:hAnsi="Verdana" w:cs="Verdana"/>
-                <w:b/>
-                <w:bCs/>
-                <w:color w:val="000000"/>
-                <w:sz w:val="17"/>
-                <w:szCs w:val="17"/>
-              </w:rPr>
-              <w:t xml:space="preserve"> Party [Ash's 4K Extra]</w:t>
+            <w:r>
+              <w:rPr>
+                <w:rFonts w:ascii="Verdana" w:eastAsia="Verdana" w:hAnsi="Verdana" w:cs="Verdana"/>
+                <w:b/>
+                <w:bCs/>
+                <w:color w:val="000000"/>
+                <w:sz w:val="17"/>
+                <w:szCs w:val="17"/>
+              </w:rPr>
+              <w:t>Mazare Party [Ash's 4K Extra]</w:t>
             </w:r>
           </w:p>
         </w:tc>
@@ -3682,7 +3272,6 @@
                 <w:szCs w:val="17"/>
               </w:rPr>
             </w:pPr>
-            <w:proofErr w:type="spellStart"/>
             <w:r>
               <w:rPr>
                 <w:rFonts w:ascii="Verdana" w:eastAsia="Verdana" w:hAnsi="Verdana" w:cs="Verdana"/>
@@ -3692,7 +3281,6 @@
               </w:rPr>
               <w:t>Yooh</w:t>
             </w:r>
-            <w:proofErr w:type="spellEnd"/>
           </w:p>
         </w:tc>
         <w:tc>
@@ -3748,55 +3336,7 @@
                 <w:sz w:val="17"/>
                 <w:szCs w:val="17"/>
               </w:rPr>
-              <w:t xml:space="preserve">Road </w:t>
-            </w:r>
-            <w:proofErr w:type="gramStart"/>
-            <w:r>
-              <w:rPr>
-                <w:rFonts w:ascii="Verdana" w:eastAsia="Verdana" w:hAnsi="Verdana" w:cs="Verdana"/>
-                <w:b/>
-                <w:bCs/>
-                <w:color w:val="000000"/>
-                <w:sz w:val="17"/>
-                <w:szCs w:val="17"/>
-              </w:rPr>
-              <w:t>To</w:t>
-            </w:r>
-            <w:proofErr w:type="gramEnd"/>
-            <w:r>
-              <w:rPr>
-                <w:rFonts w:ascii="Verdana" w:eastAsia="Verdana" w:hAnsi="Verdana" w:cs="Verdana"/>
-                <w:b/>
-                <w:bCs/>
-                <w:color w:val="000000"/>
-                <w:sz w:val="17"/>
-                <w:szCs w:val="17"/>
-              </w:rPr>
-              <w:t xml:space="preserve"> The </w:t>
-            </w:r>
-            <w:proofErr w:type="spellStart"/>
-            <w:r>
-              <w:rPr>
-                <w:rFonts w:ascii="Verdana" w:eastAsia="Verdana" w:hAnsi="Verdana" w:cs="Verdana"/>
-                <w:b/>
-                <w:bCs/>
-                <w:color w:val="000000"/>
-                <w:sz w:val="17"/>
-                <w:szCs w:val="17"/>
-              </w:rPr>
-              <w:t>LegenD</w:t>
-            </w:r>
-            <w:proofErr w:type="spellEnd"/>
-            <w:r>
-              <w:rPr>
-                <w:rFonts w:ascii="Verdana" w:eastAsia="Verdana" w:hAnsi="Verdana" w:cs="Verdana"/>
-                <w:b/>
-                <w:bCs/>
-                <w:color w:val="000000"/>
-                <w:sz w:val="17"/>
-                <w:szCs w:val="17"/>
-              </w:rPr>
-              <w:t>, [Thunder of Olympus]</w:t>
+              <w:t>Road To The LegenD, [Thunder of Olympus]</w:t>
             </w:r>
           </w:p>
         </w:tc>
@@ -3886,7 +3426,6 @@
                 <w:szCs w:val="17"/>
               </w:rPr>
             </w:pPr>
-            <w:proofErr w:type="spellStart"/>
             <w:r>
               <w:rPr>
                 <w:rFonts w:ascii="Verdana" w:eastAsia="Verdana" w:hAnsi="Verdana" w:cs="Verdana"/>
@@ -3896,7 +3435,6 @@
               </w:rPr>
               <w:t>LeaF</w:t>
             </w:r>
-            <w:proofErr w:type="spellEnd"/>
           </w:p>
         </w:tc>
         <w:tc>
@@ -4042,7 +3580,6 @@
                 <w:szCs w:val="17"/>
               </w:rPr>
             </w:pPr>
-            <w:proofErr w:type="spellStart"/>
             <w:r>
               <w:rPr>
                 <w:rFonts w:ascii="Verdana" w:eastAsia="Verdana" w:hAnsi="Verdana" w:cs="Verdana"/>
@@ -4052,7 +3589,6 @@
               </w:rPr>
               <w:t>Kobaryo</w:t>
             </w:r>
-            <w:proofErr w:type="spellEnd"/>
           </w:p>
         </w:tc>
         <w:tc>
@@ -4099,53 +3635,16 @@
                 <w:szCs w:val="17"/>
               </w:rPr>
             </w:pPr>
-            <w:proofErr w:type="spellStart"/>
-            <w:r>
-              <w:rPr>
-                <w:rFonts w:ascii="Verdana" w:eastAsia="Verdana" w:hAnsi="Verdana" w:cs="Verdana"/>
-                <w:b/>
-                <w:bCs/>
-                <w:color w:val="000000"/>
-                <w:sz w:val="17"/>
-                <w:szCs w:val="17"/>
-              </w:rPr>
-              <w:t>Dotabata</w:t>
-            </w:r>
-            <w:proofErr w:type="spellEnd"/>
-            <w:r>
-              <w:rPr>
-                <w:rFonts w:ascii="Verdana" w:eastAsia="Verdana" w:hAnsi="Verdana" w:cs="Verdana"/>
-                <w:b/>
-                <w:bCs/>
-                <w:color w:val="000000"/>
-                <w:sz w:val="17"/>
-                <w:szCs w:val="17"/>
-              </w:rPr>
-              <w:t xml:space="preserve"> Animation [feat. </w:t>
-            </w:r>
-            <w:proofErr w:type="spellStart"/>
-            <w:r>
-              <w:rPr>
-                <w:rFonts w:ascii="Verdana" w:eastAsia="Verdana" w:hAnsi="Verdana" w:cs="Verdana"/>
-                <w:b/>
-                <w:bCs/>
-                <w:color w:val="000000"/>
-                <w:sz w:val="17"/>
-                <w:szCs w:val="17"/>
-              </w:rPr>
-              <w:t>t+pazolite</w:t>
-            </w:r>
-            <w:proofErr w:type="spellEnd"/>
-            <w:r>
-              <w:rPr>
-                <w:rFonts w:ascii="Verdana" w:eastAsia="Verdana" w:hAnsi="Verdana" w:cs="Verdana"/>
-                <w:b/>
-                <w:bCs/>
-                <w:color w:val="000000"/>
-                <w:sz w:val="17"/>
-                <w:szCs w:val="17"/>
-              </w:rPr>
-              <w:t>] [Ultra]</w:t>
+            <w:r>
+              <w:rPr>
+                <w:rFonts w:ascii="Verdana" w:eastAsia="Verdana" w:hAnsi="Verdana" w:cs="Verdana"/>
+                <w:b/>
+                <w:bCs/>
+                <w:color w:val="000000"/>
+                <w:sz w:val="17"/>
+                <w:szCs w:val="17"/>
+              </w:rPr>
+              <w:t>Dotabata Animation [feat. t+pazolite] [Ultra]</w:t>
             </w:r>
           </w:p>
         </w:tc>
@@ -4235,7 +3734,6 @@
                 <w:szCs w:val="17"/>
               </w:rPr>
             </w:pPr>
-            <w:proofErr w:type="spellStart"/>
             <w:r>
               <w:rPr>
                 <w:rFonts w:ascii="Verdana" w:eastAsia="Verdana" w:hAnsi="Verdana" w:cs="Verdana"/>
@@ -4243,37 +3741,7 @@
                 <w:sz w:val="17"/>
                 <w:szCs w:val="17"/>
               </w:rPr>
-              <w:t>kamome</w:t>
-            </w:r>
-            <w:proofErr w:type="spellEnd"/>
-            <w:r>
-              <w:rPr>
-                <w:rFonts w:ascii="Verdana" w:eastAsia="Verdana" w:hAnsi="Verdana" w:cs="Verdana"/>
-                <w:color w:val="464646"/>
-                <w:sz w:val="17"/>
-                <w:szCs w:val="17"/>
-              </w:rPr>
-              <w:t xml:space="preserve"> </w:t>
-            </w:r>
-            <w:proofErr w:type="spellStart"/>
-            <w:r>
-              <w:rPr>
-                <w:rFonts w:ascii="Verdana" w:eastAsia="Verdana" w:hAnsi="Verdana" w:cs="Verdana"/>
-                <w:color w:val="464646"/>
-                <w:sz w:val="17"/>
-                <w:szCs w:val="17"/>
-              </w:rPr>
-              <w:t>sano</w:t>
-            </w:r>
-            <w:proofErr w:type="spellEnd"/>
-            <w:r>
-              <w:rPr>
-                <w:rFonts w:ascii="Verdana" w:eastAsia="Verdana" w:hAnsi="Verdana" w:cs="Verdana"/>
-                <w:color w:val="464646"/>
-                <w:sz w:val="17"/>
-                <w:szCs w:val="17"/>
-              </w:rPr>
-              <w:t xml:space="preserve"> Electric Orchestra</w:t>
+              <w:t>kamome sano Electric Orchestra</w:t>
             </w:r>
           </w:p>
         </w:tc>
@@ -4330,55 +3798,7 @@
                 <w:sz w:val="17"/>
                 <w:szCs w:val="17"/>
               </w:rPr>
-              <w:t>HE4VEN ~</w:t>
-            </w:r>
-            <w:proofErr w:type="spellStart"/>
-            <w:r>
-              <w:rPr>
-                <w:rFonts w:ascii="Verdana" w:eastAsia="Verdana" w:hAnsi="Verdana" w:cs="Verdana"/>
-                <w:b/>
-                <w:bCs/>
-                <w:color w:val="000000"/>
-                <w:sz w:val="17"/>
-                <w:szCs w:val="17"/>
-              </w:rPr>
-              <w:t>Tengoku</w:t>
-            </w:r>
-            <w:proofErr w:type="spellEnd"/>
-            <w:r>
-              <w:rPr>
-                <w:rFonts w:ascii="Verdana" w:eastAsia="Verdana" w:hAnsi="Verdana" w:cs="Verdana"/>
-                <w:b/>
-                <w:bCs/>
-                <w:color w:val="000000"/>
-                <w:sz w:val="17"/>
-                <w:szCs w:val="17"/>
-              </w:rPr>
-              <w:t xml:space="preserve"> e </w:t>
-            </w:r>
-            <w:proofErr w:type="spellStart"/>
-            <w:r>
-              <w:rPr>
-                <w:rFonts w:ascii="Verdana" w:eastAsia="Verdana" w:hAnsi="Verdana" w:cs="Verdana"/>
-                <w:b/>
-                <w:bCs/>
-                <w:color w:val="000000"/>
-                <w:sz w:val="17"/>
-                <w:szCs w:val="17"/>
-              </w:rPr>
-              <w:t>Youkoso</w:t>
-            </w:r>
-            <w:proofErr w:type="spellEnd"/>
-            <w:r>
-              <w:rPr>
-                <w:rFonts w:ascii="Verdana" w:eastAsia="Verdana" w:hAnsi="Verdana" w:cs="Verdana"/>
-                <w:b/>
-                <w:bCs/>
-                <w:color w:val="000000"/>
-                <w:sz w:val="17"/>
-                <w:szCs w:val="17"/>
-              </w:rPr>
-              <w:t>~ [HEAVENLY]</w:t>
+              <w:t>HE4VEN ~Tengoku e Youkoso~ [HEAVENLY]</w:t>
             </w:r>
           </w:p>
         </w:tc>
@@ -4677,53 +4097,16 @@
                 <w:szCs w:val="17"/>
               </w:rPr>
             </w:pPr>
-            <w:proofErr w:type="spellStart"/>
-            <w:r>
-              <w:rPr>
-                <w:rFonts w:ascii="Verdana" w:eastAsia="Verdana" w:hAnsi="Verdana" w:cs="Verdana"/>
-                <w:b/>
-                <w:bCs/>
-                <w:color w:val="000000"/>
-                <w:sz w:val="17"/>
-                <w:szCs w:val="17"/>
-              </w:rPr>
-              <w:t>iLLness</w:t>
-            </w:r>
-            <w:proofErr w:type="spellEnd"/>
-            <w:r>
-              <w:rPr>
-                <w:rFonts w:ascii="Verdana" w:eastAsia="Verdana" w:hAnsi="Verdana" w:cs="Verdana"/>
-                <w:b/>
-                <w:bCs/>
-                <w:color w:val="000000"/>
-                <w:sz w:val="17"/>
-                <w:szCs w:val="17"/>
-              </w:rPr>
-              <w:t xml:space="preserve"> </w:t>
-            </w:r>
-            <w:proofErr w:type="spellStart"/>
-            <w:r>
-              <w:rPr>
-                <w:rFonts w:ascii="Verdana" w:eastAsia="Verdana" w:hAnsi="Verdana" w:cs="Verdana"/>
-                <w:b/>
-                <w:bCs/>
-                <w:color w:val="000000"/>
-                <w:sz w:val="17"/>
-                <w:szCs w:val="17"/>
-              </w:rPr>
-              <w:t>LiLin</w:t>
-            </w:r>
-            <w:proofErr w:type="spellEnd"/>
-            <w:r>
-              <w:rPr>
-                <w:rFonts w:ascii="Verdana" w:eastAsia="Verdana" w:hAnsi="Verdana" w:cs="Verdana"/>
-                <w:b/>
-                <w:bCs/>
-                <w:color w:val="000000"/>
-                <w:sz w:val="17"/>
-                <w:szCs w:val="17"/>
-              </w:rPr>
-              <w:t xml:space="preserve"> [HEAVENLY]</w:t>
+            <w:r>
+              <w:rPr>
+                <w:rFonts w:ascii="Verdana" w:eastAsia="Verdana" w:hAnsi="Verdana" w:cs="Verdana"/>
+                <w:b/>
+                <w:bCs/>
+                <w:color w:val="000000"/>
+                <w:sz w:val="17"/>
+                <w:szCs w:val="17"/>
+              </w:rPr>
+              <w:t>iLLness LiLin [HEAVENLY]</w:t>
             </w:r>
           </w:p>
         </w:tc>
@@ -4813,7 +4196,6 @@
                 <w:szCs w:val="17"/>
               </w:rPr>
             </w:pPr>
-            <w:proofErr w:type="spellStart"/>
             <w:r>
               <w:rPr>
                 <w:rFonts w:ascii="Verdana" w:eastAsia="Verdana" w:hAnsi="Verdana" w:cs="Verdana"/>
@@ -4823,7 +4205,6 @@
               </w:rPr>
               <w:t>Kurokotei</w:t>
             </w:r>
-            <w:proofErr w:type="spellEnd"/>
           </w:p>
         </w:tc>
         <w:tc>
@@ -5125,7 +4506,6 @@
                 <w:szCs w:val="17"/>
               </w:rPr>
             </w:pPr>
-            <w:proofErr w:type="spellStart"/>
             <w:r>
               <w:rPr>
                 <w:rFonts w:ascii="Verdana" w:eastAsia="Verdana" w:hAnsi="Verdana" w:cs="Verdana"/>
@@ -5135,7 +4515,6 @@
               </w:rPr>
               <w:t>LeaF</w:t>
             </w:r>
-            <w:proofErr w:type="spellEnd"/>
           </w:p>
         </w:tc>
         <w:tc>
@@ -5182,29 +4561,16 @@
                 <w:szCs w:val="17"/>
               </w:rPr>
             </w:pPr>
-            <w:proofErr w:type="spellStart"/>
-            <w:r>
-              <w:rPr>
-                <w:rFonts w:ascii="Verdana" w:eastAsia="Verdana" w:hAnsi="Verdana" w:cs="Verdana"/>
-                <w:b/>
-                <w:bCs/>
-                <w:color w:val="000000"/>
-                <w:sz w:val="17"/>
-                <w:szCs w:val="17"/>
-              </w:rPr>
-              <w:t>LeaF</w:t>
-            </w:r>
-            <w:proofErr w:type="spellEnd"/>
-            <w:r>
-              <w:rPr>
-                <w:rFonts w:ascii="Verdana" w:eastAsia="Verdana" w:hAnsi="Verdana" w:cs="Verdana"/>
-                <w:b/>
-                <w:bCs/>
-                <w:color w:val="000000"/>
-                <w:sz w:val="17"/>
-                <w:szCs w:val="17"/>
-              </w:rPr>
-              <w:t xml:space="preserve"> Style Super*Shredder [SHD]</w:t>
+            <w:r>
+              <w:rPr>
+                <w:rFonts w:ascii="Verdana" w:eastAsia="Verdana" w:hAnsi="Verdana" w:cs="Verdana"/>
+                <w:b/>
+                <w:bCs/>
+                <w:color w:val="000000"/>
+                <w:sz w:val="17"/>
+                <w:szCs w:val="17"/>
+              </w:rPr>
+              <w:t>LeaF Style Super*Shredder [SHD]</w:t>
             </w:r>
           </w:p>
         </w:tc>
@@ -5505,29 +4871,16 @@
                 <w:szCs w:val="17"/>
               </w:rPr>
             </w:pPr>
-            <w:proofErr w:type="spellStart"/>
-            <w:r>
-              <w:rPr>
-                <w:rFonts w:ascii="Verdana" w:eastAsia="Verdana" w:hAnsi="Verdana" w:cs="Verdana"/>
-                <w:b/>
-                <w:bCs/>
-                <w:color w:val="000000"/>
-                <w:sz w:val="17"/>
-                <w:szCs w:val="17"/>
-              </w:rPr>
-              <w:t>PARANOiA</w:t>
-            </w:r>
-            <w:proofErr w:type="spellEnd"/>
-            <w:r>
-              <w:rPr>
-                <w:rFonts w:ascii="Verdana" w:eastAsia="Verdana" w:hAnsi="Verdana" w:cs="Verdana"/>
-                <w:b/>
-                <w:bCs/>
-                <w:color w:val="000000"/>
-                <w:sz w:val="17"/>
-                <w:szCs w:val="17"/>
-              </w:rPr>
-              <w:t xml:space="preserve"> Revolution [Expert]</w:t>
+            <w:r>
+              <w:rPr>
+                <w:rFonts w:ascii="Verdana" w:eastAsia="Verdana" w:hAnsi="Verdana" w:cs="Verdana"/>
+                <w:b/>
+                <w:bCs/>
+                <w:color w:val="000000"/>
+                <w:sz w:val="17"/>
+                <w:szCs w:val="17"/>
+              </w:rPr>
+              <w:t>PARANOiA Revolution [Expert]</w:t>
             </w:r>
           </w:p>
         </w:tc>
@@ -5618,7 +4971,6 @@
                 <w:szCs w:val="17"/>
               </w:rPr>
             </w:pPr>
-            <w:proofErr w:type="spellStart"/>
             <w:r>
               <w:rPr>
                 <w:rFonts w:ascii="Verdana" w:eastAsia="Verdana" w:hAnsi="Verdana" w:cs="Verdana"/>
@@ -5628,7 +4980,6 @@
               </w:rPr>
               <w:t>LeaF</w:t>
             </w:r>
-            <w:proofErr w:type="spellEnd"/>
           </w:p>
         </w:tc>
         <w:tc>
@@ -5675,29 +5026,16 @@
                 <w:szCs w:val="17"/>
               </w:rPr>
             </w:pPr>
-            <w:proofErr w:type="spellStart"/>
-            <w:r>
-              <w:rPr>
-                <w:rFonts w:ascii="Verdana" w:eastAsia="Verdana" w:hAnsi="Verdana" w:cs="Verdana"/>
-                <w:b/>
-                <w:bCs/>
-                <w:color w:val="000000"/>
-                <w:sz w:val="17"/>
-                <w:szCs w:val="17"/>
-              </w:rPr>
-              <w:t>LeaF</w:t>
-            </w:r>
-            <w:proofErr w:type="spellEnd"/>
-            <w:r>
-              <w:rPr>
-                <w:rFonts w:ascii="Verdana" w:eastAsia="Verdana" w:hAnsi="Verdana" w:cs="Verdana"/>
-                <w:b/>
-                <w:bCs/>
-                <w:color w:val="000000"/>
-                <w:sz w:val="17"/>
-                <w:szCs w:val="17"/>
-              </w:rPr>
-              <w:t xml:space="preserve"> Style Super*Shredder [SC]</w:t>
+            <w:r>
+              <w:rPr>
+                <w:rFonts w:ascii="Verdana" w:eastAsia="Verdana" w:hAnsi="Verdana" w:cs="Verdana"/>
+                <w:b/>
+                <w:bCs/>
+                <w:color w:val="000000"/>
+                <w:sz w:val="17"/>
+                <w:szCs w:val="17"/>
+              </w:rPr>
+              <w:t>LeaF Style Super*Shredder [SC]</w:t>
             </w:r>
           </w:p>
         </w:tc>
@@ -5943,7 +5281,6 @@
                 <w:szCs w:val="17"/>
               </w:rPr>
             </w:pPr>
-            <w:proofErr w:type="spellStart"/>
             <w:r>
               <w:rPr>
                 <w:rFonts w:ascii="Verdana" w:eastAsia="Verdana" w:hAnsi="Verdana" w:cs="Verdana"/>
@@ -5953,7 +5290,6 @@
               </w:rPr>
               <w:t>LeaF</w:t>
             </w:r>
-            <w:proofErr w:type="spellEnd"/>
           </w:p>
         </w:tc>
         <w:tc>
@@ -6000,29 +5336,16 @@
                 <w:szCs w:val="17"/>
               </w:rPr>
             </w:pPr>
-            <w:proofErr w:type="spellStart"/>
-            <w:r>
-              <w:rPr>
-                <w:rFonts w:ascii="Verdana" w:eastAsia="Verdana" w:hAnsi="Verdana" w:cs="Verdana"/>
-                <w:b/>
-                <w:bCs/>
-                <w:color w:val="000000"/>
-                <w:sz w:val="17"/>
-                <w:szCs w:val="17"/>
-              </w:rPr>
-              <w:t>LeaF</w:t>
-            </w:r>
-            <w:proofErr w:type="spellEnd"/>
-            <w:r>
-              <w:rPr>
-                <w:rFonts w:ascii="Verdana" w:eastAsia="Verdana" w:hAnsi="Verdana" w:cs="Verdana"/>
-                <w:b/>
-                <w:bCs/>
-                <w:color w:val="000000"/>
-                <w:sz w:val="17"/>
-                <w:szCs w:val="17"/>
-              </w:rPr>
-              <w:t xml:space="preserve"> Style Super*Shredder [MX]</w:t>
+            <w:r>
+              <w:rPr>
+                <w:rFonts w:ascii="Verdana" w:eastAsia="Verdana" w:hAnsi="Verdana" w:cs="Verdana"/>
+                <w:b/>
+                <w:bCs/>
+                <w:color w:val="000000"/>
+                <w:sz w:val="17"/>
+                <w:szCs w:val="17"/>
+              </w:rPr>
+              <w:t>LeaF Style Super*Shredder [MX]</w:t>
             </w:r>
           </w:p>
         </w:tc>
@@ -6579,7 +5902,6 @@
                 <w:szCs w:val="17"/>
               </w:rPr>
             </w:pPr>
-            <w:proofErr w:type="spellStart"/>
             <w:r>
               <w:rPr>
                 <w:rFonts w:ascii="Verdana" w:eastAsia="Verdana" w:hAnsi="Verdana" w:cs="Verdana"/>
@@ -6587,37 +5909,7 @@
                 <w:sz w:val="17"/>
                 <w:szCs w:val="17"/>
               </w:rPr>
-              <w:t>Gom</w:t>
-            </w:r>
-            <w:proofErr w:type="spellEnd"/>
-            <w:r>
-              <w:rPr>
-                <w:rFonts w:ascii="Verdana" w:eastAsia="Verdana" w:hAnsi="Verdana" w:cs="Verdana"/>
-                <w:color w:val="464646"/>
-                <w:sz w:val="17"/>
-                <w:szCs w:val="17"/>
-              </w:rPr>
-              <w:t xml:space="preserve"> (</w:t>
-            </w:r>
-            <w:proofErr w:type="spellStart"/>
-            <w:r>
-              <w:rPr>
-                <w:rFonts w:ascii="Verdana" w:eastAsia="Verdana" w:hAnsi="Verdana" w:cs="Verdana"/>
-                <w:color w:val="464646"/>
-                <w:sz w:val="17"/>
-                <w:szCs w:val="17"/>
-              </w:rPr>
-              <w:t>HoneyWorks</w:t>
-            </w:r>
-            <w:proofErr w:type="spellEnd"/>
-            <w:r>
-              <w:rPr>
-                <w:rFonts w:ascii="Verdana" w:eastAsia="Verdana" w:hAnsi="Verdana" w:cs="Verdana"/>
-                <w:color w:val="464646"/>
-                <w:sz w:val="17"/>
-                <w:szCs w:val="17"/>
-              </w:rPr>
-              <w:t>)</w:t>
+              <w:t>Gom (HoneyWorks)</w:t>
             </w:r>
           </w:p>
         </w:tc>
@@ -6674,81 +5966,7 @@
                 <w:sz w:val="17"/>
                 <w:szCs w:val="17"/>
               </w:rPr>
-              <w:t xml:space="preserve">Zen </w:t>
-            </w:r>
-            <w:proofErr w:type="spellStart"/>
-            <w:r>
-              <w:rPr>
-                <w:rFonts w:ascii="Verdana" w:eastAsia="Verdana" w:hAnsi="Verdana" w:cs="Verdana"/>
-                <w:b/>
-                <w:bCs/>
-                <w:color w:val="000000"/>
-                <w:sz w:val="17"/>
-                <w:szCs w:val="17"/>
-              </w:rPr>
-              <w:t>Zen</w:t>
-            </w:r>
-            <w:proofErr w:type="spellEnd"/>
-            <w:r>
-              <w:rPr>
-                <w:rFonts w:ascii="Verdana" w:eastAsia="Verdana" w:hAnsi="Verdana" w:cs="Verdana"/>
-                <w:b/>
-                <w:bCs/>
-                <w:color w:val="000000"/>
-                <w:sz w:val="17"/>
-                <w:szCs w:val="17"/>
-              </w:rPr>
-              <w:t xml:space="preserve"> </w:t>
-            </w:r>
-            <w:proofErr w:type="spellStart"/>
-            <w:r>
-              <w:rPr>
-                <w:rFonts w:ascii="Verdana" w:eastAsia="Verdana" w:hAnsi="Verdana" w:cs="Verdana"/>
-                <w:b/>
-                <w:bCs/>
-                <w:color w:val="000000"/>
-                <w:sz w:val="17"/>
-                <w:szCs w:val="17"/>
-              </w:rPr>
-              <w:t>Zense</w:t>
-            </w:r>
-            <w:proofErr w:type="spellEnd"/>
-            <w:r>
-              <w:rPr>
-                <w:rFonts w:ascii="Verdana" w:eastAsia="Verdana" w:hAnsi="Verdana" w:cs="Verdana"/>
-                <w:b/>
-                <w:bCs/>
-                <w:color w:val="000000"/>
-                <w:sz w:val="17"/>
-                <w:szCs w:val="17"/>
-              </w:rPr>
-              <w:t xml:space="preserve"> [</w:t>
-            </w:r>
-            <w:proofErr w:type="spellStart"/>
-            <w:proofErr w:type="gramStart"/>
-            <w:r>
-              <w:rPr>
-                <w:rFonts w:ascii="Verdana" w:eastAsia="Verdana" w:hAnsi="Verdana" w:cs="Verdana"/>
-                <w:b/>
-                <w:bCs/>
-                <w:color w:val="000000"/>
-                <w:sz w:val="17"/>
-                <w:szCs w:val="17"/>
-              </w:rPr>
-              <w:t>L.Tay's</w:t>
-            </w:r>
-            <w:proofErr w:type="spellEnd"/>
-            <w:proofErr w:type="gramEnd"/>
-            <w:r>
-              <w:rPr>
-                <w:rFonts w:ascii="Verdana" w:eastAsia="Verdana" w:hAnsi="Verdana" w:cs="Verdana"/>
-                <w:b/>
-                <w:bCs/>
-                <w:color w:val="000000"/>
-                <w:sz w:val="17"/>
-                <w:szCs w:val="17"/>
-              </w:rPr>
-              <w:t xml:space="preserve"> 5K Hard]</w:t>
+              <w:t>Zen Zen Zense [L.Tay's 5K Hard]</w:t>
             </w:r>
           </w:p>
         </w:tc>
@@ -6839,7 +6057,6 @@
                 <w:szCs w:val="17"/>
               </w:rPr>
             </w:pPr>
-            <w:proofErr w:type="spellStart"/>
             <w:r>
               <w:rPr>
                 <w:rFonts w:ascii="Verdana" w:eastAsia="Verdana" w:hAnsi="Verdana" w:cs="Verdana"/>
@@ -6849,7 +6066,6 @@
               </w:rPr>
               <w:t>LiSA</w:t>
             </w:r>
-            <w:proofErr w:type="spellEnd"/>
           </w:p>
         </w:tc>
         <w:tc>
@@ -6905,31 +6121,7 @@
                 <w:sz w:val="17"/>
                 <w:szCs w:val="17"/>
               </w:rPr>
-              <w:t>rapid life syndrome [</w:t>
-            </w:r>
-            <w:proofErr w:type="spellStart"/>
-            <w:r>
-              <w:rPr>
-                <w:rFonts w:ascii="Verdana" w:eastAsia="Verdana" w:hAnsi="Verdana" w:cs="Verdana"/>
-                <w:b/>
-                <w:bCs/>
-                <w:color w:val="000000"/>
-                <w:sz w:val="17"/>
-                <w:szCs w:val="17"/>
-              </w:rPr>
-              <w:t>Muu's</w:t>
-            </w:r>
-            <w:proofErr w:type="spellEnd"/>
-            <w:r>
-              <w:rPr>
-                <w:rFonts w:ascii="Verdana" w:eastAsia="Verdana" w:hAnsi="Verdana" w:cs="Verdana"/>
-                <w:b/>
-                <w:bCs/>
-                <w:color w:val="000000"/>
-                <w:sz w:val="17"/>
-                <w:szCs w:val="17"/>
-              </w:rPr>
-              <w:t xml:space="preserve"> Another]</w:t>
+              <w:t>rapid life syndrome [Muu's Another]</w:t>
             </w:r>
           </w:p>
         </w:tc>
@@ -7175,7 +6367,6 @@
                 <w:szCs w:val="17"/>
               </w:rPr>
             </w:pPr>
-            <w:proofErr w:type="spellStart"/>
             <w:r>
               <w:rPr>
                 <w:rFonts w:ascii="Verdana" w:eastAsia="Verdana" w:hAnsi="Verdana" w:cs="Verdana"/>
@@ -7185,7 +6376,6 @@
               </w:rPr>
               <w:t>LiSA</w:t>
             </w:r>
-            <w:proofErr w:type="spellEnd"/>
           </w:p>
         </w:tc>
         <w:tc>
@@ -7241,31 +6431,7 @@
                 <w:sz w:val="17"/>
                 <w:szCs w:val="17"/>
               </w:rPr>
-              <w:t>Brave Freak Out -TV ver.- [</w:t>
-            </w:r>
-            <w:proofErr w:type="spellStart"/>
-            <w:r>
-              <w:rPr>
-                <w:rFonts w:ascii="Verdana" w:eastAsia="Verdana" w:hAnsi="Verdana" w:cs="Verdana"/>
-                <w:b/>
-                <w:bCs/>
-                <w:color w:val="000000"/>
-                <w:sz w:val="17"/>
-                <w:szCs w:val="17"/>
-              </w:rPr>
-              <w:t>Kyou's</w:t>
-            </w:r>
-            <w:proofErr w:type="spellEnd"/>
-            <w:r>
-              <w:rPr>
-                <w:rFonts w:ascii="Verdana" w:eastAsia="Verdana" w:hAnsi="Verdana" w:cs="Verdana"/>
-                <w:b/>
-                <w:bCs/>
-                <w:color w:val="000000"/>
-                <w:sz w:val="17"/>
-                <w:szCs w:val="17"/>
-              </w:rPr>
-              <w:t xml:space="preserve"> MX Lv.14]</w:t>
+              <w:t>Brave Freak Out -TV ver.- [Kyou's MX Lv.14]</w:t>
             </w:r>
           </w:p>
         </w:tc>
@@ -7356,7 +6522,6 @@
                 <w:szCs w:val="17"/>
               </w:rPr>
             </w:pPr>
-            <w:proofErr w:type="spellStart"/>
             <w:r>
               <w:rPr>
                 <w:rFonts w:ascii="Verdana" w:eastAsia="Verdana" w:hAnsi="Verdana" w:cs="Verdana"/>
@@ -7366,7 +6531,6 @@
               </w:rPr>
               <w:t>Nizikawa</w:t>
             </w:r>
-            <w:proofErr w:type="spellEnd"/>
           </w:p>
         </w:tc>
         <w:tc>
@@ -7513,7 +6677,6 @@
                 <w:szCs w:val="17"/>
               </w:rPr>
             </w:pPr>
-            <w:proofErr w:type="spellStart"/>
             <w:r>
               <w:rPr>
                 <w:rFonts w:ascii="Verdana" w:eastAsia="Verdana" w:hAnsi="Verdana" w:cs="Verdana"/>
@@ -7523,7 +6686,6 @@
               </w:rPr>
               <w:t>Ayane</w:t>
             </w:r>
-            <w:proofErr w:type="spellEnd"/>
           </w:p>
         </w:tc>
         <w:tc>
@@ -7677,39 +6839,8 @@
                 <w:sz w:val="17"/>
                 <w:szCs w:val="17"/>
               </w:rPr>
-              <w:t xml:space="preserve">S-C-U feat. </w:t>
-            </w:r>
-            <w:proofErr w:type="spellStart"/>
-            <w:r>
-              <w:rPr>
-                <w:rFonts w:ascii="Verdana" w:eastAsia="Verdana" w:hAnsi="Verdana" w:cs="Verdana"/>
-                <w:color w:val="464646"/>
-                <w:sz w:val="17"/>
-                <w:szCs w:val="17"/>
-              </w:rPr>
-              <w:t>Qrispy</w:t>
-            </w:r>
-            <w:proofErr w:type="spellEnd"/>
-            <w:r>
-              <w:rPr>
-                <w:rFonts w:ascii="Verdana" w:eastAsia="Verdana" w:hAnsi="Verdana" w:cs="Verdana"/>
-                <w:color w:val="464646"/>
-                <w:sz w:val="17"/>
-                <w:szCs w:val="17"/>
-              </w:rPr>
-              <w:t xml:space="preserve"> </w:t>
-            </w:r>
-            <w:proofErr w:type="spellStart"/>
-            <w:r>
-              <w:rPr>
-                <w:rFonts w:ascii="Verdana" w:eastAsia="Verdana" w:hAnsi="Verdana" w:cs="Verdana"/>
-                <w:color w:val="464646"/>
-                <w:sz w:val="17"/>
-                <w:szCs w:val="17"/>
-              </w:rPr>
-              <w:t>Joybox</w:t>
-            </w:r>
-            <w:proofErr w:type="spellEnd"/>
+              <w:t>S-C-U feat. Qrispy Joybox</w:t>
+            </w:r>
           </w:p>
         </w:tc>
         <w:tc>
@@ -7856,7 +6987,6 @@
                 <w:szCs w:val="17"/>
               </w:rPr>
             </w:pPr>
-            <w:proofErr w:type="spellStart"/>
             <w:r>
               <w:rPr>
                 <w:rFonts w:ascii="Verdana" w:eastAsia="Verdana" w:hAnsi="Verdana" w:cs="Verdana"/>
@@ -7864,17 +6994,7 @@
                 <w:sz w:val="17"/>
                 <w:szCs w:val="17"/>
               </w:rPr>
-              <w:t>Sanaas</w:t>
-            </w:r>
-            <w:proofErr w:type="spellEnd"/>
-            <w:r>
-              <w:rPr>
-                <w:rFonts w:ascii="Verdana" w:eastAsia="Verdana" w:hAnsi="Verdana" w:cs="Verdana"/>
-                <w:color w:val="464646"/>
-                <w:sz w:val="17"/>
-                <w:szCs w:val="17"/>
-              </w:rPr>
-              <w:t xml:space="preserve"> &amp; Asterisk</w:t>
+              <w:t>Sanaas &amp; Asterisk</w:t>
             </w:r>
           </w:p>
         </w:tc>
@@ -8022,7 +7142,6 @@
                 <w:szCs w:val="17"/>
               </w:rPr>
             </w:pPr>
-            <w:proofErr w:type="spellStart"/>
             <w:r>
               <w:rPr>
                 <w:rFonts w:ascii="Verdana" w:eastAsia="Verdana" w:hAnsi="Verdana" w:cs="Verdana"/>
@@ -8030,29 +7149,8 @@
                 <w:sz w:val="17"/>
                 <w:szCs w:val="17"/>
               </w:rPr>
-              <w:t>CHiCO</w:t>
-            </w:r>
-            <w:proofErr w:type="spellEnd"/>
-            <w:r>
-              <w:rPr>
-                <w:rFonts w:ascii="Verdana" w:eastAsia="Verdana" w:hAnsi="Verdana" w:cs="Verdana"/>
-                <w:color w:val="464646"/>
-                <w:sz w:val="17"/>
-                <w:szCs w:val="17"/>
-              </w:rPr>
-              <w:t xml:space="preserve"> with </w:t>
-            </w:r>
-            <w:proofErr w:type="spellStart"/>
-            <w:r>
-              <w:rPr>
-                <w:rFonts w:ascii="Verdana" w:eastAsia="Verdana" w:hAnsi="Verdana" w:cs="Verdana"/>
-                <w:color w:val="464646"/>
-                <w:sz w:val="17"/>
-                <w:szCs w:val="17"/>
-              </w:rPr>
-              <w:t>HoneyWorks</w:t>
-            </w:r>
-            <w:proofErr w:type="spellEnd"/>
+              <w:t>CHiCO with HoneyWorks</w:t>
+            </w:r>
           </w:p>
         </w:tc>
         <w:tc>
@@ -8108,31 +7206,7 @@
                 <w:sz w:val="17"/>
                 <w:szCs w:val="17"/>
               </w:rPr>
-              <w:t xml:space="preserve">Heart no </w:t>
-            </w:r>
-            <w:proofErr w:type="spellStart"/>
-            <w:r>
-              <w:rPr>
-                <w:rFonts w:ascii="Verdana" w:eastAsia="Verdana" w:hAnsi="Verdana" w:cs="Verdana"/>
-                <w:b/>
-                <w:bCs/>
-                <w:color w:val="000000"/>
-                <w:sz w:val="17"/>
-                <w:szCs w:val="17"/>
-              </w:rPr>
-              <w:t>Shuchou</w:t>
-            </w:r>
-            <w:proofErr w:type="spellEnd"/>
-            <w:r>
-              <w:rPr>
-                <w:rFonts w:ascii="Verdana" w:eastAsia="Verdana" w:hAnsi="Verdana" w:cs="Verdana"/>
-                <w:b/>
-                <w:bCs/>
-                <w:color w:val="000000"/>
-                <w:sz w:val="17"/>
-                <w:szCs w:val="17"/>
-              </w:rPr>
-              <w:t xml:space="preserve"> [5K Julie's in Love]</w:t>
+              <w:t>Heart no Shuchou [5K Julie's in Love]</w:t>
             </w:r>
           </w:p>
         </w:tc>
@@ -8278,29 +7352,16 @@
                 <w:szCs w:val="17"/>
               </w:rPr>
             </w:pPr>
-            <w:proofErr w:type="spellStart"/>
-            <w:r>
-              <w:rPr>
-                <w:rFonts w:ascii="Verdana" w:eastAsia="Verdana" w:hAnsi="Verdana" w:cs="Verdana"/>
-                <w:b/>
-                <w:bCs/>
-                <w:color w:val="000000"/>
-                <w:sz w:val="17"/>
-                <w:szCs w:val="17"/>
-              </w:rPr>
-              <w:t>Habataki</w:t>
-            </w:r>
-            <w:proofErr w:type="spellEnd"/>
-            <w:r>
-              <w:rPr>
-                <w:rFonts w:ascii="Verdana" w:eastAsia="Verdana" w:hAnsi="Verdana" w:cs="Verdana"/>
-                <w:b/>
-                <w:bCs/>
-                <w:color w:val="000000"/>
-                <w:sz w:val="17"/>
-                <w:szCs w:val="17"/>
-              </w:rPr>
-              <w:t xml:space="preserve"> no Birthday (TV Size) [HD]</w:t>
+            <w:r>
+              <w:rPr>
+                <w:rFonts w:ascii="Verdana" w:eastAsia="Verdana" w:hAnsi="Verdana" w:cs="Verdana"/>
+                <w:b/>
+                <w:bCs/>
+                <w:color w:val="000000"/>
+                <w:sz w:val="17"/>
+                <w:szCs w:val="17"/>
+              </w:rPr>
+              <w:t>Habataki no Birthday (TV Size) [HD]</w:t>
             </w:r>
           </w:p>
         </w:tc>
@@ -8500,7 +7561,6 @@
                 <w:color w:val="000000"/>
               </w:rPr>
             </w:pPr>
-            <w:proofErr w:type="spellStart"/>
             <w:r>
               <w:rPr>
                 <w:rFonts w:ascii="Verdana" w:eastAsia="Verdana" w:hAnsi="Verdana" w:cs="Verdana"/>
@@ -8515,7 +7575,6 @@
               </w:rPr>
               <w:t>a</w:t>
             </w:r>
-            <w:proofErr w:type="spellEnd"/>
           </w:p>
         </w:tc>
       </w:tr>
@@ -8573,7 +7632,6 @@
                 <w:szCs w:val="17"/>
               </w:rPr>
             </w:pPr>
-            <w:proofErr w:type="spellStart"/>
             <w:r>
               <w:rPr>
                 <w:rFonts w:ascii="Verdana" w:eastAsia="Verdana" w:hAnsi="Verdana" w:cs="Verdana"/>
@@ -8583,7 +7641,6 @@
               </w:rPr>
               <w:t>DragonForce</w:t>
             </w:r>
-            <w:proofErr w:type="spellEnd"/>
           </w:p>
         </w:tc>
         <w:tc>
@@ -9255,55 +8312,7 @@
                 <w:sz w:val="17"/>
                 <w:szCs w:val="17"/>
               </w:rPr>
-              <w:t xml:space="preserve">Starlight </w:t>
-            </w:r>
-            <w:proofErr w:type="gramStart"/>
-            <w:r>
-              <w:rPr>
-                <w:rFonts w:ascii="Verdana" w:eastAsia="Verdana" w:hAnsi="Verdana" w:cs="Verdana"/>
-                <w:b/>
-                <w:bCs/>
-                <w:color w:val="000000"/>
-                <w:sz w:val="17"/>
-                <w:szCs w:val="17"/>
-              </w:rPr>
-              <w:t>Disco(</w:t>
-            </w:r>
-            <w:proofErr w:type="gramEnd"/>
-            <w:r>
-              <w:rPr>
-                <w:rFonts w:ascii="Verdana" w:eastAsia="Verdana" w:hAnsi="Verdana" w:cs="Verdana"/>
-                <w:b/>
-                <w:bCs/>
-                <w:color w:val="000000"/>
-                <w:sz w:val="17"/>
-                <w:szCs w:val="17"/>
-              </w:rPr>
-              <w:t xml:space="preserve">feat. </w:t>
-            </w:r>
-            <w:proofErr w:type="spellStart"/>
-            <w:r>
-              <w:rPr>
-                <w:rFonts w:ascii="Verdana" w:eastAsia="Verdana" w:hAnsi="Verdana" w:cs="Verdana"/>
-                <w:b/>
-                <w:bCs/>
-                <w:color w:val="000000"/>
-                <w:sz w:val="17"/>
-                <w:szCs w:val="17"/>
-              </w:rPr>
-              <w:t>Meramipop</w:t>
-            </w:r>
-            <w:proofErr w:type="spellEnd"/>
-            <w:r>
-              <w:rPr>
-                <w:rFonts w:ascii="Verdana" w:eastAsia="Verdana" w:hAnsi="Verdana" w:cs="Verdana"/>
-                <w:b/>
-                <w:bCs/>
-                <w:color w:val="000000"/>
-                <w:sz w:val="17"/>
-                <w:szCs w:val="17"/>
-              </w:rPr>
-              <w:t>) [Usagi's MASTER]</w:t>
+              <w:t>Starlight Disco(feat. Meramipop) [Usagi's MASTER]</w:t>
             </w:r>
           </w:p>
         </w:tc>
@@ -9448,29 +8457,16 @@
                 <w:szCs w:val="17"/>
               </w:rPr>
             </w:pPr>
-            <w:proofErr w:type="spellStart"/>
-            <w:r>
-              <w:rPr>
-                <w:rFonts w:ascii="Verdana" w:eastAsia="Verdana" w:hAnsi="Verdana" w:cs="Verdana"/>
-                <w:b/>
-                <w:bCs/>
-                <w:color w:val="000000"/>
-                <w:sz w:val="17"/>
-                <w:szCs w:val="17"/>
-              </w:rPr>
-              <w:t>Mazare</w:t>
-            </w:r>
-            <w:proofErr w:type="spellEnd"/>
-            <w:r>
-              <w:rPr>
-                <w:rFonts w:ascii="Verdana" w:eastAsia="Verdana" w:hAnsi="Verdana" w:cs="Verdana"/>
-                <w:b/>
-                <w:bCs/>
-                <w:color w:val="000000"/>
-                <w:sz w:val="17"/>
-                <w:szCs w:val="17"/>
-              </w:rPr>
-              <w:t xml:space="preserve"> Party [JAKARE's 6K Extra]</w:t>
+            <w:r>
+              <w:rPr>
+                <w:rFonts w:ascii="Verdana" w:eastAsia="Verdana" w:hAnsi="Verdana" w:cs="Verdana"/>
+                <w:b/>
+                <w:bCs/>
+                <w:color w:val="000000"/>
+                <w:sz w:val="17"/>
+                <w:szCs w:val="17"/>
+              </w:rPr>
+              <w:t>Mazare Party [JAKARE's 6K Extra]</w:t>
             </w:r>
           </w:p>
         </w:tc>
@@ -9714,7 +8710,6 @@
                 <w:szCs w:val="17"/>
               </w:rPr>
             </w:pPr>
-            <w:proofErr w:type="spellStart"/>
             <w:r>
               <w:rPr>
                 <w:rFonts w:ascii="Verdana" w:eastAsia="Verdana" w:hAnsi="Verdana" w:cs="Verdana"/>
@@ -9724,7 +8719,6 @@
               </w:rPr>
               <w:t>DragonForce</w:t>
             </w:r>
-            <w:proofErr w:type="spellEnd"/>
           </w:p>
         </w:tc>
         <w:tc>
@@ -9934,31 +8928,7 @@
                 <w:sz w:val="17"/>
                 <w:szCs w:val="17"/>
               </w:rPr>
-              <w:t xml:space="preserve">La </w:t>
-            </w:r>
-            <w:proofErr w:type="gramStart"/>
-            <w:r>
-              <w:rPr>
-                <w:rFonts w:ascii="Verdana" w:eastAsia="Verdana" w:hAnsi="Verdana" w:cs="Verdana"/>
-                <w:b/>
-                <w:bCs/>
-                <w:color w:val="000000"/>
-                <w:sz w:val="17"/>
-                <w:szCs w:val="17"/>
-              </w:rPr>
-              <w:t>Campanella :</w:t>
-            </w:r>
-            <w:proofErr w:type="gramEnd"/>
-            <w:r>
-              <w:rPr>
-                <w:rFonts w:ascii="Verdana" w:eastAsia="Verdana" w:hAnsi="Verdana" w:cs="Verdana"/>
-                <w:b/>
-                <w:bCs/>
-                <w:color w:val="000000"/>
-                <w:sz w:val="17"/>
-                <w:szCs w:val="17"/>
-              </w:rPr>
-              <w:t xml:space="preserve"> Nu Rave [6K MX]</w:t>
+              <w:t>La Campanella : Nu Rave [6K MX]</w:t>
             </w:r>
           </w:p>
         </w:tc>
@@ -10103,29 +9073,16 @@
                 <w:szCs w:val="17"/>
               </w:rPr>
             </w:pPr>
-            <w:proofErr w:type="spellStart"/>
-            <w:r>
-              <w:rPr>
-                <w:rFonts w:ascii="Verdana" w:eastAsia="Verdana" w:hAnsi="Verdana" w:cs="Verdana"/>
-                <w:b/>
-                <w:bCs/>
-                <w:color w:val="000000"/>
-                <w:sz w:val="17"/>
-                <w:szCs w:val="17"/>
-              </w:rPr>
-              <w:t>Mazare</w:t>
-            </w:r>
-            <w:proofErr w:type="spellEnd"/>
-            <w:r>
-              <w:rPr>
-                <w:rFonts w:ascii="Verdana" w:eastAsia="Verdana" w:hAnsi="Verdana" w:cs="Verdana"/>
-                <w:b/>
-                <w:bCs/>
-                <w:color w:val="000000"/>
-                <w:sz w:val="17"/>
-                <w:szCs w:val="17"/>
-              </w:rPr>
-              <w:t xml:space="preserve"> Party [6K Hard]</w:t>
+            <w:r>
+              <w:rPr>
+                <w:rFonts w:ascii="Verdana" w:eastAsia="Verdana" w:hAnsi="Verdana" w:cs="Verdana"/>
+                <w:b/>
+                <w:bCs/>
+                <w:color w:val="000000"/>
+                <w:sz w:val="17"/>
+                <w:szCs w:val="17"/>
+              </w:rPr>
+              <w:t>Mazare Party [6K Hard]</w:t>
             </w:r>
           </w:p>
         </w:tc>
@@ -10215,7 +9172,6 @@
                 <w:szCs w:val="17"/>
               </w:rPr>
             </w:pPr>
-            <w:proofErr w:type="spellStart"/>
             <w:r>
               <w:rPr>
                 <w:rFonts w:ascii="Verdana" w:eastAsia="Verdana" w:hAnsi="Verdana" w:cs="Verdana"/>
@@ -10223,37 +9179,7 @@
                 <w:sz w:val="17"/>
                 <w:szCs w:val="17"/>
               </w:rPr>
-              <w:t>Gom</w:t>
-            </w:r>
-            <w:proofErr w:type="spellEnd"/>
-            <w:r>
-              <w:rPr>
-                <w:rFonts w:ascii="Verdana" w:eastAsia="Verdana" w:hAnsi="Verdana" w:cs="Verdana"/>
-                <w:color w:val="464646"/>
-                <w:sz w:val="17"/>
-                <w:szCs w:val="17"/>
-              </w:rPr>
-              <w:t xml:space="preserve"> (</w:t>
-            </w:r>
-            <w:proofErr w:type="spellStart"/>
-            <w:r>
-              <w:rPr>
-                <w:rFonts w:ascii="Verdana" w:eastAsia="Verdana" w:hAnsi="Verdana" w:cs="Verdana"/>
-                <w:color w:val="464646"/>
-                <w:sz w:val="17"/>
-                <w:szCs w:val="17"/>
-              </w:rPr>
-              <w:t>HoneyWorks</w:t>
-            </w:r>
-            <w:proofErr w:type="spellEnd"/>
-            <w:r>
-              <w:rPr>
-                <w:rFonts w:ascii="Verdana" w:eastAsia="Verdana" w:hAnsi="Verdana" w:cs="Verdana"/>
-                <w:color w:val="464646"/>
-                <w:sz w:val="17"/>
-                <w:szCs w:val="17"/>
-              </w:rPr>
-              <w:t>)</w:t>
+              <w:t>Gom (HoneyWorks)</w:t>
             </w:r>
           </w:p>
         </w:tc>
@@ -10310,55 +9236,7 @@
                 <w:sz w:val="17"/>
                 <w:szCs w:val="17"/>
               </w:rPr>
-              <w:t xml:space="preserve">Zen </w:t>
-            </w:r>
-            <w:proofErr w:type="spellStart"/>
-            <w:r>
-              <w:rPr>
-                <w:rFonts w:ascii="Verdana" w:eastAsia="Verdana" w:hAnsi="Verdana" w:cs="Verdana"/>
-                <w:b/>
-                <w:bCs/>
-                <w:color w:val="000000"/>
-                <w:sz w:val="17"/>
-                <w:szCs w:val="17"/>
-              </w:rPr>
-              <w:t>Zen</w:t>
-            </w:r>
-            <w:proofErr w:type="spellEnd"/>
-            <w:r>
-              <w:rPr>
-                <w:rFonts w:ascii="Verdana" w:eastAsia="Verdana" w:hAnsi="Verdana" w:cs="Verdana"/>
-                <w:b/>
-                <w:bCs/>
-                <w:color w:val="000000"/>
-                <w:sz w:val="17"/>
-                <w:szCs w:val="17"/>
-              </w:rPr>
-              <w:t xml:space="preserve"> </w:t>
-            </w:r>
-            <w:proofErr w:type="spellStart"/>
-            <w:r>
-              <w:rPr>
-                <w:rFonts w:ascii="Verdana" w:eastAsia="Verdana" w:hAnsi="Verdana" w:cs="Verdana"/>
-                <w:b/>
-                <w:bCs/>
-                <w:color w:val="000000"/>
-                <w:sz w:val="17"/>
-                <w:szCs w:val="17"/>
-              </w:rPr>
-              <w:t>Zense</w:t>
-            </w:r>
-            <w:proofErr w:type="spellEnd"/>
-            <w:r>
-              <w:rPr>
-                <w:rFonts w:ascii="Verdana" w:eastAsia="Verdana" w:hAnsi="Verdana" w:cs="Verdana"/>
-                <w:b/>
-                <w:bCs/>
-                <w:color w:val="000000"/>
-                <w:sz w:val="17"/>
-                <w:szCs w:val="17"/>
-              </w:rPr>
-              <w:t xml:space="preserve"> [6K Hard]</w:t>
+              <w:t>Zen Zen Zense [6K Hard]</w:t>
             </w:r>
           </w:p>
         </w:tc>
@@ -10602,7 +9480,6 @@
                 <w:szCs w:val="17"/>
               </w:rPr>
             </w:pPr>
-            <w:proofErr w:type="spellStart"/>
             <w:r>
               <w:rPr>
                 <w:rFonts w:ascii="Verdana" w:eastAsia="Verdana" w:hAnsi="Verdana" w:cs="Verdana"/>
@@ -10610,17 +9487,7 @@
                 <w:sz w:val="17"/>
                 <w:szCs w:val="17"/>
               </w:rPr>
-              <w:t>Ayumi</w:t>
-            </w:r>
-            <w:proofErr w:type="spellEnd"/>
-            <w:r>
-              <w:rPr>
-                <w:rFonts w:ascii="Verdana" w:eastAsia="Verdana" w:hAnsi="Verdana" w:cs="Verdana"/>
-                <w:color w:val="464646"/>
-                <w:sz w:val="17"/>
-                <w:szCs w:val="17"/>
-              </w:rPr>
-              <w:t>.</w:t>
+              <w:t>Ayumi.</w:t>
             </w:r>
           </w:p>
         </w:tc>
@@ -10668,29 +9535,16 @@
                 <w:szCs w:val="17"/>
               </w:rPr>
             </w:pPr>
-            <w:proofErr w:type="spellStart"/>
-            <w:r>
-              <w:rPr>
-                <w:rFonts w:ascii="Verdana" w:eastAsia="Verdana" w:hAnsi="Verdana" w:cs="Verdana"/>
-                <w:b/>
-                <w:bCs/>
-                <w:color w:val="000000"/>
-                <w:sz w:val="17"/>
-                <w:szCs w:val="17"/>
-              </w:rPr>
-              <w:t>Hanagoyomi</w:t>
-            </w:r>
-            <w:proofErr w:type="spellEnd"/>
-            <w:r>
-              <w:rPr>
-                <w:rFonts w:ascii="Verdana" w:eastAsia="Verdana" w:hAnsi="Verdana" w:cs="Verdana"/>
-                <w:b/>
-                <w:bCs/>
-                <w:color w:val="000000"/>
-                <w:sz w:val="17"/>
-                <w:szCs w:val="17"/>
-              </w:rPr>
-              <w:t xml:space="preserve"> short version [Sakura]</w:t>
+            <w:r>
+              <w:rPr>
+                <w:rFonts w:ascii="Verdana" w:eastAsia="Verdana" w:hAnsi="Verdana" w:cs="Verdana"/>
+                <w:b/>
+                <w:bCs/>
+                <w:color w:val="000000"/>
+                <w:sz w:val="17"/>
+                <w:szCs w:val="17"/>
+              </w:rPr>
+              <w:t>Hanagoyomi short version [Sakura]</w:t>
             </w:r>
           </w:p>
         </w:tc>
@@ -10787,39 +9641,8 @@
                 <w:sz w:val="17"/>
                 <w:szCs w:val="17"/>
               </w:rPr>
-              <w:t xml:space="preserve">S-C-U feat. </w:t>
-            </w:r>
-            <w:proofErr w:type="spellStart"/>
-            <w:r>
-              <w:rPr>
-                <w:rFonts w:ascii="Verdana" w:eastAsia="Verdana" w:hAnsi="Verdana" w:cs="Verdana"/>
-                <w:color w:val="464646"/>
-                <w:sz w:val="17"/>
-                <w:szCs w:val="17"/>
-              </w:rPr>
-              <w:t>Qrispy</w:t>
-            </w:r>
-            <w:proofErr w:type="spellEnd"/>
-            <w:r>
-              <w:rPr>
-                <w:rFonts w:ascii="Verdana" w:eastAsia="Verdana" w:hAnsi="Verdana" w:cs="Verdana"/>
-                <w:color w:val="464646"/>
-                <w:sz w:val="17"/>
-                <w:szCs w:val="17"/>
-              </w:rPr>
-              <w:t xml:space="preserve"> </w:t>
-            </w:r>
-            <w:proofErr w:type="spellStart"/>
-            <w:r>
-              <w:rPr>
-                <w:rFonts w:ascii="Verdana" w:eastAsia="Verdana" w:hAnsi="Verdana" w:cs="Verdana"/>
-                <w:color w:val="464646"/>
-                <w:sz w:val="17"/>
-                <w:szCs w:val="17"/>
-              </w:rPr>
-              <w:t>Joybox</w:t>
-            </w:r>
-            <w:proofErr w:type="spellEnd"/>
+              <w:t>S-C-U feat. Qrispy Joybox</w:t>
+            </w:r>
           </w:p>
         </w:tc>
         <w:tc>
@@ -10965,7 +9788,6 @@
                 <w:szCs w:val="17"/>
               </w:rPr>
             </w:pPr>
-            <w:proofErr w:type="spellStart"/>
             <w:r>
               <w:rPr>
                 <w:rFonts w:ascii="Verdana" w:eastAsia="Verdana" w:hAnsi="Verdana" w:cs="Verdana"/>
@@ -10975,7 +9797,6 @@
               </w:rPr>
               <w:t>penoreri</w:t>
             </w:r>
-            <w:proofErr w:type="spellEnd"/>
           </w:p>
         </w:tc>
         <w:tc>
@@ -11031,31 +9852,7 @@
                 <w:sz w:val="17"/>
                 <w:szCs w:val="17"/>
               </w:rPr>
-              <w:t>Lord=</w:t>
-            </w:r>
-            <w:proofErr w:type="spellStart"/>
-            <w:r>
-              <w:rPr>
-                <w:rFonts w:ascii="Verdana" w:eastAsia="Verdana" w:hAnsi="Verdana" w:cs="Verdana"/>
-                <w:b/>
-                <w:bCs/>
-                <w:color w:val="000000"/>
-                <w:sz w:val="17"/>
-                <w:szCs w:val="17"/>
-              </w:rPr>
-              <w:t>Crossight</w:t>
-            </w:r>
-            <w:proofErr w:type="spellEnd"/>
-            <w:r>
-              <w:rPr>
-                <w:rFonts w:ascii="Verdana" w:eastAsia="Verdana" w:hAnsi="Verdana" w:cs="Verdana"/>
-                <w:b/>
-                <w:bCs/>
-                <w:color w:val="000000"/>
-                <w:sz w:val="17"/>
-                <w:szCs w:val="17"/>
-              </w:rPr>
-              <w:t xml:space="preserve"> [Shin's 6K EXHAUST]</w:t>
+              <w:t>Lord=Crossight [Shin's 6K EXHAUST]</w:t>
             </w:r>
           </w:p>
         </w:tc>
@@ -11363,31 +10160,7 @@
                 <w:sz w:val="17"/>
                 <w:szCs w:val="17"/>
               </w:rPr>
-              <w:t>In my room [</w:t>
-            </w:r>
-            <w:proofErr w:type="spellStart"/>
-            <w:r>
-              <w:rPr>
-                <w:rFonts w:ascii="Verdana" w:eastAsia="Verdana" w:hAnsi="Verdana" w:cs="Verdana"/>
-                <w:b/>
-                <w:bCs/>
-                <w:color w:val="000000"/>
-                <w:sz w:val="17"/>
-                <w:szCs w:val="17"/>
-              </w:rPr>
-              <w:t>Tidek's</w:t>
-            </w:r>
-            <w:proofErr w:type="spellEnd"/>
-            <w:r>
-              <w:rPr>
-                <w:rFonts w:ascii="Verdana" w:eastAsia="Verdana" w:hAnsi="Verdana" w:cs="Verdana"/>
-                <w:b/>
-                <w:bCs/>
-                <w:color w:val="000000"/>
-                <w:sz w:val="17"/>
-                <w:szCs w:val="17"/>
-              </w:rPr>
-              <w:t xml:space="preserve"> 6K Insane]</w:t>
+              <w:t>In my room [Tidek's 6K Insane]</w:t>
             </w:r>
           </w:p>
         </w:tc>
@@ -11477,7 +10250,6 @@
                 <w:szCs w:val="17"/>
               </w:rPr>
             </w:pPr>
-            <w:proofErr w:type="spellStart"/>
             <w:r>
               <w:rPr>
                 <w:rFonts w:ascii="Verdana" w:eastAsia="Verdana" w:hAnsi="Verdana" w:cs="Verdana"/>
@@ -11487,7 +10259,6 @@
               </w:rPr>
               <w:t>Yooh</w:t>
             </w:r>
-            <w:proofErr w:type="spellEnd"/>
           </w:p>
         </w:tc>
         <w:tc>
@@ -11534,29 +10305,16 @@
                 <w:szCs w:val="17"/>
               </w:rPr>
             </w:pPr>
-            <w:proofErr w:type="spellStart"/>
-            <w:r>
-              <w:rPr>
-                <w:rFonts w:ascii="Verdana" w:eastAsia="Verdana" w:hAnsi="Verdana" w:cs="Verdana"/>
-                <w:b/>
-                <w:bCs/>
-                <w:color w:val="000000"/>
-                <w:sz w:val="17"/>
-                <w:szCs w:val="17"/>
-              </w:rPr>
-              <w:t>MariannE</w:t>
-            </w:r>
-            <w:proofErr w:type="spellEnd"/>
-            <w:r>
-              <w:rPr>
-                <w:rFonts w:ascii="Verdana" w:eastAsia="Verdana" w:hAnsi="Verdana" w:cs="Verdana"/>
-                <w:b/>
-                <w:bCs/>
-                <w:color w:val="000000"/>
-                <w:sz w:val="17"/>
-                <w:szCs w:val="17"/>
-              </w:rPr>
-              <w:t xml:space="preserve"> [Shin's 6K Liberty]</w:t>
+            <w:r>
+              <w:rPr>
+                <w:rFonts w:ascii="Verdana" w:eastAsia="Verdana" w:hAnsi="Verdana" w:cs="Verdana"/>
+                <w:b/>
+                <w:bCs/>
+                <w:color w:val="000000"/>
+                <w:sz w:val="17"/>
+                <w:szCs w:val="17"/>
+              </w:rPr>
+              <w:t>MariannE [Shin's 6K Liberty]</w:t>
             </w:r>
           </w:p>
         </w:tc>
@@ -11710,31 +10468,7 @@
                 <w:sz w:val="17"/>
                 <w:szCs w:val="17"/>
               </w:rPr>
-              <w:t xml:space="preserve">S.O.S. [6K </w:t>
-            </w:r>
-            <w:proofErr w:type="spellStart"/>
-            <w:r>
-              <w:rPr>
-                <w:rFonts w:ascii="Verdana" w:eastAsia="Verdana" w:hAnsi="Verdana" w:cs="Verdana"/>
-                <w:b/>
-                <w:bCs/>
-                <w:color w:val="000000"/>
-                <w:sz w:val="17"/>
-                <w:szCs w:val="17"/>
-              </w:rPr>
-              <w:t>Udon</w:t>
-            </w:r>
-            <w:proofErr w:type="spellEnd"/>
-            <w:r>
-              <w:rPr>
-                <w:rFonts w:ascii="Verdana" w:eastAsia="Verdana" w:hAnsi="Verdana" w:cs="Verdana"/>
-                <w:b/>
-                <w:bCs/>
-                <w:color w:val="000000"/>
-                <w:sz w:val="17"/>
-                <w:szCs w:val="17"/>
-              </w:rPr>
-              <w:t>!]</w:t>
+              <w:t>S.O.S. [6K Udon!]</w:t>
             </w:r>
           </w:p>
         </w:tc>
@@ -11879,29 +10613,16 @@
                 <w:szCs w:val="17"/>
               </w:rPr>
             </w:pPr>
-            <w:proofErr w:type="spellStart"/>
-            <w:r>
-              <w:rPr>
-                <w:rFonts w:ascii="Verdana" w:eastAsia="Verdana" w:hAnsi="Verdana" w:cs="Verdana"/>
-                <w:b/>
-                <w:bCs/>
-                <w:color w:val="000000"/>
-                <w:sz w:val="17"/>
-                <w:szCs w:val="17"/>
-              </w:rPr>
-              <w:t>Mazare</w:t>
-            </w:r>
-            <w:proofErr w:type="spellEnd"/>
-            <w:r>
-              <w:rPr>
-                <w:rFonts w:ascii="Verdana" w:eastAsia="Verdana" w:hAnsi="Verdana" w:cs="Verdana"/>
-                <w:b/>
-                <w:bCs/>
-                <w:color w:val="000000"/>
-                <w:sz w:val="17"/>
-                <w:szCs w:val="17"/>
-              </w:rPr>
-              <w:t xml:space="preserve"> Party [Ash's 6K Extra]</w:t>
+            <w:r>
+              <w:rPr>
+                <w:rFonts w:ascii="Verdana" w:eastAsia="Verdana" w:hAnsi="Verdana" w:cs="Verdana"/>
+                <w:b/>
+                <w:bCs/>
+                <w:color w:val="000000"/>
+                <w:sz w:val="17"/>
+                <w:szCs w:val="17"/>
+              </w:rPr>
+              <w:t>Mazare Party [Ash's 6K Extra]</w:t>
             </w:r>
           </w:p>
         </w:tc>
@@ -12147,7 +10868,6 @@
                 <w:szCs w:val="17"/>
               </w:rPr>
             </w:pPr>
-            <w:proofErr w:type="spellStart"/>
             <w:r>
               <w:rPr>
                 <w:rFonts w:ascii="Verdana" w:eastAsia="Verdana" w:hAnsi="Verdana" w:cs="Verdana"/>
@@ -12157,7 +10877,6 @@
               </w:rPr>
               <w:t>Doin</w:t>
             </w:r>
-            <w:proofErr w:type="spellEnd"/>
           </w:p>
         </w:tc>
         <w:tc>
@@ -12523,55 +11242,7 @@
                 <w:sz w:val="17"/>
                 <w:szCs w:val="17"/>
               </w:rPr>
-              <w:t>* Crow Solace * [</w:t>
-            </w:r>
-            <w:proofErr w:type="spellStart"/>
-            <w:r>
-              <w:rPr>
-                <w:rFonts w:ascii="Verdana" w:eastAsia="Verdana" w:hAnsi="Verdana" w:cs="Verdana"/>
-                <w:b/>
-                <w:bCs/>
-                <w:color w:val="000000"/>
-                <w:sz w:val="17"/>
-                <w:szCs w:val="17"/>
-              </w:rPr>
-              <w:t>richard's</w:t>
-            </w:r>
-            <w:proofErr w:type="spellEnd"/>
-            <w:r>
-              <w:rPr>
-                <w:rFonts w:ascii="Verdana" w:eastAsia="Verdana" w:hAnsi="Verdana" w:cs="Verdana"/>
-                <w:b/>
-                <w:bCs/>
-                <w:color w:val="000000"/>
-                <w:sz w:val="17"/>
-                <w:szCs w:val="17"/>
-              </w:rPr>
-              <w:t xml:space="preserve"> 7K </w:t>
-            </w:r>
-            <w:proofErr w:type="spellStart"/>
-            <w:r>
-              <w:rPr>
-                <w:rFonts w:ascii="Verdana" w:eastAsia="Verdana" w:hAnsi="Verdana" w:cs="Verdana"/>
-                <w:b/>
-                <w:bCs/>
-                <w:color w:val="000000"/>
-                <w:sz w:val="17"/>
-                <w:szCs w:val="17"/>
-              </w:rPr>
-              <w:t>Soluis</w:t>
-            </w:r>
-            <w:proofErr w:type="spellEnd"/>
-            <w:r>
-              <w:rPr>
-                <w:rFonts w:ascii="Verdana" w:eastAsia="Verdana" w:hAnsi="Verdana" w:cs="Verdana"/>
-                <w:b/>
-                <w:bCs/>
-                <w:color w:val="000000"/>
-                <w:sz w:val="17"/>
-                <w:szCs w:val="17"/>
-              </w:rPr>
-              <w:t>]</w:t>
+              <w:t>* Crow Solace * [richard's 7K Soluis]</w:t>
             </w:r>
           </w:p>
         </w:tc>
@@ -13027,29 +11698,16 @@
                 <w:szCs w:val="17"/>
               </w:rPr>
             </w:pPr>
-            <w:proofErr w:type="spellStart"/>
-            <w:r>
-              <w:rPr>
-                <w:rFonts w:ascii="Verdana" w:eastAsia="Verdana" w:hAnsi="Verdana" w:cs="Verdana"/>
-                <w:b/>
-                <w:bCs/>
-                <w:color w:val="000000"/>
-                <w:sz w:val="17"/>
-                <w:szCs w:val="17"/>
-              </w:rPr>
-              <w:t>Bangin</w:t>
-            </w:r>
-            <w:proofErr w:type="spellEnd"/>
-            <w:r>
-              <w:rPr>
-                <w:rFonts w:ascii="Verdana" w:eastAsia="Verdana" w:hAnsi="Verdana" w:cs="Verdana"/>
-                <w:b/>
-                <w:bCs/>
-                <w:color w:val="000000"/>
-                <w:sz w:val="17"/>
-                <w:szCs w:val="17"/>
-              </w:rPr>
-              <w:t>' Burst [Rage!!]</w:t>
+            <w:r>
+              <w:rPr>
+                <w:rFonts w:ascii="Verdana" w:eastAsia="Verdana" w:hAnsi="Verdana" w:cs="Verdana"/>
+                <w:b/>
+                <w:bCs/>
+                <w:color w:val="000000"/>
+                <w:sz w:val="17"/>
+                <w:szCs w:val="17"/>
+              </w:rPr>
+              <w:t>Bangin' Burst [Rage!!]</w:t>
             </w:r>
           </w:p>
         </w:tc>
@@ -13140,7 +11798,6 @@
                 <w:szCs w:val="17"/>
               </w:rPr>
             </w:pPr>
-            <w:proofErr w:type="spellStart"/>
             <w:r>
               <w:rPr>
                 <w:rFonts w:ascii="Verdana" w:eastAsia="Verdana" w:hAnsi="Verdana" w:cs="Verdana"/>
@@ -13148,17 +11805,7 @@
                 <w:sz w:val="17"/>
                 <w:szCs w:val="17"/>
               </w:rPr>
-              <w:t>w_tre</w:t>
-            </w:r>
-            <w:proofErr w:type="spellEnd"/>
-            <w:r>
-              <w:rPr>
-                <w:rFonts w:ascii="Verdana" w:eastAsia="Verdana" w:hAnsi="Verdana" w:cs="Verdana"/>
-                <w:color w:val="464646"/>
-                <w:sz w:val="17"/>
-                <w:szCs w:val="17"/>
-              </w:rPr>
-              <w:t xml:space="preserve"> respect for AT&amp;HU</w:t>
+              <w:t>w_tre respect for AT&amp;HU</w:t>
             </w:r>
           </w:p>
         </w:tc>
@@ -13313,78 +11960,7 @@
                 <w:sz w:val="17"/>
                 <w:szCs w:val="17"/>
               </w:rPr>
-              <w:t xml:space="preserve">Orange </w:t>
-            </w:r>
-            <w:proofErr w:type="gramStart"/>
-            <w:r>
-              <w:rPr>
-                <w:rFonts w:ascii="Verdana" w:eastAsia="Verdana" w:hAnsi="Verdana" w:cs="Verdana"/>
-                <w:color w:val="464646"/>
-                <w:sz w:val="17"/>
-                <w:szCs w:val="17"/>
-              </w:rPr>
-              <w:t>Heart(</w:t>
-            </w:r>
-            <w:proofErr w:type="spellStart"/>
-            <w:proofErr w:type="gramEnd"/>
-            <w:r>
-              <w:rPr>
-                <w:rFonts w:ascii="Verdana" w:eastAsia="Verdana" w:hAnsi="Verdana" w:cs="Verdana"/>
-                <w:color w:val="464646"/>
-                <w:sz w:val="17"/>
-                <w:szCs w:val="17"/>
-              </w:rPr>
-              <w:t>cv:Honda</w:t>
-            </w:r>
-            <w:proofErr w:type="spellEnd"/>
-            <w:r>
-              <w:rPr>
-                <w:rFonts w:ascii="Verdana" w:eastAsia="Verdana" w:hAnsi="Verdana" w:cs="Verdana"/>
-                <w:color w:val="464646"/>
-                <w:sz w:val="17"/>
-                <w:szCs w:val="17"/>
-              </w:rPr>
-              <w:t xml:space="preserve"> Mariko) Neptune(</w:t>
-            </w:r>
-            <w:proofErr w:type="spellStart"/>
-            <w:r>
-              <w:rPr>
-                <w:rFonts w:ascii="Verdana" w:eastAsia="Verdana" w:hAnsi="Verdana" w:cs="Verdana"/>
-                <w:color w:val="464646"/>
-                <w:sz w:val="17"/>
-                <w:szCs w:val="17"/>
-              </w:rPr>
-              <w:t>cv:Tanaka</w:t>
-            </w:r>
-            <w:proofErr w:type="spellEnd"/>
-            <w:r>
-              <w:rPr>
-                <w:rFonts w:ascii="Verdana" w:eastAsia="Verdana" w:hAnsi="Verdana" w:cs="Verdana"/>
-                <w:color w:val="464646"/>
-                <w:sz w:val="17"/>
-                <w:szCs w:val="17"/>
-              </w:rPr>
-              <w:t xml:space="preserve"> </w:t>
-            </w:r>
-            <w:proofErr w:type="spellStart"/>
-            <w:r>
-              <w:rPr>
-                <w:rFonts w:ascii="Verdana" w:eastAsia="Verdana" w:hAnsi="Verdana" w:cs="Verdana"/>
-                <w:color w:val="464646"/>
-                <w:sz w:val="17"/>
-                <w:szCs w:val="17"/>
-              </w:rPr>
-              <w:t>Rie</w:t>
-            </w:r>
-            <w:proofErr w:type="spellEnd"/>
-            <w:r>
-              <w:rPr>
-                <w:rFonts w:ascii="Verdana" w:eastAsia="Verdana" w:hAnsi="Verdana" w:cs="Verdana"/>
-                <w:color w:val="464646"/>
-                <w:sz w:val="17"/>
-                <w:szCs w:val="17"/>
-              </w:rPr>
-              <w:t>)</w:t>
+              <w:t>Orange Heart(cv:Honda Mariko) Neptune(cv:Tanaka Rie)</w:t>
             </w:r>
           </w:p>
         </w:tc>
@@ -13432,53 +12008,16 @@
                 <w:szCs w:val="17"/>
               </w:rPr>
             </w:pPr>
-            <w:proofErr w:type="spellStart"/>
-            <w:r>
-              <w:rPr>
-                <w:rFonts w:ascii="Verdana" w:eastAsia="Verdana" w:hAnsi="Verdana" w:cs="Verdana"/>
-                <w:b/>
-                <w:bCs/>
-                <w:color w:val="000000"/>
-                <w:sz w:val="17"/>
-                <w:szCs w:val="17"/>
-              </w:rPr>
-              <w:t>Mousou</w:t>
-            </w:r>
-            <w:proofErr w:type="spellEnd"/>
-            <w:r>
-              <w:rPr>
-                <w:rFonts w:ascii="Verdana" w:eastAsia="Verdana" w:hAnsi="Verdana" w:cs="Verdana"/>
-                <w:b/>
-                <w:bCs/>
-                <w:color w:val="000000"/>
-                <w:sz w:val="17"/>
-                <w:szCs w:val="17"/>
-              </w:rPr>
-              <w:t xml:space="preserve"> </w:t>
-            </w:r>
-            <w:proofErr w:type="spellStart"/>
-            <w:r>
-              <w:rPr>
-                <w:rFonts w:ascii="Verdana" w:eastAsia="Verdana" w:hAnsi="Verdana" w:cs="Verdana"/>
-                <w:b/>
-                <w:bCs/>
-                <w:color w:val="000000"/>
-                <w:sz w:val="17"/>
-                <w:szCs w:val="17"/>
-              </w:rPr>
-              <w:t>Katharsis</w:t>
-            </w:r>
-            <w:proofErr w:type="spellEnd"/>
-            <w:r>
-              <w:rPr>
-                <w:rFonts w:ascii="Verdana" w:eastAsia="Verdana" w:hAnsi="Verdana" w:cs="Verdana"/>
-                <w:b/>
-                <w:bCs/>
-                <w:color w:val="000000"/>
-                <w:sz w:val="17"/>
-                <w:szCs w:val="17"/>
-              </w:rPr>
-              <w:t xml:space="preserve"> [_UJ's MX]</w:t>
+            <w:r>
+              <w:rPr>
+                <w:rFonts w:ascii="Verdana" w:eastAsia="Verdana" w:hAnsi="Verdana" w:cs="Verdana"/>
+                <w:b/>
+                <w:bCs/>
+                <w:color w:val="000000"/>
+                <w:sz w:val="17"/>
+                <w:szCs w:val="17"/>
+              </w:rPr>
+              <w:t>Mousou Katharsis [_UJ's MX]</w:t>
             </w:r>
           </w:p>
         </w:tc>
@@ -13569,7 +12108,6 @@
                 <w:szCs w:val="17"/>
               </w:rPr>
             </w:pPr>
-            <w:proofErr w:type="spellStart"/>
             <w:r>
               <w:rPr>
                 <w:rFonts w:ascii="Verdana" w:eastAsia="Verdana" w:hAnsi="Verdana" w:cs="Verdana"/>
@@ -13579,7 +12117,6 @@
               </w:rPr>
               <w:t>LeaF</w:t>
             </w:r>
-            <w:proofErr w:type="spellEnd"/>
           </w:p>
         </w:tc>
         <w:tc>
@@ -13727,7 +12264,6 @@
                 <w:szCs w:val="17"/>
               </w:rPr>
             </w:pPr>
-            <w:proofErr w:type="spellStart"/>
             <w:r>
               <w:rPr>
                 <w:rFonts w:ascii="Verdana" w:eastAsia="Verdana" w:hAnsi="Verdana" w:cs="Verdana"/>
@@ -13737,7 +12273,6 @@
               </w:rPr>
               <w:t>MiddleIsland</w:t>
             </w:r>
-            <w:proofErr w:type="spellEnd"/>
           </w:p>
         </w:tc>
         <w:tc>
@@ -13948,31 +12483,7 @@
                 <w:sz w:val="17"/>
                 <w:szCs w:val="17"/>
               </w:rPr>
-              <w:t xml:space="preserve">Illusion of Inflict [7K </w:t>
-            </w:r>
-            <w:proofErr w:type="spellStart"/>
-            <w:r>
-              <w:rPr>
-                <w:rFonts w:ascii="Verdana" w:eastAsia="Verdana" w:hAnsi="Verdana" w:cs="Verdana"/>
-                <w:b/>
-                <w:bCs/>
-                <w:color w:val="000000"/>
-                <w:sz w:val="17"/>
-                <w:szCs w:val="17"/>
-              </w:rPr>
-              <w:t>Kruxified</w:t>
-            </w:r>
-            <w:proofErr w:type="spellEnd"/>
-            <w:r>
-              <w:rPr>
-                <w:rFonts w:ascii="Verdana" w:eastAsia="Verdana" w:hAnsi="Verdana" w:cs="Verdana"/>
-                <w:b/>
-                <w:bCs/>
-                <w:color w:val="000000"/>
-                <w:sz w:val="17"/>
-                <w:szCs w:val="17"/>
-              </w:rPr>
-              <w:t>]</w:t>
+              <w:t>Illusion of Inflict [7K Kruxified]</w:t>
             </w:r>
           </w:p>
         </w:tc>
@@ -14063,7 +12574,6 @@
                 <w:szCs w:val="17"/>
               </w:rPr>
             </w:pPr>
-            <w:proofErr w:type="spellStart"/>
             <w:r>
               <w:rPr>
                 <w:rFonts w:ascii="Verdana" w:eastAsia="Verdana" w:hAnsi="Verdana" w:cs="Verdana"/>
@@ -14073,7 +12583,6 @@
               </w:rPr>
               <w:t>technoplanet</w:t>
             </w:r>
-            <w:proofErr w:type="spellEnd"/>
           </w:p>
         </w:tc>
         <w:tc>
@@ -14220,7 +12729,6 @@
                 <w:szCs w:val="17"/>
               </w:rPr>
             </w:pPr>
-            <w:proofErr w:type="spellStart"/>
             <w:r>
               <w:rPr>
                 <w:rFonts w:ascii="Verdana" w:eastAsia="Verdana" w:hAnsi="Verdana" w:cs="Verdana"/>
@@ -14228,29 +12736,8 @@
                 <w:sz w:val="17"/>
                 <w:szCs w:val="17"/>
               </w:rPr>
-              <w:t>kamome</w:t>
-            </w:r>
-            <w:proofErr w:type="spellEnd"/>
-            <w:r>
-              <w:rPr>
-                <w:rFonts w:ascii="Verdana" w:eastAsia="Verdana" w:hAnsi="Verdana" w:cs="Verdana"/>
-                <w:color w:val="464646"/>
-                <w:sz w:val="17"/>
-                <w:szCs w:val="17"/>
-              </w:rPr>
-              <w:t xml:space="preserve"> </w:t>
-            </w:r>
-            <w:proofErr w:type="spellStart"/>
-            <w:r>
-              <w:rPr>
-                <w:rFonts w:ascii="Verdana" w:eastAsia="Verdana" w:hAnsi="Verdana" w:cs="Verdana"/>
-                <w:color w:val="464646"/>
-                <w:sz w:val="17"/>
-                <w:szCs w:val="17"/>
-              </w:rPr>
-              <w:t>sano</w:t>
-            </w:r>
-            <w:proofErr w:type="spellEnd"/>
+              <w:t>kamome sano</w:t>
+            </w:r>
           </w:p>
         </w:tc>
         <w:tc>
@@ -14297,29 +12784,16 @@
                 <w:szCs w:val="17"/>
               </w:rPr>
             </w:pPr>
-            <w:proofErr w:type="gramStart"/>
-            <w:r>
-              <w:rPr>
-                <w:rFonts w:ascii="Verdana" w:eastAsia="Verdana" w:hAnsi="Verdana" w:cs="Verdana"/>
-                <w:b/>
-                <w:bCs/>
-                <w:color w:val="000000"/>
-                <w:sz w:val="17"/>
-                <w:szCs w:val="17"/>
-              </w:rPr>
-              <w:t>archive::</w:t>
-            </w:r>
-            <w:proofErr w:type="gramEnd"/>
-            <w:r>
-              <w:rPr>
-                <w:rFonts w:ascii="Verdana" w:eastAsia="Verdana" w:hAnsi="Verdana" w:cs="Verdana"/>
-                <w:b/>
-                <w:bCs/>
-                <w:color w:val="000000"/>
-                <w:sz w:val="17"/>
-                <w:szCs w:val="17"/>
-              </w:rPr>
-              <w:t>zip [GRAVITY]</w:t>
+            <w:r>
+              <w:rPr>
+                <w:rFonts w:ascii="Verdana" w:eastAsia="Verdana" w:hAnsi="Verdana" w:cs="Verdana"/>
+                <w:b/>
+                <w:bCs/>
+                <w:color w:val="000000"/>
+                <w:sz w:val="17"/>
+                <w:szCs w:val="17"/>
+              </w:rPr>
+              <w:t>archive::zip [GRAVITY]</w:t>
             </w:r>
           </w:p>
         </w:tc>
@@ -14410,7 +12884,6 @@
                 <w:szCs w:val="17"/>
               </w:rPr>
             </w:pPr>
-            <w:proofErr w:type="spellStart"/>
             <w:r>
               <w:rPr>
                 <w:rFonts w:ascii="Verdana" w:eastAsia="Verdana" w:hAnsi="Verdana" w:cs="Verdana"/>
@@ -14420,7 +12893,6 @@
               </w:rPr>
               <w:t>LeaF</w:t>
             </w:r>
-            <w:proofErr w:type="spellEnd"/>
           </w:p>
         </w:tc>
         <w:tc>
@@ -14476,31 +12948,7 @@
                 <w:sz w:val="17"/>
                 <w:szCs w:val="17"/>
               </w:rPr>
-              <w:t>Alice in Misanthrope -</w:t>
-            </w:r>
-            <w:proofErr w:type="spellStart"/>
-            <w:r>
-              <w:rPr>
-                <w:rFonts w:ascii="Verdana" w:eastAsia="Verdana" w:hAnsi="Verdana" w:cs="Verdana"/>
-                <w:b/>
-                <w:bCs/>
-                <w:color w:val="000000"/>
-                <w:sz w:val="17"/>
-                <w:szCs w:val="17"/>
-              </w:rPr>
-              <w:t>Ensei</w:t>
-            </w:r>
-            <w:proofErr w:type="spellEnd"/>
-            <w:r>
-              <w:rPr>
-                <w:rFonts w:ascii="Verdana" w:eastAsia="Verdana" w:hAnsi="Verdana" w:cs="Verdana"/>
-                <w:b/>
-                <w:bCs/>
-                <w:color w:val="000000"/>
-                <w:sz w:val="17"/>
-                <w:szCs w:val="17"/>
-              </w:rPr>
-              <w:t xml:space="preserve"> Alice- [Alice in Wonderland]</w:t>
+              <w:t>Alice in Misanthrope -Ensei Alice- [Alice in Wonderland]</w:t>
             </w:r>
           </w:p>
         </w:tc>
@@ -14655,103 +13103,7 @@
                 <w:sz w:val="17"/>
                 <w:szCs w:val="17"/>
               </w:rPr>
-              <w:t xml:space="preserve">Hoshi </w:t>
-            </w:r>
-            <w:proofErr w:type="spellStart"/>
-            <w:r>
-              <w:rPr>
-                <w:rFonts w:ascii="Verdana" w:eastAsia="Verdana" w:hAnsi="Verdana" w:cs="Verdana"/>
-                <w:b/>
-                <w:bCs/>
-                <w:color w:val="000000"/>
-                <w:sz w:val="17"/>
-                <w:szCs w:val="17"/>
-              </w:rPr>
-              <w:t>ga</w:t>
-            </w:r>
-            <w:proofErr w:type="spellEnd"/>
-            <w:r>
-              <w:rPr>
-                <w:rFonts w:ascii="Verdana" w:eastAsia="Verdana" w:hAnsi="Verdana" w:cs="Verdana"/>
-                <w:b/>
-                <w:bCs/>
-                <w:color w:val="000000"/>
-                <w:sz w:val="17"/>
-                <w:szCs w:val="17"/>
-              </w:rPr>
-              <w:t xml:space="preserve"> </w:t>
-            </w:r>
-            <w:proofErr w:type="spellStart"/>
-            <w:r>
-              <w:rPr>
-                <w:rFonts w:ascii="Verdana" w:eastAsia="Verdana" w:hAnsi="Verdana" w:cs="Verdana"/>
-                <w:b/>
-                <w:bCs/>
-                <w:color w:val="000000"/>
-                <w:sz w:val="17"/>
-                <w:szCs w:val="17"/>
-              </w:rPr>
-              <w:t>Furanai</w:t>
-            </w:r>
-            <w:proofErr w:type="spellEnd"/>
-            <w:r>
-              <w:rPr>
-                <w:rFonts w:ascii="Verdana" w:eastAsia="Verdana" w:hAnsi="Verdana" w:cs="Verdana"/>
-                <w:b/>
-                <w:bCs/>
-                <w:color w:val="000000"/>
-                <w:sz w:val="17"/>
-                <w:szCs w:val="17"/>
-              </w:rPr>
-              <w:t xml:space="preserve"> </w:t>
-            </w:r>
-            <w:proofErr w:type="spellStart"/>
-            <w:r>
-              <w:rPr>
-                <w:rFonts w:ascii="Verdana" w:eastAsia="Verdana" w:hAnsi="Verdana" w:cs="Verdana"/>
-                <w:b/>
-                <w:bCs/>
-                <w:color w:val="000000"/>
-                <w:sz w:val="17"/>
-                <w:szCs w:val="17"/>
-              </w:rPr>
-              <w:t>Machi</w:t>
-            </w:r>
-            <w:proofErr w:type="spellEnd"/>
-            <w:r>
-              <w:rPr>
-                <w:rFonts w:ascii="Verdana" w:eastAsia="Verdana" w:hAnsi="Verdana" w:cs="Verdana"/>
-                <w:b/>
-                <w:bCs/>
-                <w:color w:val="000000"/>
-                <w:sz w:val="17"/>
-                <w:szCs w:val="17"/>
-              </w:rPr>
-              <w:t xml:space="preserve"> [Meteor Shower // </w:t>
-            </w:r>
-            <w:proofErr w:type="spellStart"/>
-            <w:r>
-              <w:rPr>
-                <w:rFonts w:ascii="Verdana" w:eastAsia="Verdana" w:hAnsi="Verdana" w:cs="Verdana"/>
-                <w:b/>
-                <w:bCs/>
-                <w:color w:val="000000"/>
-                <w:sz w:val="17"/>
-                <w:szCs w:val="17"/>
-              </w:rPr>
-              <w:t>pporse's</w:t>
-            </w:r>
-            <w:proofErr w:type="spellEnd"/>
-            <w:r>
-              <w:rPr>
-                <w:rFonts w:ascii="Verdana" w:eastAsia="Verdana" w:hAnsi="Verdana" w:cs="Verdana"/>
-                <w:b/>
-                <w:bCs/>
-                <w:color w:val="000000"/>
-                <w:sz w:val="17"/>
-                <w:szCs w:val="17"/>
-              </w:rPr>
-              <w:t xml:space="preserve"> 7K]</w:t>
+              <w:t>Hoshi ga Furanai Machi [Meteor Shower // pporse's 7K]</w:t>
             </w:r>
           </w:p>
         </w:tc>
@@ -14842,7 +13194,6 @@
                 <w:szCs w:val="17"/>
               </w:rPr>
             </w:pPr>
-            <w:proofErr w:type="spellStart"/>
             <w:r>
               <w:rPr>
                 <w:rFonts w:ascii="Verdana" w:eastAsia="Verdana" w:hAnsi="Verdana" w:cs="Verdana"/>
@@ -14852,7 +13203,6 @@
               </w:rPr>
               <w:t>Yooh</w:t>
             </w:r>
-            <w:proofErr w:type="spellEnd"/>
           </w:p>
         </w:tc>
         <w:tc>
@@ -15006,19 +13356,8 @@
                 <w:sz w:val="17"/>
                 <w:szCs w:val="17"/>
               </w:rPr>
-              <w:t xml:space="preserve">Umeboshi </w:t>
-            </w:r>
-            <w:proofErr w:type="spellStart"/>
-            <w:r>
-              <w:rPr>
-                <w:rFonts w:ascii="Verdana" w:eastAsia="Verdana" w:hAnsi="Verdana" w:cs="Verdana"/>
-                <w:color w:val="464646"/>
-                <w:sz w:val="17"/>
-                <w:szCs w:val="17"/>
-              </w:rPr>
-              <w:t>Chazuke</w:t>
-            </w:r>
-            <w:proofErr w:type="spellEnd"/>
+              <w:t>Umeboshi Chazuke</w:t>
+            </w:r>
           </w:p>
         </w:tc>
         <w:tc>
@@ -15074,31 +13413,7 @@
                 <w:sz w:val="17"/>
                 <w:szCs w:val="17"/>
               </w:rPr>
-              <w:t xml:space="preserve">Panic! </w:t>
-            </w:r>
-            <w:proofErr w:type="spellStart"/>
-            <w:r>
-              <w:rPr>
-                <w:rFonts w:ascii="Verdana" w:eastAsia="Verdana" w:hAnsi="Verdana" w:cs="Verdana"/>
-                <w:b/>
-                <w:bCs/>
-                <w:color w:val="000000"/>
-                <w:sz w:val="17"/>
-                <w:szCs w:val="17"/>
-              </w:rPr>
-              <w:t>Pop'n</w:t>
-            </w:r>
-            <w:proofErr w:type="spellEnd"/>
-            <w:r>
-              <w:rPr>
-                <w:rFonts w:ascii="Verdana" w:eastAsia="Verdana" w:hAnsi="Verdana" w:cs="Verdana"/>
-                <w:b/>
-                <w:bCs/>
-                <w:color w:val="000000"/>
-                <w:sz w:val="17"/>
-                <w:szCs w:val="17"/>
-              </w:rPr>
-              <w:t>! Picnic! [Picnic!]</w:t>
+              <w:t>Panic! Pop'n! Picnic! [Picnic!]</w:t>
             </w:r>
           </w:p>
         </w:tc>
@@ -15189,7 +13504,6 @@
                 <w:szCs w:val="17"/>
               </w:rPr>
             </w:pPr>
-            <w:proofErr w:type="spellStart"/>
             <w:r>
               <w:rPr>
                 <w:rFonts w:ascii="Verdana" w:eastAsia="Verdana" w:hAnsi="Verdana" w:cs="Verdana"/>
@@ -15199,7 +13513,6 @@
               </w:rPr>
               <w:t>Yooh</w:t>
             </w:r>
-            <w:proofErr w:type="spellEnd"/>
           </w:p>
         </w:tc>
         <w:tc>
@@ -15246,53 +13559,16 @@
                 <w:szCs w:val="17"/>
               </w:rPr>
             </w:pPr>
-            <w:proofErr w:type="spellStart"/>
-            <w:r>
-              <w:rPr>
-                <w:rFonts w:ascii="Verdana" w:eastAsia="Verdana" w:hAnsi="Verdana" w:cs="Verdana"/>
-                <w:b/>
-                <w:bCs/>
-                <w:color w:val="000000"/>
-                <w:sz w:val="17"/>
-                <w:szCs w:val="17"/>
-              </w:rPr>
-              <w:t>LiFE</w:t>
-            </w:r>
-            <w:proofErr w:type="spellEnd"/>
-            <w:r>
-              <w:rPr>
-                <w:rFonts w:ascii="Verdana" w:eastAsia="Verdana" w:hAnsi="Verdana" w:cs="Verdana"/>
-                <w:b/>
-                <w:bCs/>
-                <w:color w:val="000000"/>
-                <w:sz w:val="17"/>
-                <w:szCs w:val="17"/>
-              </w:rPr>
-              <w:t xml:space="preserve"> Garden (Extended Mix) [</w:t>
-            </w:r>
-            <w:proofErr w:type="spellStart"/>
-            <w:r>
-              <w:rPr>
-                <w:rFonts w:ascii="Verdana" w:eastAsia="Verdana" w:hAnsi="Verdana" w:cs="Verdana"/>
-                <w:b/>
-                <w:bCs/>
-                <w:color w:val="000000"/>
-                <w:sz w:val="17"/>
-                <w:szCs w:val="17"/>
-              </w:rPr>
-              <w:t>Eutopia</w:t>
-            </w:r>
-            <w:proofErr w:type="spellEnd"/>
-            <w:r>
-              <w:rPr>
-                <w:rFonts w:ascii="Verdana" w:eastAsia="Verdana" w:hAnsi="Verdana" w:cs="Verdana"/>
-                <w:b/>
-                <w:bCs/>
-                <w:color w:val="000000"/>
-                <w:sz w:val="17"/>
-                <w:szCs w:val="17"/>
-              </w:rPr>
-              <w:t>]</w:t>
+            <w:r>
+              <w:rPr>
+                <w:rFonts w:ascii="Verdana" w:eastAsia="Verdana" w:hAnsi="Verdana" w:cs="Verdana"/>
+                <w:b/>
+                <w:bCs/>
+                <w:color w:val="000000"/>
+                <w:sz w:val="17"/>
+                <w:szCs w:val="17"/>
+              </w:rPr>
+              <w:t>LiFE Garden (Extended Mix) [Eutopia]</w:t>
             </w:r>
           </w:p>
         </w:tc>
@@ -15383,7 +13659,6 @@
                 <w:szCs w:val="17"/>
               </w:rPr>
             </w:pPr>
-            <w:proofErr w:type="spellStart"/>
             <w:r>
               <w:rPr>
                 <w:rFonts w:ascii="Verdana" w:eastAsia="Verdana" w:hAnsi="Verdana" w:cs="Verdana"/>
@@ -15393,7 +13668,6 @@
               </w:rPr>
               <w:t>LeaF</w:t>
             </w:r>
-            <w:proofErr w:type="spellEnd"/>
           </w:p>
         </w:tc>
         <w:tc>
@@ -15648,7 +13922,6 @@
                 <w:color w:val="000000"/>
               </w:rPr>
             </w:pPr>
-            <w:proofErr w:type="spellStart"/>
             <w:r>
               <w:rPr>
                 <w:rFonts w:ascii="Verdana" w:eastAsia="Verdana" w:hAnsi="Verdana" w:cs="Verdana"/>
@@ -15663,7 +13936,6 @@
               </w:rPr>
               <w:t>a</w:t>
             </w:r>
-            <w:proofErr w:type="spellEnd"/>
           </w:p>
         </w:tc>
       </w:tr>
@@ -16238,53 +14510,16 @@
                 <w:szCs w:val="17"/>
               </w:rPr>
             </w:pPr>
-            <w:proofErr w:type="spellStart"/>
-            <w:r>
-              <w:rPr>
-                <w:rFonts w:ascii="Verdana" w:eastAsia="Verdana" w:hAnsi="Verdana" w:cs="Verdana"/>
-                <w:b/>
-                <w:bCs/>
-                <w:color w:val="000000"/>
-                <w:sz w:val="17"/>
-                <w:szCs w:val="17"/>
-              </w:rPr>
-              <w:t>Yukizukiyo</w:t>
-            </w:r>
-            <w:proofErr w:type="spellEnd"/>
-            <w:r>
-              <w:rPr>
-                <w:rFonts w:ascii="Verdana" w:eastAsia="Verdana" w:hAnsi="Verdana" w:cs="Verdana"/>
-                <w:b/>
-                <w:bCs/>
-                <w:color w:val="000000"/>
-                <w:sz w:val="17"/>
-                <w:szCs w:val="17"/>
-              </w:rPr>
-              <w:t xml:space="preserve"> [</w:t>
-            </w:r>
-            <w:proofErr w:type="spellStart"/>
-            <w:r>
-              <w:rPr>
-                <w:rFonts w:ascii="Verdana" w:eastAsia="Verdana" w:hAnsi="Verdana" w:cs="Verdana"/>
-                <w:b/>
-                <w:bCs/>
-                <w:color w:val="000000"/>
-                <w:sz w:val="17"/>
-                <w:szCs w:val="17"/>
-              </w:rPr>
-              <w:t>victorica's</w:t>
-            </w:r>
-            <w:proofErr w:type="spellEnd"/>
-            <w:r>
-              <w:rPr>
-                <w:rFonts w:ascii="Verdana" w:eastAsia="Verdana" w:hAnsi="Verdana" w:cs="Verdana"/>
-                <w:b/>
-                <w:bCs/>
-                <w:color w:val="000000"/>
-                <w:sz w:val="17"/>
-                <w:szCs w:val="17"/>
-              </w:rPr>
-              <w:t xml:space="preserve"> 8K Lv.10]</w:t>
+            <w:r>
+              <w:rPr>
+                <w:rFonts w:ascii="Verdana" w:eastAsia="Verdana" w:hAnsi="Verdana" w:cs="Verdana"/>
+                <w:b/>
+                <w:bCs/>
+                <w:color w:val="000000"/>
+                <w:sz w:val="17"/>
+                <w:szCs w:val="17"/>
+              </w:rPr>
+              <w:t>Yukizukiyo [victorica's 8K Lv.10]</w:t>
             </w:r>
           </w:p>
         </w:tc>
@@ -16583,53 +14818,16 @@
                 <w:szCs w:val="17"/>
               </w:rPr>
             </w:pPr>
-            <w:proofErr w:type="spellStart"/>
-            <w:r>
-              <w:rPr>
-                <w:rFonts w:ascii="Verdana" w:eastAsia="Verdana" w:hAnsi="Verdana" w:cs="Verdana"/>
-                <w:b/>
-                <w:bCs/>
-                <w:color w:val="000000"/>
-                <w:sz w:val="17"/>
-                <w:szCs w:val="17"/>
-              </w:rPr>
-              <w:t>Yukizukiyo</w:t>
-            </w:r>
-            <w:proofErr w:type="spellEnd"/>
-            <w:r>
-              <w:rPr>
-                <w:rFonts w:ascii="Verdana" w:eastAsia="Verdana" w:hAnsi="Verdana" w:cs="Verdana"/>
-                <w:b/>
-                <w:bCs/>
-                <w:color w:val="000000"/>
-                <w:sz w:val="17"/>
-                <w:szCs w:val="17"/>
-              </w:rPr>
-              <w:t xml:space="preserve"> [</w:t>
-            </w:r>
-            <w:proofErr w:type="spellStart"/>
-            <w:r>
-              <w:rPr>
-                <w:rFonts w:ascii="Verdana" w:eastAsia="Verdana" w:hAnsi="Verdana" w:cs="Verdana"/>
-                <w:b/>
-                <w:bCs/>
-                <w:color w:val="000000"/>
-                <w:sz w:val="17"/>
-                <w:szCs w:val="17"/>
-              </w:rPr>
-              <w:t>victorica's</w:t>
-            </w:r>
-            <w:proofErr w:type="spellEnd"/>
-            <w:r>
-              <w:rPr>
-                <w:rFonts w:ascii="Verdana" w:eastAsia="Verdana" w:hAnsi="Verdana" w:cs="Verdana"/>
-                <w:b/>
-                <w:bCs/>
-                <w:color w:val="000000"/>
-                <w:sz w:val="17"/>
-                <w:szCs w:val="17"/>
-              </w:rPr>
-              <w:t xml:space="preserve"> 8K Lv.12]</w:t>
+            <w:r>
+              <w:rPr>
+                <w:rFonts w:ascii="Verdana" w:eastAsia="Verdana" w:hAnsi="Verdana" w:cs="Verdana"/>
+                <w:b/>
+                <w:bCs/>
+                <w:color w:val="000000"/>
+                <w:sz w:val="17"/>
+                <w:szCs w:val="17"/>
+              </w:rPr>
+              <w:t>Yukizukiyo [victorica's 8K Lv.12]</w:t>
             </w:r>
           </w:p>
         </w:tc>
@@ -16774,53 +14972,16 @@
                 <w:szCs w:val="17"/>
               </w:rPr>
             </w:pPr>
-            <w:proofErr w:type="spellStart"/>
-            <w:r>
-              <w:rPr>
-                <w:rFonts w:ascii="Verdana" w:eastAsia="Verdana" w:hAnsi="Verdana" w:cs="Verdana"/>
-                <w:b/>
-                <w:bCs/>
-                <w:color w:val="000000"/>
-                <w:sz w:val="17"/>
-                <w:szCs w:val="17"/>
-              </w:rPr>
-              <w:t>Dysnomia</w:t>
-            </w:r>
-            <w:proofErr w:type="spellEnd"/>
-            <w:r>
-              <w:rPr>
-                <w:rFonts w:ascii="Verdana" w:eastAsia="Verdana" w:hAnsi="Verdana" w:cs="Verdana"/>
-                <w:b/>
-                <w:bCs/>
-                <w:color w:val="000000"/>
-                <w:sz w:val="17"/>
-                <w:szCs w:val="17"/>
-              </w:rPr>
-              <w:t xml:space="preserve"> [</w:t>
-            </w:r>
-            <w:proofErr w:type="spellStart"/>
-            <w:r>
-              <w:rPr>
-                <w:rFonts w:ascii="Verdana" w:eastAsia="Verdana" w:hAnsi="Verdana" w:cs="Verdana"/>
-                <w:b/>
-                <w:bCs/>
-                <w:color w:val="000000"/>
-                <w:sz w:val="17"/>
-                <w:szCs w:val="17"/>
-              </w:rPr>
-              <w:t>Rayz</w:t>
-            </w:r>
-            <w:proofErr w:type="spellEnd"/>
-            <w:r>
-              <w:rPr>
-                <w:rFonts w:ascii="Verdana" w:eastAsia="Verdana" w:hAnsi="Verdana" w:cs="Verdana"/>
-                <w:b/>
-                <w:bCs/>
-                <w:color w:val="000000"/>
-                <w:sz w:val="17"/>
-                <w:szCs w:val="17"/>
-              </w:rPr>
-              <w:t>' 8K Hyper]</w:t>
+            <w:r>
+              <w:rPr>
+                <w:rFonts w:ascii="Verdana" w:eastAsia="Verdana" w:hAnsi="Verdana" w:cs="Verdana"/>
+                <w:b/>
+                <w:bCs/>
+                <w:color w:val="000000"/>
+                <w:sz w:val="17"/>
+                <w:szCs w:val="17"/>
+              </w:rPr>
+              <w:t>Dysnomia [Rayz' 8K Hyper]</w:t>
             </w:r>
           </w:p>
         </w:tc>
@@ -16974,31 +15135,7 @@
                 <w:sz w:val="17"/>
                 <w:szCs w:val="17"/>
               </w:rPr>
-              <w:t xml:space="preserve">Yume </w:t>
-            </w:r>
-            <w:proofErr w:type="spellStart"/>
-            <w:r>
-              <w:rPr>
-                <w:rFonts w:ascii="Verdana" w:eastAsia="Verdana" w:hAnsi="Verdana" w:cs="Verdana"/>
-                <w:b/>
-                <w:bCs/>
-                <w:color w:val="000000"/>
-                <w:sz w:val="17"/>
-                <w:szCs w:val="17"/>
-              </w:rPr>
-              <w:t>Tourou</w:t>
-            </w:r>
-            <w:proofErr w:type="spellEnd"/>
-            <w:r>
-              <w:rPr>
-                <w:rFonts w:ascii="Verdana" w:eastAsia="Verdana" w:hAnsi="Verdana" w:cs="Verdana"/>
-                <w:b/>
-                <w:bCs/>
-                <w:color w:val="000000"/>
-                <w:sz w:val="17"/>
-                <w:szCs w:val="17"/>
-              </w:rPr>
-              <w:t xml:space="preserve"> [Shana's Hard]</w:t>
+              <w:t>Yume Tourou [Shana's Hard]</w:t>
             </w:r>
           </w:p>
         </w:tc>
@@ -17088,7 +15225,6 @@
                 <w:szCs w:val="17"/>
               </w:rPr>
             </w:pPr>
-            <w:proofErr w:type="spellStart"/>
             <w:r>
               <w:rPr>
                 <w:rFonts w:ascii="Verdana" w:eastAsia="Verdana" w:hAnsi="Verdana" w:cs="Verdana"/>
@@ -17098,7 +15234,6 @@
               </w:rPr>
               <w:t>Warak</w:t>
             </w:r>
-            <w:proofErr w:type="spellEnd"/>
           </w:p>
         </w:tc>
         <w:tc>
@@ -17299,29 +15434,16 @@
                 <w:szCs w:val="17"/>
               </w:rPr>
             </w:pPr>
-            <w:proofErr w:type="spellStart"/>
-            <w:r>
-              <w:rPr>
-                <w:rFonts w:ascii="Verdana" w:eastAsia="Verdana" w:hAnsi="Verdana" w:cs="Verdana"/>
-                <w:b/>
-                <w:bCs/>
-                <w:color w:val="000000"/>
-                <w:sz w:val="17"/>
-                <w:szCs w:val="17"/>
-              </w:rPr>
-              <w:t>Dysnomia</w:t>
-            </w:r>
-            <w:proofErr w:type="spellEnd"/>
-            <w:r>
-              <w:rPr>
-                <w:rFonts w:ascii="Verdana" w:eastAsia="Verdana" w:hAnsi="Verdana" w:cs="Verdana"/>
-                <w:b/>
-                <w:bCs/>
-                <w:color w:val="000000"/>
-                <w:sz w:val="17"/>
-                <w:szCs w:val="17"/>
-              </w:rPr>
-              <w:t xml:space="preserve"> [D's 8K Another]</w:t>
+            <w:r>
+              <w:rPr>
+                <w:rFonts w:ascii="Verdana" w:eastAsia="Verdana" w:hAnsi="Verdana" w:cs="Verdana"/>
+                <w:b/>
+                <w:bCs/>
+                <w:color w:val="000000"/>
+                <w:sz w:val="17"/>
+                <w:szCs w:val="17"/>
+              </w:rPr>
+              <w:t>Dysnomia [D's 8K Another]</w:t>
             </w:r>
           </w:p>
         </w:tc>
@@ -17466,29 +15588,16 @@
                 <w:szCs w:val="17"/>
               </w:rPr>
             </w:pPr>
-            <w:proofErr w:type="spellStart"/>
-            <w:r>
-              <w:rPr>
-                <w:rFonts w:ascii="Verdana" w:eastAsia="Verdana" w:hAnsi="Verdana" w:cs="Verdana"/>
-                <w:b/>
-                <w:bCs/>
-                <w:color w:val="000000"/>
-                <w:sz w:val="17"/>
-                <w:szCs w:val="17"/>
-              </w:rPr>
-              <w:t>Tsukidokei</w:t>
-            </w:r>
-            <w:proofErr w:type="spellEnd"/>
-            <w:r>
-              <w:rPr>
-                <w:rFonts w:ascii="Verdana" w:eastAsia="Verdana" w:hAnsi="Verdana" w:cs="Verdana"/>
-                <w:b/>
-                <w:bCs/>
-                <w:color w:val="000000"/>
-                <w:sz w:val="17"/>
-                <w:szCs w:val="17"/>
-              </w:rPr>
-              <w:t xml:space="preserve"> ~ Luna Dial [Lunatic]</w:t>
+            <w:r>
+              <w:rPr>
+                <w:rFonts w:ascii="Verdana" w:eastAsia="Verdana" w:hAnsi="Verdana" w:cs="Verdana"/>
+                <w:b/>
+                <w:bCs/>
+                <w:color w:val="000000"/>
+                <w:sz w:val="17"/>
+                <w:szCs w:val="17"/>
+              </w:rPr>
+              <w:t>Tsukidokei ~ Luna Dial [Lunatic]</w:t>
             </w:r>
           </w:p>
         </w:tc>
@@ -17633,29 +15742,16 @@
                 <w:szCs w:val="17"/>
               </w:rPr>
             </w:pPr>
-            <w:proofErr w:type="spellStart"/>
-            <w:r>
-              <w:rPr>
-                <w:rFonts w:ascii="Verdana" w:eastAsia="Verdana" w:hAnsi="Verdana" w:cs="Verdana"/>
-                <w:b/>
-                <w:bCs/>
-                <w:color w:val="000000"/>
-                <w:sz w:val="17"/>
-                <w:szCs w:val="17"/>
-              </w:rPr>
-              <w:t>Homeneko</w:t>
-            </w:r>
-            <w:proofErr w:type="spellEnd"/>
-            <w:r>
-              <w:rPr>
-                <w:rFonts w:ascii="Verdana" w:eastAsia="Verdana" w:hAnsi="Verdana" w:cs="Verdana"/>
-                <w:b/>
-                <w:bCs/>
-                <w:color w:val="000000"/>
-                <w:sz w:val="17"/>
-                <w:szCs w:val="17"/>
-              </w:rPr>
-              <w:t>*Sensation [8K Lv.9]</w:t>
+            <w:r>
+              <w:rPr>
+                <w:rFonts w:ascii="Verdana" w:eastAsia="Verdana" w:hAnsi="Verdana" w:cs="Verdana"/>
+                <w:b/>
+                <w:bCs/>
+                <w:color w:val="000000"/>
+                <w:sz w:val="17"/>
+                <w:szCs w:val="17"/>
+              </w:rPr>
+              <w:t>Homeneko*Sensation [8K Lv.9]</w:t>
             </w:r>
           </w:p>
         </w:tc>
@@ -17752,39 +15848,8 @@
                 <w:sz w:val="17"/>
                 <w:szCs w:val="17"/>
               </w:rPr>
-              <w:t xml:space="preserve">S-C-U feat. </w:t>
-            </w:r>
-            <w:proofErr w:type="spellStart"/>
-            <w:r>
-              <w:rPr>
-                <w:rFonts w:ascii="Verdana" w:eastAsia="Verdana" w:hAnsi="Verdana" w:cs="Verdana"/>
-                <w:color w:val="464646"/>
-                <w:sz w:val="17"/>
-                <w:szCs w:val="17"/>
-              </w:rPr>
-              <w:t>Qrispy</w:t>
-            </w:r>
-            <w:proofErr w:type="spellEnd"/>
-            <w:r>
-              <w:rPr>
-                <w:rFonts w:ascii="Verdana" w:eastAsia="Verdana" w:hAnsi="Verdana" w:cs="Verdana"/>
-                <w:color w:val="464646"/>
-                <w:sz w:val="17"/>
-                <w:szCs w:val="17"/>
-              </w:rPr>
-              <w:t xml:space="preserve"> </w:t>
-            </w:r>
-            <w:proofErr w:type="spellStart"/>
-            <w:r>
-              <w:rPr>
-                <w:rFonts w:ascii="Verdana" w:eastAsia="Verdana" w:hAnsi="Verdana" w:cs="Verdana"/>
-                <w:color w:val="464646"/>
-                <w:sz w:val="17"/>
-                <w:szCs w:val="17"/>
-              </w:rPr>
-              <w:t>Joybox</w:t>
-            </w:r>
-            <w:proofErr w:type="spellEnd"/>
+              <w:t>S-C-U feat. Qrispy Joybox</w:t>
+            </w:r>
           </w:p>
         </w:tc>
         <w:tc>
@@ -17930,7 +15995,6 @@
                 <w:szCs w:val="17"/>
               </w:rPr>
             </w:pPr>
-            <w:proofErr w:type="spellStart"/>
             <w:r>
               <w:rPr>
                 <w:rFonts w:ascii="Verdana" w:eastAsia="Verdana" w:hAnsi="Verdana" w:cs="Verdana"/>
@@ -17940,7 +16004,6 @@
               </w:rPr>
               <w:t>XeoN</w:t>
             </w:r>
-            <w:proofErr w:type="spellEnd"/>
           </w:p>
         </w:tc>
         <w:tc>
@@ -17987,29 +16050,16 @@
                 <w:szCs w:val="17"/>
               </w:rPr>
             </w:pPr>
-            <w:proofErr w:type="spellStart"/>
-            <w:r>
-              <w:rPr>
-                <w:rFonts w:ascii="Verdana" w:eastAsia="Verdana" w:hAnsi="Verdana" w:cs="Verdana"/>
-                <w:b/>
-                <w:bCs/>
-                <w:color w:val="000000"/>
-                <w:sz w:val="17"/>
-                <w:szCs w:val="17"/>
-              </w:rPr>
-              <w:t>Xeus</w:t>
-            </w:r>
-            <w:proofErr w:type="spellEnd"/>
-            <w:r>
-              <w:rPr>
-                <w:rFonts w:ascii="Verdana" w:eastAsia="Verdana" w:hAnsi="Verdana" w:cs="Verdana"/>
-                <w:b/>
-                <w:bCs/>
-                <w:color w:val="000000"/>
-                <w:sz w:val="17"/>
-                <w:szCs w:val="17"/>
-              </w:rPr>
-              <w:t xml:space="preserve"> [Lv.9]</w:t>
+            <w:r>
+              <w:rPr>
+                <w:rFonts w:ascii="Verdana" w:eastAsia="Verdana" w:hAnsi="Verdana" w:cs="Verdana"/>
+                <w:b/>
+                <w:bCs/>
+                <w:color w:val="000000"/>
+                <w:sz w:val="17"/>
+                <w:szCs w:val="17"/>
+              </w:rPr>
+              <w:t>Xeus [Lv.9]</w:t>
             </w:r>
           </w:p>
         </w:tc>
@@ -18099,7 +16149,6 @@
                 <w:szCs w:val="17"/>
               </w:rPr>
             </w:pPr>
-            <w:proofErr w:type="spellStart"/>
             <w:r>
               <w:rPr>
                 <w:rFonts w:ascii="Verdana" w:eastAsia="Verdana" w:hAnsi="Verdana" w:cs="Verdana"/>
@@ -18109,7 +16158,6 @@
               </w:rPr>
               <w:t>sakuzyo</w:t>
             </w:r>
-            <w:proofErr w:type="spellEnd"/>
           </w:p>
         </w:tc>
         <w:tc>
@@ -18262,29 +16310,7 @@
                 <w:sz w:val="17"/>
                 <w:szCs w:val="17"/>
               </w:rPr>
-              <w:t xml:space="preserve">Ryu </w:t>
-            </w:r>
-            <w:proofErr w:type="spellStart"/>
-            <w:proofErr w:type="gramStart"/>
-            <w:r>
-              <w:rPr>
-                <w:rFonts w:ascii="Verdana" w:eastAsia="Verdana" w:hAnsi="Verdana" w:cs="Verdana"/>
-                <w:color w:val="464646"/>
-                <w:sz w:val="17"/>
-                <w:szCs w:val="17"/>
-              </w:rPr>
-              <w:t>feat.Mayumi</w:t>
-            </w:r>
-            <w:proofErr w:type="spellEnd"/>
-            <w:proofErr w:type="gramEnd"/>
-            <w:r>
-              <w:rPr>
-                <w:rFonts w:ascii="Verdana" w:eastAsia="Verdana" w:hAnsi="Verdana" w:cs="Verdana"/>
-                <w:color w:val="464646"/>
-                <w:sz w:val="17"/>
-                <w:szCs w:val="17"/>
-              </w:rPr>
-              <w:t xml:space="preserve"> Morinaga</w:t>
+              <w:t>Ryu feat.Mayumi Morinaga</w:t>
             </w:r>
           </w:p>
         </w:tc>
@@ -18431,7 +16457,6 @@
                 <w:szCs w:val="17"/>
               </w:rPr>
             </w:pPr>
-            <w:proofErr w:type="spellStart"/>
             <w:r>
               <w:rPr>
                 <w:rFonts w:ascii="Verdana" w:eastAsia="Verdana" w:hAnsi="Verdana" w:cs="Verdana"/>
@@ -18441,7 +16466,6 @@
               </w:rPr>
               <w:t>XeoN</w:t>
             </w:r>
-            <w:proofErr w:type="spellEnd"/>
           </w:p>
         </w:tc>
         <w:tc>
@@ -18488,29 +16512,16 @@
                 <w:szCs w:val="17"/>
               </w:rPr>
             </w:pPr>
-            <w:proofErr w:type="spellStart"/>
-            <w:r>
-              <w:rPr>
-                <w:rFonts w:ascii="Verdana" w:eastAsia="Verdana" w:hAnsi="Verdana" w:cs="Verdana"/>
-                <w:b/>
-                <w:bCs/>
-                <w:color w:val="000000"/>
-                <w:sz w:val="17"/>
-                <w:szCs w:val="17"/>
-              </w:rPr>
-              <w:t>Xeus</w:t>
-            </w:r>
-            <w:proofErr w:type="spellEnd"/>
-            <w:r>
-              <w:rPr>
-                <w:rFonts w:ascii="Verdana" w:eastAsia="Verdana" w:hAnsi="Verdana" w:cs="Verdana"/>
-                <w:b/>
-                <w:bCs/>
-                <w:color w:val="000000"/>
-                <w:sz w:val="17"/>
-                <w:szCs w:val="17"/>
-              </w:rPr>
-              <w:t xml:space="preserve"> [Lv.12]</w:t>
+            <w:r>
+              <w:rPr>
+                <w:rFonts w:ascii="Verdana" w:eastAsia="Verdana" w:hAnsi="Verdana" w:cs="Verdana"/>
+                <w:b/>
+                <w:bCs/>
+                <w:color w:val="000000"/>
+                <w:sz w:val="17"/>
+                <w:szCs w:val="17"/>
+              </w:rPr>
+              <w:t>Xeus [Lv.12]</w:t>
             </w:r>
           </w:p>
         </w:tc>
@@ -18600,7 +16611,6 @@
                 <w:szCs w:val="17"/>
               </w:rPr>
             </w:pPr>
-            <w:proofErr w:type="gramStart"/>
             <w:r>
               <w:rPr>
                 <w:rFonts w:ascii="Verdana" w:eastAsia="Verdana" w:hAnsi="Verdana" w:cs="Verdana"/>
@@ -18608,48 +16618,7 @@
                 <w:sz w:val="17"/>
                 <w:szCs w:val="17"/>
               </w:rPr>
-              <w:t>Chino(</w:t>
-            </w:r>
-            <w:proofErr w:type="spellStart"/>
-            <w:proofErr w:type="gramEnd"/>
-            <w:r>
-              <w:rPr>
-                <w:rFonts w:ascii="Verdana" w:eastAsia="Verdana" w:hAnsi="Verdana" w:cs="Verdana"/>
-                <w:color w:val="464646"/>
-                <w:sz w:val="17"/>
-                <w:szCs w:val="17"/>
-              </w:rPr>
-              <w:t>CV.Minase</w:t>
-            </w:r>
-            <w:proofErr w:type="spellEnd"/>
-            <w:r>
-              <w:rPr>
-                <w:rFonts w:ascii="Verdana" w:eastAsia="Verdana" w:hAnsi="Verdana" w:cs="Verdana"/>
-                <w:color w:val="464646"/>
-                <w:sz w:val="17"/>
-                <w:szCs w:val="17"/>
-              </w:rPr>
-              <w:t xml:space="preserve"> </w:t>
-            </w:r>
-            <w:proofErr w:type="spellStart"/>
-            <w:r>
-              <w:rPr>
-                <w:rFonts w:ascii="Verdana" w:eastAsia="Verdana" w:hAnsi="Verdana" w:cs="Verdana"/>
-                <w:color w:val="464646"/>
-                <w:sz w:val="17"/>
-                <w:szCs w:val="17"/>
-              </w:rPr>
-              <w:t>Inori</w:t>
-            </w:r>
-            <w:proofErr w:type="spellEnd"/>
-            <w:r>
-              <w:rPr>
-                <w:rFonts w:ascii="Verdana" w:eastAsia="Verdana" w:hAnsi="Verdana" w:cs="Verdana"/>
-                <w:color w:val="464646"/>
-                <w:sz w:val="17"/>
-                <w:szCs w:val="17"/>
-              </w:rPr>
-              <w:t>)</w:t>
+              <w:t>Chino(CV.Minase Inori)</w:t>
             </w:r>
           </w:p>
         </w:tc>
@@ -18697,101 +16666,16 @@
                 <w:szCs w:val="17"/>
               </w:rPr>
             </w:pPr>
-            <w:proofErr w:type="spellStart"/>
-            <w:r>
-              <w:rPr>
-                <w:rFonts w:ascii="Verdana" w:eastAsia="Verdana" w:hAnsi="Verdana" w:cs="Verdana"/>
-                <w:b/>
-                <w:bCs/>
-                <w:color w:val="000000"/>
-                <w:sz w:val="17"/>
-                <w:szCs w:val="17"/>
-              </w:rPr>
-              <w:t>Shinsaku</w:t>
-            </w:r>
-            <w:proofErr w:type="spellEnd"/>
-            <w:r>
-              <w:rPr>
-                <w:rFonts w:ascii="Verdana" w:eastAsia="Verdana" w:hAnsi="Verdana" w:cs="Verdana"/>
-                <w:b/>
-                <w:bCs/>
-                <w:color w:val="000000"/>
-                <w:sz w:val="17"/>
-                <w:szCs w:val="17"/>
-              </w:rPr>
-              <w:t xml:space="preserve"> no </w:t>
-            </w:r>
-            <w:proofErr w:type="spellStart"/>
-            <w:r>
-              <w:rPr>
-                <w:rFonts w:ascii="Verdana" w:eastAsia="Verdana" w:hAnsi="Verdana" w:cs="Verdana"/>
-                <w:b/>
-                <w:bCs/>
-                <w:color w:val="000000"/>
-                <w:sz w:val="17"/>
-                <w:szCs w:val="17"/>
-              </w:rPr>
-              <w:t>Shiawase</w:t>
-            </w:r>
-            <w:proofErr w:type="spellEnd"/>
-            <w:r>
-              <w:rPr>
-                <w:rFonts w:ascii="Verdana" w:eastAsia="Verdana" w:hAnsi="Verdana" w:cs="Verdana"/>
-                <w:b/>
-                <w:bCs/>
-                <w:color w:val="000000"/>
-                <w:sz w:val="17"/>
-                <w:szCs w:val="17"/>
-              </w:rPr>
-              <w:t xml:space="preserve"> </w:t>
-            </w:r>
-            <w:proofErr w:type="spellStart"/>
-            <w:r>
-              <w:rPr>
-                <w:rFonts w:ascii="Verdana" w:eastAsia="Verdana" w:hAnsi="Verdana" w:cs="Verdana"/>
-                <w:b/>
-                <w:bCs/>
-                <w:color w:val="000000"/>
-                <w:sz w:val="17"/>
-                <w:szCs w:val="17"/>
-              </w:rPr>
-              <w:t>wa</w:t>
-            </w:r>
-            <w:proofErr w:type="spellEnd"/>
-            <w:r>
-              <w:rPr>
-                <w:rFonts w:ascii="Verdana" w:eastAsia="Verdana" w:hAnsi="Verdana" w:cs="Verdana"/>
-                <w:b/>
-                <w:bCs/>
-                <w:color w:val="000000"/>
-                <w:sz w:val="17"/>
-                <w:szCs w:val="17"/>
-              </w:rPr>
-              <w:t xml:space="preserve"> </w:t>
-            </w:r>
-            <w:proofErr w:type="spellStart"/>
-            <w:r>
-              <w:rPr>
-                <w:rFonts w:ascii="Verdana" w:eastAsia="Verdana" w:hAnsi="Verdana" w:cs="Verdana"/>
-                <w:b/>
-                <w:bCs/>
-                <w:color w:val="000000"/>
-                <w:sz w:val="17"/>
-                <w:szCs w:val="17"/>
-              </w:rPr>
-              <w:t>Kochira</w:t>
-            </w:r>
-            <w:proofErr w:type="spellEnd"/>
-            <w:r>
-              <w:rPr>
-                <w:rFonts w:ascii="Verdana" w:eastAsia="Verdana" w:hAnsi="Verdana" w:cs="Verdana"/>
-                <w:b/>
-                <w:bCs/>
-                <w:color w:val="000000"/>
-                <w:sz w:val="17"/>
-                <w:szCs w:val="17"/>
-              </w:rPr>
-              <w:t>! [Lv.11]</w:t>
+            <w:r>
+              <w:rPr>
+                <w:rFonts w:ascii="Verdana" w:eastAsia="Verdana" w:hAnsi="Verdana" w:cs="Verdana"/>
+                <w:b/>
+                <w:bCs/>
+                <w:color w:val="000000"/>
+                <w:sz w:val="17"/>
+                <w:szCs w:val="17"/>
+              </w:rPr>
+              <w:t>Shinsaku no Shiawase wa Kochira! [Lv.11]</w:t>
             </w:r>
           </w:p>
         </w:tc>
@@ -18881,7 +16765,6 @@
                 <w:szCs w:val="17"/>
               </w:rPr>
             </w:pPr>
-            <w:proofErr w:type="spellStart"/>
             <w:r>
               <w:rPr>
                 <w:rFonts w:ascii="Verdana" w:eastAsia="Verdana" w:hAnsi="Verdana" w:cs="Verdana"/>
@@ -18891,7 +16774,6 @@
               </w:rPr>
               <w:t>XeoN</w:t>
             </w:r>
-            <w:proofErr w:type="spellEnd"/>
           </w:p>
         </w:tc>
         <w:tc>
@@ -18938,53 +16820,16 @@
                 <w:szCs w:val="17"/>
               </w:rPr>
             </w:pPr>
-            <w:proofErr w:type="spellStart"/>
-            <w:r>
-              <w:rPr>
-                <w:rFonts w:ascii="Verdana" w:eastAsia="Verdana" w:hAnsi="Verdana" w:cs="Verdana"/>
-                <w:b/>
-                <w:bCs/>
-                <w:color w:val="000000"/>
-                <w:sz w:val="17"/>
-                <w:szCs w:val="17"/>
-              </w:rPr>
-              <w:t>Xeus</w:t>
-            </w:r>
-            <w:proofErr w:type="spellEnd"/>
-            <w:r>
-              <w:rPr>
-                <w:rFonts w:ascii="Verdana" w:eastAsia="Verdana" w:hAnsi="Verdana" w:cs="Verdana"/>
-                <w:b/>
-                <w:bCs/>
-                <w:color w:val="000000"/>
-                <w:sz w:val="17"/>
-                <w:szCs w:val="17"/>
-              </w:rPr>
-              <w:t xml:space="preserve"> [LV.12 </w:t>
-            </w:r>
-            <w:proofErr w:type="spellStart"/>
-            <w:r>
-              <w:rPr>
-                <w:rFonts w:ascii="Verdana" w:eastAsia="Verdana" w:hAnsi="Verdana" w:cs="Verdana"/>
-                <w:b/>
-                <w:bCs/>
-                <w:color w:val="000000"/>
-                <w:sz w:val="17"/>
-                <w:szCs w:val="17"/>
-              </w:rPr>
-              <w:t>Leggendaria</w:t>
-            </w:r>
-            <w:proofErr w:type="spellEnd"/>
-            <w:r>
-              <w:rPr>
-                <w:rFonts w:ascii="Verdana" w:eastAsia="Verdana" w:hAnsi="Verdana" w:cs="Verdana"/>
-                <w:b/>
-                <w:bCs/>
-                <w:color w:val="000000"/>
-                <w:sz w:val="17"/>
-                <w:szCs w:val="17"/>
-              </w:rPr>
-              <w:t>]</w:t>
+            <w:r>
+              <w:rPr>
+                <w:rFonts w:ascii="Verdana" w:eastAsia="Verdana" w:hAnsi="Verdana" w:cs="Verdana"/>
+                <w:b/>
+                <w:bCs/>
+                <w:color w:val="000000"/>
+                <w:sz w:val="17"/>
+                <w:szCs w:val="17"/>
+              </w:rPr>
+              <w:t>Xeus [LV.12 Leggendaria]</w:t>
             </w:r>
           </w:p>
         </w:tc>
@@ -19081,39 +16926,8 @@
                 <w:sz w:val="17"/>
                 <w:szCs w:val="17"/>
               </w:rPr>
-              <w:t xml:space="preserve">S-C-U feat. </w:t>
-            </w:r>
-            <w:proofErr w:type="spellStart"/>
-            <w:r>
-              <w:rPr>
-                <w:rFonts w:ascii="Verdana" w:eastAsia="Verdana" w:hAnsi="Verdana" w:cs="Verdana"/>
-                <w:color w:val="464646"/>
-                <w:sz w:val="17"/>
-                <w:szCs w:val="17"/>
-              </w:rPr>
-              <w:t>Qrispy</w:t>
-            </w:r>
-            <w:proofErr w:type="spellEnd"/>
-            <w:r>
-              <w:rPr>
-                <w:rFonts w:ascii="Verdana" w:eastAsia="Verdana" w:hAnsi="Verdana" w:cs="Verdana"/>
-                <w:color w:val="464646"/>
-                <w:sz w:val="17"/>
-                <w:szCs w:val="17"/>
-              </w:rPr>
-              <w:t xml:space="preserve"> </w:t>
-            </w:r>
-            <w:proofErr w:type="spellStart"/>
-            <w:r>
-              <w:rPr>
-                <w:rFonts w:ascii="Verdana" w:eastAsia="Verdana" w:hAnsi="Verdana" w:cs="Verdana"/>
-                <w:color w:val="464646"/>
-                <w:sz w:val="17"/>
-                <w:szCs w:val="17"/>
-              </w:rPr>
-              <w:t>Joybox</w:t>
-            </w:r>
-            <w:proofErr w:type="spellEnd"/>
+              <w:t>S-C-U feat. Qrispy Joybox</w:t>
+            </w:r>
           </w:p>
         </w:tc>
         <w:tc>
@@ -19732,19 +17546,8 @@
                 <w:sz w:val="17"/>
                 <w:szCs w:val="17"/>
               </w:rPr>
-              <w:t xml:space="preserve">DJ </w:t>
-            </w:r>
-            <w:proofErr w:type="spellStart"/>
-            <w:r>
-              <w:rPr>
-                <w:rFonts w:ascii="Verdana" w:eastAsia="Verdana" w:hAnsi="Verdana" w:cs="Verdana"/>
-                <w:color w:val="464646"/>
-                <w:sz w:val="17"/>
-                <w:szCs w:val="17"/>
-              </w:rPr>
-              <w:t>Mashiro</w:t>
-            </w:r>
-            <w:proofErr w:type="spellEnd"/>
+              <w:t>DJ Mashiro</w:t>
+            </w:r>
           </w:p>
         </w:tc>
         <w:tc>
@@ -20110,31 +17913,7 @@
                 <w:sz w:val="17"/>
                 <w:szCs w:val="17"/>
               </w:rPr>
-              <w:t>In my room [</w:t>
-            </w:r>
-            <w:proofErr w:type="spellStart"/>
-            <w:r>
-              <w:rPr>
-                <w:rFonts w:ascii="Verdana" w:eastAsia="Verdana" w:hAnsi="Verdana" w:cs="Verdana"/>
-                <w:b/>
-                <w:bCs/>
-                <w:color w:val="000000"/>
-                <w:sz w:val="17"/>
-                <w:szCs w:val="17"/>
-              </w:rPr>
-              <w:t>SitekX's</w:t>
-            </w:r>
-            <w:proofErr w:type="spellEnd"/>
-            <w:r>
-              <w:rPr>
-                <w:rFonts w:ascii="Verdana" w:eastAsia="Verdana" w:hAnsi="Verdana" w:cs="Verdana"/>
-                <w:b/>
-                <w:bCs/>
-                <w:color w:val="000000"/>
-                <w:sz w:val="17"/>
-                <w:szCs w:val="17"/>
-              </w:rPr>
-              <w:t xml:space="preserve"> 9K Insane]</w:t>
+              <w:t>In my room [SitekX's 9K Insane]</w:t>
             </w:r>
           </w:p>
         </w:tc>
@@ -20289,55 +18068,7 @@
                 <w:sz w:val="17"/>
                 <w:szCs w:val="17"/>
               </w:rPr>
-              <w:t xml:space="preserve">MERRY </w:t>
-            </w:r>
-            <w:proofErr w:type="spellStart"/>
-            <w:r>
-              <w:rPr>
-                <w:rFonts w:ascii="Verdana" w:eastAsia="Verdana" w:hAnsi="Verdana" w:cs="Verdana"/>
-                <w:b/>
-                <w:bCs/>
-                <w:color w:val="000000"/>
-                <w:sz w:val="17"/>
-                <w:szCs w:val="17"/>
-              </w:rPr>
-              <w:t>MERRY</w:t>
-            </w:r>
-            <w:proofErr w:type="spellEnd"/>
-            <w:r>
-              <w:rPr>
-                <w:rFonts w:ascii="Verdana" w:eastAsia="Verdana" w:hAnsi="Verdana" w:cs="Verdana"/>
-                <w:b/>
-                <w:bCs/>
-                <w:color w:val="000000"/>
-                <w:sz w:val="17"/>
-                <w:szCs w:val="17"/>
-              </w:rPr>
-              <w:t xml:space="preserve"> </w:t>
-            </w:r>
-            <w:proofErr w:type="spellStart"/>
-            <w:r>
-              <w:rPr>
-                <w:rFonts w:ascii="Verdana" w:eastAsia="Verdana" w:hAnsi="Verdana" w:cs="Verdana"/>
-                <w:b/>
-                <w:bCs/>
-                <w:color w:val="000000"/>
-                <w:sz w:val="17"/>
-                <w:szCs w:val="17"/>
-              </w:rPr>
-              <w:t>MERRY</w:t>
-            </w:r>
-            <w:proofErr w:type="spellEnd"/>
-            <w:r>
-              <w:rPr>
-                <w:rFonts w:ascii="Verdana" w:eastAsia="Verdana" w:hAnsi="Verdana" w:cs="Verdana"/>
-                <w:b/>
-                <w:bCs/>
-                <w:color w:val="000000"/>
-                <w:sz w:val="17"/>
-                <w:szCs w:val="17"/>
-              </w:rPr>
-              <w:t xml:space="preserve"> MENU... Ne! [Insane]</w:t>
+              <w:t>MERRY MERRY MERRY MENU... Ne! [Insane]</w:t>
             </w:r>
           </w:p>
         </w:tc>
@@ -20486,53 +18217,16 @@
                 <w:szCs w:val="17"/>
               </w:rPr>
             </w:pPr>
-            <w:proofErr w:type="spellStart"/>
-            <w:r>
-              <w:rPr>
-                <w:rFonts w:ascii="Verdana" w:eastAsia="Verdana" w:hAnsi="Verdana" w:cs="Verdana"/>
-                <w:b/>
-                <w:bCs/>
-                <w:color w:val="000000"/>
-                <w:sz w:val="17"/>
-                <w:szCs w:val="17"/>
-              </w:rPr>
-              <w:t>MeniMeni</w:t>
-            </w:r>
-            <w:proofErr w:type="spellEnd"/>
-            <w:r>
-              <w:rPr>
-                <w:rFonts w:ascii="Verdana" w:eastAsia="Verdana" w:hAnsi="Verdana" w:cs="Verdana"/>
-                <w:b/>
-                <w:bCs/>
-                <w:color w:val="000000"/>
-                <w:sz w:val="17"/>
-                <w:szCs w:val="17"/>
-              </w:rPr>
-              <w:t xml:space="preserve"> </w:t>
-            </w:r>
-            <w:proofErr w:type="spellStart"/>
-            <w:r>
-              <w:rPr>
-                <w:rFonts w:ascii="Verdana" w:eastAsia="Verdana" w:hAnsi="Verdana" w:cs="Verdana"/>
-                <w:b/>
-                <w:bCs/>
-                <w:color w:val="000000"/>
-                <w:sz w:val="17"/>
-                <w:szCs w:val="17"/>
-              </w:rPr>
-              <w:t>ManiMani</w:t>
-            </w:r>
-            <w:proofErr w:type="spellEnd"/>
-            <w:r>
-              <w:rPr>
-                <w:rFonts w:ascii="Verdana" w:eastAsia="Verdana" w:hAnsi="Verdana" w:cs="Verdana"/>
-                <w:b/>
-                <w:bCs/>
-                <w:color w:val="000000"/>
-                <w:sz w:val="17"/>
-                <w:szCs w:val="17"/>
-              </w:rPr>
-              <w:t xml:space="preserve"> [EX]</w:t>
+            <w:r>
+              <w:rPr>
+                <w:rFonts w:ascii="Verdana" w:eastAsia="Verdana" w:hAnsi="Verdana" w:cs="Verdana"/>
+                <w:b/>
+                <w:bCs/>
+                <w:color w:val="000000"/>
+                <w:sz w:val="17"/>
+                <w:szCs w:val="17"/>
+              </w:rPr>
+              <w:t>MeniMeni ManiMani [EX]</w:t>
             </w:r>
           </w:p>
         </w:tc>
@@ -20778,7 +18472,6 @@
                 <w:szCs w:val="17"/>
               </w:rPr>
             </w:pPr>
-            <w:proofErr w:type="spellStart"/>
             <w:r>
               <w:rPr>
                 <w:rFonts w:ascii="Verdana" w:eastAsia="Verdana" w:hAnsi="Verdana" w:cs="Verdana"/>
@@ -20786,29 +18479,8 @@
                 <w:sz w:val="17"/>
                 <w:szCs w:val="17"/>
               </w:rPr>
-              <w:t>Horie</w:t>
-            </w:r>
-            <w:proofErr w:type="spellEnd"/>
-            <w:r>
-              <w:rPr>
-                <w:rFonts w:ascii="Verdana" w:eastAsia="Verdana" w:hAnsi="Verdana" w:cs="Verdana"/>
-                <w:color w:val="464646"/>
-                <w:sz w:val="17"/>
-                <w:szCs w:val="17"/>
-              </w:rPr>
-              <w:t xml:space="preserve"> </w:t>
-            </w:r>
-            <w:proofErr w:type="spellStart"/>
-            <w:r>
-              <w:rPr>
-                <w:rFonts w:ascii="Verdana" w:eastAsia="Verdana" w:hAnsi="Verdana" w:cs="Verdana"/>
-                <w:color w:val="464646"/>
-                <w:sz w:val="17"/>
-                <w:szCs w:val="17"/>
-              </w:rPr>
-              <w:t>Yui</w:t>
-            </w:r>
-            <w:proofErr w:type="spellEnd"/>
+              <w:t>Horie Yui</w:t>
+            </w:r>
           </w:p>
         </w:tc>
         <w:tc>
@@ -20864,31 +18536,7 @@
                 <w:sz w:val="17"/>
                 <w:szCs w:val="17"/>
               </w:rPr>
-              <w:t>PRESENTER (TV Size) [</w:t>
-            </w:r>
-            <w:proofErr w:type="spellStart"/>
-            <w:r>
-              <w:rPr>
-                <w:rFonts w:ascii="Verdana" w:eastAsia="Verdana" w:hAnsi="Verdana" w:cs="Verdana"/>
-                <w:b/>
-                <w:bCs/>
-                <w:color w:val="000000"/>
-                <w:sz w:val="17"/>
-                <w:szCs w:val="17"/>
-              </w:rPr>
-              <w:t>yoshilove's</w:t>
-            </w:r>
-            <w:proofErr w:type="spellEnd"/>
-            <w:r>
-              <w:rPr>
-                <w:rFonts w:ascii="Verdana" w:eastAsia="Verdana" w:hAnsi="Verdana" w:cs="Verdana"/>
-                <w:b/>
-                <w:bCs/>
-                <w:color w:val="000000"/>
-                <w:sz w:val="17"/>
-                <w:szCs w:val="17"/>
-              </w:rPr>
-              <w:t xml:space="preserve"> EX]</w:t>
+              <w:t>PRESENTER (TV Size) [yoshilove's EX]</w:t>
             </w:r>
           </w:p>
         </w:tc>
@@ -21017,8 +18665,6 @@
       <w:pPr>
         <w:pStyle w:val="Heading1"/>
       </w:pPr>
-      <w:bookmarkStart w:id="2" w:name="_GoBack"/>
-      <w:bookmarkEnd w:id="2"/>
       <w:r>
         <w:lastRenderedPageBreak/>
         <w:t>Personal Thoughts</w:t>
@@ -21069,15 +18715,7 @@
         <w:pStyle w:val="Heading3"/>
       </w:pPr>
       <w:r>
-        <w:t xml:space="preserve">Lower </w:t>
-      </w:r>
-      <w:proofErr w:type="spellStart"/>
-      <w:r>
-        <w:t>Regr_delta</w:t>
-      </w:r>
-      <w:proofErr w:type="spellEnd"/>
-      <w:r>
-        <w:t xml:space="preserve"> maps</w:t>
+        <w:t>Lower Regr_delta maps</w:t>
       </w:r>
     </w:p>
     <w:p>
@@ -21116,15 +18754,7 @@
         </w:numPr>
       </w:pPr>
       <w:r>
-        <w:t xml:space="preserve">Intro + </w:t>
-      </w:r>
-      <w:proofErr w:type="spellStart"/>
-      <w:r>
-        <w:t>Dualive</w:t>
-      </w:r>
-      <w:proofErr w:type="spellEnd"/>
-      <w:r>
-        <w:t xml:space="preserve"> [Contemplate + Dive]</w:t>
+        <w:t>Intro + Dualive [Contemplate + Dive]</w:t>
       </w:r>
     </w:p>
     <w:p>
@@ -21135,21 +18765,8 @@
           <w:numId w:val="19"/>
         </w:numPr>
       </w:pPr>
-      <w:proofErr w:type="spellStart"/>
       <w:r>
-        <w:t>perthed</w:t>
-      </w:r>
-      <w:proofErr w:type="spellEnd"/>
-      <w:r>
-        <w:t xml:space="preserve"> again (</w:t>
-      </w:r>
-      <w:proofErr w:type="spellStart"/>
-      <w:r>
-        <w:t>yambabom</w:t>
-      </w:r>
-      <w:proofErr w:type="spellEnd"/>
-      <w:r>
-        <w:t xml:space="preserve"> remix) [Extreme]</w:t>
+        <w:t>perthed again (yambabom remix) [Extreme]</w:t>
       </w:r>
     </w:p>
     <w:p>
@@ -21221,63 +18838,7 @@
         </w:numPr>
       </w:pPr>
       <w:r>
-        <w:t xml:space="preserve">Ren </w:t>
-      </w:r>
-      <w:proofErr w:type="spellStart"/>
-      <w:r>
-        <w:t>Ren</w:t>
-      </w:r>
-      <w:proofErr w:type="spellEnd"/>
-      <w:r>
-        <w:t xml:space="preserve"> Ai </w:t>
-      </w:r>
-      <w:proofErr w:type="spellStart"/>
-      <w:r>
-        <w:t>Ai</w:t>
-      </w:r>
-      <w:proofErr w:type="spellEnd"/>
-      <w:r>
-        <w:t xml:space="preserve"> Cir </w:t>
-      </w:r>
-      <w:proofErr w:type="spellStart"/>
-      <w:r>
-        <w:t>Cir</w:t>
-      </w:r>
-      <w:proofErr w:type="spellEnd"/>
-      <w:r>
-        <w:t xml:space="preserve"> </w:t>
-      </w:r>
-      <w:proofErr w:type="spellStart"/>
-      <w:r>
-        <w:t>Cula</w:t>
-      </w:r>
-      <w:proofErr w:type="spellEnd"/>
-      <w:r>
-        <w:t xml:space="preserve"> </w:t>
-      </w:r>
-      <w:proofErr w:type="spellStart"/>
-      <w:r>
-        <w:t>Cula</w:t>
-      </w:r>
-      <w:proofErr w:type="spellEnd"/>
-      <w:r>
-        <w:t xml:space="preserve"> </w:t>
-      </w:r>
-      <w:proofErr w:type="spellStart"/>
-      <w:r>
-        <w:t>Tion</w:t>
-      </w:r>
-      <w:proofErr w:type="spellEnd"/>
-      <w:r>
-        <w:t xml:space="preserve"> </w:t>
-      </w:r>
-      <w:proofErr w:type="spellStart"/>
-      <w:r>
-        <w:t>Tion</w:t>
-      </w:r>
-      <w:proofErr w:type="spellEnd"/>
-      <w:r>
-        <w:t xml:space="preserve"> [Koi Koi]</w:t>
+        <w:t>Ren Ren Ai Ai Cir Cir Cula Cula Tion Tion [Koi Koi]</w:t>
       </w:r>
     </w:p>
     <w:p>
@@ -21285,28 +18846,12 @@
         <w:pStyle w:val="Heading3"/>
       </w:pPr>
       <w:r>
-        <w:t xml:space="preserve">Higher </w:t>
-      </w:r>
-      <w:proofErr w:type="spellStart"/>
-      <w:r>
-        <w:t>Regr_delta</w:t>
-      </w:r>
-      <w:proofErr w:type="spellEnd"/>
-      <w:r>
-        <w:t xml:space="preserve"> maps</w:t>
+        <w:t>Higher Regr_delta maps</w:t>
       </w:r>
     </w:p>
     <w:p>
       <w:r>
-        <w:t xml:space="preserve">On the contrary, maps that have high </w:t>
-      </w:r>
-      <w:proofErr w:type="spellStart"/>
-      <w:r>
-        <w:t>regr_delta</w:t>
-      </w:r>
-      <w:proofErr w:type="spellEnd"/>
-      <w:r>
-        <w:t xml:space="preserve"> because:</w:t>
+        <w:t>On the contrary, maps that have high regr_delta because:</w:t>
       </w:r>
     </w:p>
     <w:p>
@@ -21318,15 +18863,7 @@
         </w:numPr>
       </w:pPr>
       <w:r>
-        <w:t>Easier Patterning for high density sections (</w:t>
-      </w:r>
-      <w:proofErr w:type="spellStart"/>
-      <w:r>
-        <w:t>Jumptrills</w:t>
-      </w:r>
-      <w:proofErr w:type="spellEnd"/>
-      <w:r>
-        <w:t>/Quads)</w:t>
+        <w:t>Easier Patterning for high density sections (Jumptrills/Quads)</w:t>
       </w:r>
     </w:p>
     <w:p>
@@ -21349,21 +18886,8 @@
           <w:numId w:val="19"/>
         </w:numPr>
       </w:pPr>
-      <w:proofErr w:type="spellStart"/>
       <w:r>
-        <w:t>iLLness</w:t>
-      </w:r>
-      <w:proofErr w:type="spellEnd"/>
-      <w:r>
-        <w:t xml:space="preserve"> </w:t>
-      </w:r>
-      <w:proofErr w:type="spellStart"/>
-      <w:r>
-        <w:t>LiLin</w:t>
-      </w:r>
-      <w:proofErr w:type="spellEnd"/>
-      <w:r>
-        <w:t xml:space="preserve"> [HEAVENLY]</w:t>
+        <w:t>iLLness LiLin [HEAVENLY]</w:t>
       </w:r>
     </w:p>
     <w:p>
@@ -21420,22 +18944,30 @@
       <w:r>
         <w:t xml:space="preserve">Figure </w:t>
       </w:r>
-      <w:fldSimple w:instr=" SEQ Figure \* ARABIC ">
-        <w:r>
-          <w:rPr>
-            <w:noProof/>
-          </w:rPr>
-          <w:t>1</w:t>
-        </w:r>
-      </w:fldSimple>
       <w:r>
-        <w:t xml:space="preserve">. Grabs Recent maps from </w:t>
+        <w:fldChar w:fldCharType="begin"/>
       </w:r>
-      <w:proofErr w:type="gramStart"/>
       <w:r>
-        <w:t>osu!API</w:t>
+        <w:instrText xml:space="preserve"> SEQ Figure \* ARABIC </w:instrText>
       </w:r>
-      <w:proofErr w:type="gramEnd"/>
+      <w:r>
+        <w:fldChar w:fldCharType="separate"/>
+      </w:r>
+      <w:r>
+        <w:rPr>
+          <w:noProof/>
+        </w:rPr>
+        <w:t>1</w:t>
+      </w:r>
+      <w:r>
+        <w:rPr>
+          <w:noProof/>
+        </w:rPr>
+        <w:fldChar w:fldCharType="end"/>
+      </w:r>
+      <w:r>
+        <w:t>. Grabs Recent maps from osu!API</w:t>
+      </w:r>
     </w:p>
     <w:bookmarkStart w:id="3" w:name="_MON_1602956170"/>
     <w:bookmarkEnd w:id="3"/>
@@ -21464,7 +18996,7 @@
           <v:shape id="_x0000_i1025" type="#_x0000_t75" style="width:451.5pt;height:164.25pt" o:ole="">
             <v:imagedata r:id="rId9" o:title=""/>
           </v:shape>
-          <o:OLEObject Type="Embed" ProgID="Word.OpenDocumentText.12" ShapeID="_x0000_i1025" DrawAspect="Content" ObjectID="_1605115059" r:id="rId10"/>
+          <o:OLEObject Type="Embed" ProgID="Word.OpenDocumentText.12" ShapeID="_x0000_i1025" DrawAspect="Content" ObjectID="_1605115594" r:id="rId10"/>
         </w:object>
       </w:r>
     </w:p>
@@ -21476,30 +19008,33 @@
       <w:r>
         <w:t xml:space="preserve">Figure </w:t>
       </w:r>
-      <w:fldSimple w:instr=" SEQ Figure \* ARABIC ">
-        <w:r>
-          <w:rPr>
-            <w:noProof/>
-          </w:rPr>
-          <w:t>2</w:t>
-        </w:r>
-      </w:fldSimple>
+      <w:r>
+        <w:fldChar w:fldCharType="begin"/>
+      </w:r>
+      <w:r>
+        <w:instrText xml:space="preserve"> SEQ Figure \* ARABIC </w:instrText>
+      </w:r>
+      <w:r>
+        <w:fldChar w:fldCharType="separate"/>
+      </w:r>
+      <w:r>
+        <w:rPr>
+          <w:noProof/>
+        </w:rPr>
+        <w:t>2</w:t>
+      </w:r>
+      <w:r>
+        <w:rPr>
+          <w:noProof/>
+        </w:rPr>
+        <w:fldChar w:fldCharType="end"/>
+      </w:r>
       <w:r>
         <w:rPr>
           <w:lang w:val="en-SG"/>
         </w:rPr>
-        <w:t xml:space="preserve">. Grabs specific map data via </w:t>
+        <w:t>. Grabs specific map data via osu!API</w:t>
       </w:r>
-      <w:proofErr w:type="spellStart"/>
-      <w:proofErr w:type="gramStart"/>
-      <w:r>
-        <w:rPr>
-          <w:lang w:val="en-SG"/>
-        </w:rPr>
-        <w:t>osu!API</w:t>
-      </w:r>
-      <w:proofErr w:type="spellEnd"/>
-      <w:proofErr w:type="gramEnd"/>
     </w:p>
     <w:bookmarkStart w:id="4" w:name="_MON_1602956097"/>
     <w:bookmarkEnd w:id="4"/>
@@ -21509,7 +19044,7 @@
           <v:shape id="_x0000_i1026" type="#_x0000_t75" style="width:451.5pt;height:261pt" o:ole="">
             <v:imagedata r:id="rId11" o:title=""/>
           </v:shape>
-          <o:OLEObject Type="Embed" ProgID="Word.OpenDocumentText.12" ShapeID="_x0000_i1026" DrawAspect="Content" ObjectID="_1605115060" r:id="rId12"/>
+          <o:OLEObject Type="Embed" ProgID="Word.OpenDocumentText.12" ShapeID="_x0000_i1026" DrawAspect="Content" ObjectID="_1605115595" r:id="rId12"/>
         </w:object>
       </w:r>
     </w:p>
@@ -21522,14 +19057,27 @@
         <w:lastRenderedPageBreak/>
         <w:t xml:space="preserve">Figure </w:t>
       </w:r>
-      <w:fldSimple w:instr=" SEQ Figure \* ARABIC ">
-        <w:r>
-          <w:rPr>
-            <w:noProof/>
-          </w:rPr>
-          <w:t>3</w:t>
-        </w:r>
-      </w:fldSimple>
+      <w:r>
+        <w:fldChar w:fldCharType="begin"/>
+      </w:r>
+      <w:r>
+        <w:instrText xml:space="preserve"> SEQ Figure \* ARABIC </w:instrText>
+      </w:r>
+      <w:r>
+        <w:fldChar w:fldCharType="separate"/>
+      </w:r>
+      <w:r>
+        <w:rPr>
+          <w:noProof/>
+        </w:rPr>
+        <w:t>3</w:t>
+      </w:r>
+      <w:r>
+        <w:rPr>
+          <w:noProof/>
+        </w:rPr>
+        <w:fldChar w:fldCharType="end"/>
+      </w:r>
       <w:r>
         <w:rPr>
           <w:lang w:val="en-SG"/>
@@ -21545,7 +19093,7 @@
           <v:shape id="_x0000_i1027" type="#_x0000_t75" style="width:451.5pt;height:393pt" o:ole="">
             <v:imagedata r:id="rId13" o:title=""/>
           </v:shape>
-          <o:OLEObject Type="Embed" ProgID="Word.OpenDocumentText.12" ShapeID="_x0000_i1027" DrawAspect="Content" ObjectID="_1605115061" r:id="rId14"/>
+          <o:OLEObject Type="Embed" ProgID="Word.OpenDocumentText.12" ShapeID="_x0000_i1027" DrawAspect="Content" ObjectID="_1605115596" r:id="rId14"/>
         </w:object>
       </w:r>
     </w:p>
@@ -21559,14 +19107,27 @@
         <w:lastRenderedPageBreak/>
         <w:t xml:space="preserve">Figure </w:t>
       </w:r>
-      <w:fldSimple w:instr=" SEQ Figure \* ARABIC ">
-        <w:r>
-          <w:rPr>
-            <w:noProof/>
-          </w:rPr>
-          <w:t>4</w:t>
-        </w:r>
-      </w:fldSimple>
+      <w:r>
+        <w:fldChar w:fldCharType="begin"/>
+      </w:r>
+      <w:r>
+        <w:instrText xml:space="preserve"> SEQ Figure \* ARABIC </w:instrText>
+      </w:r>
+      <w:r>
+        <w:fldChar w:fldCharType="separate"/>
+      </w:r>
+      <w:r>
+        <w:rPr>
+          <w:noProof/>
+        </w:rPr>
+        <w:t>4</w:t>
+      </w:r>
+      <w:r>
+        <w:rPr>
+          <w:noProof/>
+        </w:rPr>
+        <w:fldChar w:fldCharType="end"/>
+      </w:r>
       <w:r>
         <w:rPr>
           <w:lang w:val="en-SG"/>
@@ -21645,14 +19206,27 @@
         <w:lastRenderedPageBreak/>
         <w:t xml:space="preserve">Figure </w:t>
       </w:r>
-      <w:fldSimple w:instr=" SEQ Figure \* ARABIC ">
-        <w:r>
-          <w:rPr>
-            <w:noProof/>
-          </w:rPr>
-          <w:t>5</w:t>
-        </w:r>
-      </w:fldSimple>
+      <w:r>
+        <w:fldChar w:fldCharType="begin"/>
+      </w:r>
+      <w:r>
+        <w:instrText xml:space="preserve"> SEQ Figure \* ARABIC </w:instrText>
+      </w:r>
+      <w:r>
+        <w:fldChar w:fldCharType="separate"/>
+      </w:r>
+      <w:r>
+        <w:rPr>
+          <w:noProof/>
+        </w:rPr>
+        <w:t>5</w:t>
+      </w:r>
+      <w:r>
+        <w:rPr>
+          <w:noProof/>
+        </w:rPr>
+        <w:fldChar w:fldCharType="end"/>
+      </w:r>
       <w:r>
         <w:rPr>
           <w:lang w:val="en-SG"/>
@@ -24568,7 +22142,7 @@
 </file>
 
 <file path=customXml/itemProps1.xml><?xml version="1.0" encoding="utf-8"?>
-<ds:datastoreItem xmlns:ds="http://schemas.openxmlformats.org/officeDocument/2006/customXml" ds:itemID="{B5154A2E-CE70-4849-A2E7-0247F5D289BF}">
+<ds:datastoreItem xmlns:ds="http://schemas.openxmlformats.org/officeDocument/2006/customXml" ds:itemID="{DAFF28A8-3CE8-430E-8EEF-E2C9053C36CF}">
   <ds:schemaRefs>
     <ds:schemaRef ds:uri="http://schemas.openxmlformats.org/officeDocument/2006/bibliography"/>
   </ds:schemaRefs>

</xml_diff>